<commit_message>
Minor fixes in LVP documentation
</commit_message>
<xml_diff>
--- a/2_Concepts/3_ModelingFramework/05_logical_viewpoint_rev2.docx
+++ b/2_Concepts/3_ModelingFramework/05_logical_viewpoint_rev2.docx
@@ -47,50 +47,108 @@
           <w:lang w:val="en-US"/>
         </w:rPr>
       </w:pPr>
-      <w:r>
-        <w:rPr>
-          <w:lang w:val="en-US"/>
-        </w:rPr>
-        <w:t>nav_order: 5</w:t>
-      </w:r>
-    </w:p>
-    <w:p>
-      <w:pPr>
-        <w:rPr>
-          <w:lang w:val="en-US"/>
-        </w:rPr>
-      </w:pPr>
-      <w:r>
-        <w:rPr>
-          <w:lang w:val="en-US"/>
-        </w:rPr>
-        <w:t>parent: SpesML Modeling Framework</w:t>
-      </w:r>
-    </w:p>
-    <w:p>
-      <w:pPr>
-        <w:rPr>
-          <w:lang w:val="en-US"/>
-        </w:rPr>
-      </w:pPr>
-      <w:r>
-        <w:rPr>
-          <w:lang w:val="en-US"/>
-        </w:rPr>
-        <w:t>grand_parent: SpesML Concepts</w:t>
-      </w:r>
-    </w:p>
-    <w:p>
-      <w:pPr>
-        <w:rPr>
-          <w:lang w:val="en-US"/>
-        </w:rPr>
-      </w:pPr>
-      <w:r>
-        <w:rPr>
-          <w:lang w:val="en-US"/>
-        </w:rPr>
-        <w:t>permalink: /concepts/modeling_framework/logical_viewpoint.html</w:t>
+      <w:proofErr w:type="spellStart"/>
+      <w:r>
+        <w:rPr>
+          <w:lang w:val="en-US"/>
+        </w:rPr>
+        <w:t>nav_order</w:t>
+      </w:r>
+      <w:proofErr w:type="spellEnd"/>
+      <w:r>
+        <w:rPr>
+          <w:lang w:val="en-US"/>
+        </w:rPr>
+        <w:t>: 5</w:t>
+      </w:r>
+    </w:p>
+    <w:p>
+      <w:pPr>
+        <w:rPr>
+          <w:lang w:val="en-US"/>
+        </w:rPr>
+      </w:pPr>
+      <w:r>
+        <w:rPr>
+          <w:lang w:val="en-US"/>
+        </w:rPr>
+        <w:t xml:space="preserve">parent: </w:t>
+      </w:r>
+      <w:proofErr w:type="spellStart"/>
+      <w:r>
+        <w:rPr>
+          <w:lang w:val="en-US"/>
+        </w:rPr>
+        <w:t>SpesML</w:t>
+      </w:r>
+      <w:proofErr w:type="spellEnd"/>
+      <w:r>
+        <w:rPr>
+          <w:lang w:val="en-US"/>
+        </w:rPr>
+        <w:t xml:space="preserve"> Modeling Framework</w:t>
+      </w:r>
+    </w:p>
+    <w:p>
+      <w:pPr>
+        <w:rPr>
+          <w:lang w:val="en-US"/>
+        </w:rPr>
+      </w:pPr>
+      <w:proofErr w:type="spellStart"/>
+      <w:r>
+        <w:rPr>
+          <w:lang w:val="en-US"/>
+        </w:rPr>
+        <w:t>grand_parent</w:t>
+      </w:r>
+      <w:proofErr w:type="spellEnd"/>
+      <w:r>
+        <w:rPr>
+          <w:lang w:val="en-US"/>
+        </w:rPr>
+        <w:t xml:space="preserve">: </w:t>
+      </w:r>
+      <w:proofErr w:type="spellStart"/>
+      <w:r>
+        <w:rPr>
+          <w:lang w:val="en-US"/>
+        </w:rPr>
+        <w:t>SpesML</w:t>
+      </w:r>
+      <w:proofErr w:type="spellEnd"/>
+      <w:r>
+        <w:rPr>
+          <w:lang w:val="en-US"/>
+        </w:rPr>
+        <w:t xml:space="preserve"> Concepts</w:t>
+      </w:r>
+    </w:p>
+    <w:p>
+      <w:pPr>
+        <w:rPr>
+          <w:lang w:val="en-US"/>
+        </w:rPr>
+      </w:pPr>
+      <w:r>
+        <w:rPr>
+          <w:lang w:val="en-US"/>
+        </w:rPr>
+        <w:t>permalink: /concepts/</w:t>
+      </w:r>
+      <w:proofErr w:type="spellStart"/>
+      <w:r>
+        <w:rPr>
+          <w:lang w:val="en-US"/>
+        </w:rPr>
+        <w:t>modeling_framework</w:t>
+      </w:r>
+      <w:proofErr w:type="spellEnd"/>
+      <w:r>
+        <w:rPr>
+          <w:lang w:val="en-US"/>
+        </w:rPr>
+        <w:t>/logical_viewpoint.html</w:t>
       </w:r>
     </w:p>
     <w:p>
@@ -143,79 +201,103 @@
         <w:rPr>
           <w:lang w:val="en-US"/>
         </w:rPr>
-        <w:t>This document describes the basic concepts that will be covered in the _logical viewpoint_ and how they are mapped to `SysML elements`.</w:t>
-      </w:r>
-    </w:p>
-    <w:p>
-      <w:pPr>
-        <w:rPr>
-          <w:lang w:val="en-US"/>
-        </w:rPr>
-      </w:pPr>
-    </w:p>
-    <w:p>
-      <w:pPr>
-        <w:rPr>
-          <w:lang w:val="en-US"/>
-        </w:rPr>
-      </w:pPr>
-      <w:r>
-        <w:rPr>
-          <w:lang w:val="en-US"/>
-        </w:rPr>
-        <w:t>*Content:*</w:t>
-      </w:r>
-    </w:p>
-    <w:p>
-      <w:pPr>
-        <w:rPr>
-          <w:lang w:val="en-US"/>
-        </w:rPr>
-      </w:pPr>
-      <w:r>
-        <w:rPr>
-          <w:lang w:val="en-US"/>
-        </w:rPr>
-        <w:t>- [Logical Viewpoint](#logical-viewpoint)</w:t>
-      </w:r>
-    </w:p>
-    <w:p>
-      <w:pPr>
-        <w:rPr>
-          <w:lang w:val="en-US"/>
-        </w:rPr>
-      </w:pPr>
-      <w:r>
-        <w:rPr>
-          <w:lang w:val="en-US"/>
-        </w:rPr>
-        <w:t xml:space="preserve">  - [Logical Viewpoint: Overview](#logical-viewpoint-overview)</w:t>
-      </w:r>
-    </w:p>
-    <w:p>
-      <w:pPr>
-        <w:rPr>
-          <w:lang w:val="en-US"/>
-        </w:rPr>
-      </w:pPr>
-      <w:r>
-        <w:rPr>
-          <w:lang w:val="en-US"/>
-        </w:rPr>
-        <w:t xml:space="preserve">  - [Logical Components and their relations to other model elements of the Logical Viewpoint](#logical-components-central-model-elements-of-the-logical-viewpoint)</w:t>
-      </w:r>
-    </w:p>
-    <w:p>
-      <w:pPr>
-        <w:rPr>
-          <w:lang w:val="en-US"/>
-        </w:rPr>
-      </w:pPr>
-      <w:r>
-        <w:rPr>
-          <w:lang w:val="en-US"/>
-        </w:rPr>
-        <w:t xml:space="preserve">  - [Logical Context: The System and its Context in the Logical Viewpoint](#logical-context-the-system-and-its-context-in-the-logical-viewpoint)</w:t>
+        <w:t>This document describes the basic concepts that will be covered in the _logical viewpoint_ and how they are mapped to `</w:t>
+      </w:r>
+      <w:proofErr w:type="spellStart"/>
+      <w:r>
+        <w:rPr>
+          <w:lang w:val="en-US"/>
+        </w:rPr>
+        <w:t>SysML</w:t>
+      </w:r>
+      <w:proofErr w:type="spellEnd"/>
+      <w:r>
+        <w:rPr>
+          <w:lang w:val="en-US"/>
+        </w:rPr>
+        <w:t xml:space="preserve"> elements`.</w:t>
+      </w:r>
+    </w:p>
+    <w:p>
+      <w:pPr>
+        <w:rPr>
+          <w:lang w:val="en-US"/>
+        </w:rPr>
+      </w:pPr>
+    </w:p>
+    <w:p>
+      <w:pPr>
+        <w:rPr>
+          <w:lang w:val="en-US"/>
+        </w:rPr>
+      </w:pPr>
+      <w:r>
+        <w:rPr>
+          <w:lang w:val="en-US"/>
+        </w:rPr>
+        <w:t>*</w:t>
+      </w:r>
+      <w:proofErr w:type="gramStart"/>
+      <w:r>
+        <w:rPr>
+          <w:lang w:val="en-US"/>
+        </w:rPr>
+        <w:t>Content:*</w:t>
+      </w:r>
+      <w:proofErr w:type="gramEnd"/>
+    </w:p>
+    <w:p>
+      <w:pPr>
+        <w:rPr>
+          <w:lang w:val="en-US"/>
+        </w:rPr>
+      </w:pPr>
+      <w:r>
+        <w:rPr>
+          <w:lang w:val="en-US"/>
+        </w:rPr>
+        <w:t xml:space="preserve">- [Logical </w:t>
+      </w:r>
+      <w:proofErr w:type="gramStart"/>
+      <w:r>
+        <w:rPr>
+          <w:lang w:val="en-US"/>
+        </w:rPr>
+        <w:t>Viewpoint](</w:t>
+      </w:r>
+      <w:proofErr w:type="gramEnd"/>
+      <w:r>
+        <w:rPr>
+          <w:lang w:val="en-US"/>
+        </w:rPr>
+        <w:t>#logical-viewpoint)</w:t>
+      </w:r>
+    </w:p>
+    <w:p>
+      <w:pPr>
+        <w:rPr>
+          <w:lang w:val="en-US"/>
+        </w:rPr>
+      </w:pPr>
+      <w:r>
+        <w:rPr>
+          <w:lang w:val="en-US"/>
+        </w:rPr>
+        <w:t xml:space="preserve">  - [Logical Viewpoint: </w:t>
+      </w:r>
+      <w:proofErr w:type="gramStart"/>
+      <w:r>
+        <w:rPr>
+          <w:lang w:val="en-US"/>
+        </w:rPr>
+        <w:t>Overview](</w:t>
+      </w:r>
+      <w:proofErr w:type="gramEnd"/>
+      <w:r>
+        <w:rPr>
+          <w:lang w:val="en-US"/>
+        </w:rPr>
+        <w:t>#logical-viewpoint-overview)</w:t>
       </w:r>
     </w:p>
     <w:p>
@@ -230,7 +312,69 @@
         </w:rPr>
         <w:t xml:space="preserve">  - [</w:t>
       </w:r>
-      <w:del w:id="0" w:author="Andreas Bayha" w:date="2023-01-24T17:22:00Z">
+      <w:ins w:id="0" w:author="Andreas Bayha" w:date="2023-02-08T17:00:00Z">
+        <w:r>
+          <w:rPr>
+            <w:lang w:val="en-US"/>
+          </w:rPr>
+          <w:t>Logical Components: Central Model Elements of the Logical Viewpoint</w:t>
+        </w:r>
+      </w:ins>
+      <w:del w:id="1" w:author="Andreas Bayha" w:date="2023-02-08T17:00:00Z">
+        <w:r>
+          <w:rPr>
+            <w:lang w:val="en-US"/>
+          </w:rPr>
+          <w:delText>Logical Components and their relations to other model elements of the Logical Viewpoint</w:delText>
+        </w:r>
+      </w:del>
+      <w:r>
+        <w:rPr>
+          <w:lang w:val="en-US"/>
+        </w:rPr>
+        <w:t>](#logical-components-central-model-elements-of-the-logical-viewpoint)</w:t>
+      </w:r>
+    </w:p>
+    <w:p>
+      <w:pPr>
+        <w:rPr>
+          <w:lang w:val="en-US"/>
+        </w:rPr>
+      </w:pPr>
+      <w:r>
+        <w:rPr>
+          <w:lang w:val="en-US"/>
+        </w:rPr>
+        <w:t xml:space="preserve">  - [Logical Context: The System and its Context in the Logical </w:t>
+      </w:r>
+      <w:proofErr w:type="gramStart"/>
+      <w:r>
+        <w:rPr>
+          <w:lang w:val="en-US"/>
+        </w:rPr>
+        <w:t>Viewpoint](</w:t>
+      </w:r>
+      <w:proofErr w:type="gramEnd"/>
+      <w:r>
+        <w:rPr>
+          <w:lang w:val="en-US"/>
+        </w:rPr>
+        <w:t>#logical-context-the-system-and-its-context-in-the-logical-viewpoint)</w:t>
+      </w:r>
+    </w:p>
+    <w:p>
+      <w:pPr>
+        <w:rPr>
+          <w:lang w:val="en-US"/>
+        </w:rPr>
+      </w:pPr>
+      <w:r>
+        <w:rPr>
+          <w:lang w:val="en-US"/>
+        </w:rPr>
+        <w:t xml:space="preserve">  - [</w:t>
+      </w:r>
+      <w:del w:id="2" w:author="Andreas Bayha" w:date="2023-01-24T17:22:00Z">
         <w:r>
           <w:rPr>
             <w:lang w:val="en-US"/>
@@ -244,7 +388,7 @@
         </w:rPr>
         <w:t>Interface</w:t>
       </w:r>
-      <w:del w:id="1" w:author="Andreas Bayha" w:date="2023-01-24T17:21:00Z">
+      <w:del w:id="3" w:author="Andreas Bayha" w:date="2023-01-24T17:21:00Z">
         <w:r>
           <w:rPr>
             <w:lang w:val="en-US"/>
@@ -256,9 +400,23 @@
         <w:rPr>
           <w:lang w:val="en-US"/>
         </w:rPr>
-        <w:t xml:space="preserve"> behavior of Logical Components](#</w:t>
-      </w:r>
-      <w:ins w:id="2" w:author="Andreas Bayha" w:date="2023-01-24T17:22:00Z">
+        <w:t xml:space="preserve"> behavior of Logical </w:t>
+      </w:r>
+      <w:proofErr w:type="gramStart"/>
+      <w:r>
+        <w:rPr>
+          <w:lang w:val="en-US"/>
+        </w:rPr>
+        <w:t>Components](</w:t>
+      </w:r>
+      <w:proofErr w:type="gramEnd"/>
+      <w:r>
+        <w:rPr>
+          <w:lang w:val="en-US"/>
+        </w:rPr>
+        <w:t>#</w:t>
+      </w:r>
+      <w:ins w:id="4" w:author="Andreas Bayha" w:date="2023-01-24T17:22:00Z">
         <w:r>
           <w:rPr>
             <w:lang w:val="en-US"/>
@@ -266,7 +424,7 @@
           <w:t xml:space="preserve"> </w:t>
         </w:r>
       </w:ins>
-      <w:del w:id="3" w:author="Andreas Bayha" w:date="2023-01-24T17:22:00Z">
+      <w:del w:id="5" w:author="Andreas Bayha" w:date="2023-01-24T17:22:00Z">
         <w:r>
           <w:rPr>
             <w:lang w:val="en-US"/>
@@ -280,7 +438,7 @@
         </w:rPr>
         <w:t>interface</w:t>
       </w:r>
-      <w:ins w:id="4" w:author="Andreas Bayha" w:date="2023-01-24T17:21:00Z">
+      <w:ins w:id="6" w:author="Andreas Bayha" w:date="2023-01-24T17:21:00Z">
         <w:r>
           <w:rPr>
             <w:lang w:val="en-US"/>
@@ -288,7 +446,7 @@
           <w:t xml:space="preserve"> </w:t>
         </w:r>
       </w:ins>
-      <w:del w:id="5" w:author="Andreas Bayha" w:date="2023-01-24T17:21:00Z">
+      <w:del w:id="7" w:author="Andreas Bayha" w:date="2023-01-24T17:21:00Z">
         <w:r>
           <w:rPr>
             <w:lang w:val="en-US"/>
@@ -313,47 +471,92 @@
         <w:rPr>
           <w:lang w:val="en-US"/>
         </w:rPr>
-        <w:t xml:space="preserve">  - [Decomposition of Logical Components](#decomposition-of-logical-components)</w:t>
-      </w:r>
-    </w:p>
-    <w:p>
-      <w:pPr>
-        <w:rPr>
-          <w:lang w:val="en-US"/>
-        </w:rPr>
-      </w:pPr>
-      <w:r>
-        <w:rPr>
-          <w:lang w:val="en-US"/>
-        </w:rPr>
-        <w:t xml:space="preserve">  - [Tracing Relations between Logical Components and other Elements](#tracing-relations-between-logical-components-and-other-elements)</w:t>
-      </w:r>
-    </w:p>
-    <w:p>
-      <w:pPr>
-        <w:rPr>
-          <w:lang w:val="en-US"/>
-        </w:rPr>
-      </w:pPr>
-      <w:r>
-        <w:rPr>
-          <w:lang w:val="en-US"/>
-        </w:rPr>
-        <w:t xml:space="preserve">  - [Modeling the Transition to the Technical Viewpoint](#modeling-the-transition-to-the-technical-viewpoint)</w:t>
-      </w:r>
-    </w:p>
-    <w:p>
-      <w:pPr>
-        <w:rPr>
-          <w:lang w:val="en-US"/>
-        </w:rPr>
-      </w:pPr>
-      <w:r>
-        <w:rPr>
-          <w:lang w:val="en-US"/>
-        </w:rPr>
-        <w:t xml:space="preserve">  - [Well-formedness Rules](#well-formedness-rules)</w:t>
-      </w:r>
+        <w:t xml:space="preserve">  - [Decomposition of Logical </w:t>
+      </w:r>
+      <w:proofErr w:type="gramStart"/>
+      <w:r>
+        <w:rPr>
+          <w:lang w:val="en-US"/>
+        </w:rPr>
+        <w:t>Components](</w:t>
+      </w:r>
+      <w:proofErr w:type="gramEnd"/>
+      <w:r>
+        <w:rPr>
+          <w:lang w:val="en-US"/>
+        </w:rPr>
+        <w:t>#decomposition-of-logical-components)</w:t>
+      </w:r>
+    </w:p>
+    <w:p>
+      <w:pPr>
+        <w:rPr>
+          <w:lang w:val="en-US"/>
+        </w:rPr>
+      </w:pPr>
+      <w:r>
+        <w:rPr>
+          <w:lang w:val="en-US"/>
+        </w:rPr>
+        <w:t xml:space="preserve">  - [Tracing Relations between Logical Components and other </w:t>
+      </w:r>
+      <w:proofErr w:type="gramStart"/>
+      <w:r>
+        <w:rPr>
+          <w:lang w:val="en-US"/>
+        </w:rPr>
+        <w:t>Elements](</w:t>
+      </w:r>
+      <w:proofErr w:type="gramEnd"/>
+      <w:r>
+        <w:rPr>
+          <w:lang w:val="en-US"/>
+        </w:rPr>
+        <w:t>#tracing-relations-between-logical-components-and-other-elements)</w:t>
+      </w:r>
+    </w:p>
+    <w:p>
+      <w:pPr>
+        <w:rPr>
+          <w:del w:id="8" w:author="Andreas Bayha" w:date="2023-02-08T16:59:00Z"/>
+          <w:lang w:val="en-US"/>
+        </w:rPr>
+      </w:pPr>
+      <w:r>
+        <w:rPr>
+          <w:lang w:val="en-US"/>
+        </w:rPr>
+        <w:t xml:space="preserve">  - [Modeling the Transition to the Technical </w:t>
+      </w:r>
+      <w:proofErr w:type="gramStart"/>
+      <w:r>
+        <w:rPr>
+          <w:lang w:val="en-US"/>
+        </w:rPr>
+        <w:t>Viewpoint](</w:t>
+      </w:r>
+      <w:proofErr w:type="gramEnd"/>
+      <w:r>
+        <w:rPr>
+          <w:lang w:val="en-US"/>
+        </w:rPr>
+        <w:t>#modeling-the-transition-to-the-technical-viewpoint)</w:t>
+      </w:r>
+    </w:p>
+    <w:p>
+      <w:pPr>
+        <w:rPr>
+          <w:lang w:val="en-US"/>
+        </w:rPr>
+      </w:pPr>
+      <w:del w:id="9" w:author="Andreas Bayha" w:date="2023-02-08T16:59:00Z">
+        <w:r>
+          <w:rPr>
+            <w:lang w:val="en-US"/>
+          </w:rPr>
+          <w:delText xml:space="preserve">  - [Well-formedness Rules](#well-formedness-rules)</w:delText>
+        </w:r>
+      </w:del>
     </w:p>
     <w:p>
       <w:pPr>
@@ -385,9 +588,38 @@
         <w:rPr>
           <w:lang w:val="en-US"/>
         </w:rPr>
-        <w:t xml:space="preserve">The logical viewpoint (LVP) describes how the system under development (SuD) can be structured in order to achieve the behavior which is specified in the [functional view](https://spesml.github.io/concepts/modeling_framework/functional_viewpoint.html) independent of the </w:t>
-      </w:r>
-      <w:del w:id="6" w:author="Andreas Bayha" w:date="2023-01-24T17:45:00Z">
+        <w:t>The logical viewpoint (LVP) describes how the system under development (</w:t>
+      </w:r>
+      <w:proofErr w:type="spellStart"/>
+      <w:r>
+        <w:rPr>
+          <w:lang w:val="en-US"/>
+        </w:rPr>
+        <w:t>SuD</w:t>
+      </w:r>
+      <w:proofErr w:type="spellEnd"/>
+      <w:r>
+        <w:rPr>
+          <w:lang w:val="en-US"/>
+        </w:rPr>
+        <w:t xml:space="preserve">) can be structured in order to achieve the behavior which is specified in the [functional </w:t>
+      </w:r>
+      <w:proofErr w:type="gramStart"/>
+      <w:r>
+        <w:rPr>
+          <w:lang w:val="en-US"/>
+        </w:rPr>
+        <w:lastRenderedPageBreak/>
+        <w:t>view](</w:t>
+      </w:r>
+      <w:proofErr w:type="gramEnd"/>
+      <w:r>
+        <w:rPr>
+          <w:lang w:val="en-US"/>
+        </w:rPr>
+        <w:t xml:space="preserve">https://spesml.github.io/concepts/modeling_framework/functional_viewpoint.html) independent of the </w:t>
+      </w:r>
+      <w:del w:id="10" w:author="Andreas Bayha" w:date="2023-01-24T17:45:00Z">
         <w:r>
           <w:rPr>
             <w:lang w:val="en-US"/>
@@ -412,8 +644,35 @@
         <w:rPr>
           <w:lang w:val="en-US"/>
         </w:rPr>
-        <w:lastRenderedPageBreak/>
-        <w:t xml:space="preserve">To do so, the LVP defines how the models of the Logical View (LV) describe the [logical system context](#logical-context-the-system-and-its-context-in-the-logical-viewpoint), the [decomposition](#decomposition-of-logical-components) of the SuD in logical components and sub-components and their respective [interface behavior](#modeling-interfaces-and-behavior-of-logical-components). </w:t>
+        <w:t xml:space="preserve">To do so, the LVP defines how the models of the Logical View (LV) describe the [logical system </w:t>
+      </w:r>
+      <w:proofErr w:type="gramStart"/>
+      <w:r>
+        <w:rPr>
+          <w:lang w:val="en-US"/>
+        </w:rPr>
+        <w:t>context](</w:t>
+      </w:r>
+      <w:proofErr w:type="gramEnd"/>
+      <w:r>
+        <w:rPr>
+          <w:lang w:val="en-US"/>
+        </w:rPr>
+        <w:t xml:space="preserve">#logical-context-the-system-and-its-context-in-the-logical-viewpoint), the [decomposition](#decomposition-of-logical-components) of the </w:t>
+      </w:r>
+      <w:proofErr w:type="spellStart"/>
+      <w:r>
+        <w:rPr>
+          <w:lang w:val="en-US"/>
+        </w:rPr>
+        <w:t>SuD</w:t>
+      </w:r>
+      <w:proofErr w:type="spellEnd"/>
+      <w:r>
+        <w:rPr>
+          <w:lang w:val="en-US"/>
+        </w:rPr>
+        <w:t xml:space="preserve"> in logical components and sub-components and their respective [interface behavior](#modeling-interfaces-and-behavior-of-logical-components). </w:t>
       </w:r>
     </w:p>
     <w:p>
@@ -472,53 +731,201 @@
         <w:rPr>
           <w:lang w:val="en-US"/>
         </w:rPr>
-        <w:t xml:space="preserve">They strictly follow the [universal interface model](https://spesml.github.io/concepts/modeling_framework/uim.html) including syntactic and semantic interface, causality and compositionality. </w:t>
-      </w:r>
-    </w:p>
-    <w:p>
-      <w:pPr>
-        <w:rPr>
-          <w:lang w:val="en-US"/>
-        </w:rPr>
-      </w:pPr>
-      <w:r>
-        <w:rPr>
-          <w:lang w:val="en-US"/>
-        </w:rPr>
-        <w:t>In the SpesML tooling a logical component is represented as a dedicated `SysML Block` as can be seen in the example in Figure 1:</w:t>
-      </w:r>
-    </w:p>
-    <w:p>
-      <w:pPr>
-        <w:rPr>
-          <w:lang w:val="en-US"/>
-        </w:rPr>
-      </w:pPr>
-    </w:p>
-    <w:p>
-      <w:pPr>
-        <w:rPr>
-          <w:lang w:val="en-US"/>
-        </w:rPr>
-      </w:pPr>
-      <w:r>
-        <w:rPr>
-          <w:lang w:val="en-US"/>
-        </w:rPr>
-        <w:t>![Logical Component](/images/logical_viewpoint/logical-component.png){:width="400" :class="img-responsive" style="display:block; margin-left:auto; margin-right:auto"}</w:t>
-      </w:r>
-    </w:p>
-    <w:p>
-      <w:pPr>
-        <w:rPr>
-          <w:lang w:val="en-US"/>
-        </w:rPr>
-      </w:pPr>
-      <w:r>
-        <w:rPr>
-          <w:lang w:val="en-US"/>
-        </w:rPr>
-        <w:t>&lt;div align="center"&gt;&lt;b&gt;Figure 1: &lt;/b&gt;&lt;em&gt;A SysML Block representing a logical component&lt;/em&gt;&lt;/div&gt;</w:t>
+        <w:t xml:space="preserve">They strictly follow the [universal interface </w:t>
+      </w:r>
+      <w:proofErr w:type="gramStart"/>
+      <w:r>
+        <w:rPr>
+          <w:lang w:val="en-US"/>
+        </w:rPr>
+        <w:t>model](</w:t>
+      </w:r>
+      <w:proofErr w:type="gramEnd"/>
+      <w:r>
+        <w:rPr>
+          <w:lang w:val="en-US"/>
+        </w:rPr>
+        <w:t xml:space="preserve">https://spesml.github.io/concepts/modeling_framework/uim.html) including syntactic and semantic interface, causality and compositionality. </w:t>
+      </w:r>
+    </w:p>
+    <w:p>
+      <w:pPr>
+        <w:rPr>
+          <w:lang w:val="en-US"/>
+        </w:rPr>
+      </w:pPr>
+      <w:r>
+        <w:rPr>
+          <w:lang w:val="en-US"/>
+        </w:rPr>
+        <w:t xml:space="preserve">In the </w:t>
+      </w:r>
+      <w:proofErr w:type="spellStart"/>
+      <w:r>
+        <w:rPr>
+          <w:lang w:val="en-US"/>
+        </w:rPr>
+        <w:t>SpesML</w:t>
+      </w:r>
+      <w:proofErr w:type="spellEnd"/>
+      <w:r>
+        <w:rPr>
+          <w:lang w:val="en-US"/>
+        </w:rPr>
+        <w:t xml:space="preserve"> tooling a logical component is represented as a dedicated `</w:t>
+      </w:r>
+      <w:proofErr w:type="spellStart"/>
+      <w:r>
+        <w:rPr>
+          <w:lang w:val="en-US"/>
+        </w:rPr>
+        <w:t>SysML</w:t>
+      </w:r>
+      <w:proofErr w:type="spellEnd"/>
+      <w:r>
+        <w:rPr>
+          <w:lang w:val="en-US"/>
+        </w:rPr>
+        <w:t xml:space="preserve"> Block` as can be seen in the example in Figure 1:</w:t>
+      </w:r>
+    </w:p>
+    <w:p>
+      <w:pPr>
+        <w:rPr>
+          <w:lang w:val="en-US"/>
+        </w:rPr>
+      </w:pPr>
+    </w:p>
+    <w:p>
+      <w:pPr>
+        <w:rPr>
+          <w:lang w:val="en-US"/>
+        </w:rPr>
+      </w:pPr>
+      <w:proofErr w:type="gramStart"/>
+      <w:r>
+        <w:rPr>
+          <w:lang w:val="en-US"/>
+        </w:rPr>
+        <w:t>![</w:t>
+      </w:r>
+      <w:proofErr w:type="gramEnd"/>
+      <w:r>
+        <w:rPr>
+          <w:lang w:val="en-US"/>
+        </w:rPr>
+        <w:t>Logical Component](/images/logical_viewpoint/logical-component.png){:width="400" :class="</w:t>
+      </w:r>
+      <w:proofErr w:type="spellStart"/>
+      <w:r>
+        <w:rPr>
+          <w:lang w:val="en-US"/>
+        </w:rPr>
+        <w:t>img</w:t>
+      </w:r>
+      <w:proofErr w:type="spellEnd"/>
+      <w:r>
+        <w:rPr>
+          <w:lang w:val="en-US"/>
+        </w:rPr>
+        <w:t>-responsive" style="</w:t>
+      </w:r>
+      <w:proofErr w:type="spellStart"/>
+      <w:r>
+        <w:rPr>
+          <w:lang w:val="en-US"/>
+        </w:rPr>
+        <w:t>display:block</w:t>
+      </w:r>
+      <w:proofErr w:type="spellEnd"/>
+      <w:r>
+        <w:rPr>
+          <w:lang w:val="en-US"/>
+        </w:rPr>
+        <w:t xml:space="preserve">; </w:t>
+      </w:r>
+      <w:proofErr w:type="spellStart"/>
+      <w:r>
+        <w:rPr>
+          <w:lang w:val="en-US"/>
+        </w:rPr>
+        <w:t>margin-left:auto</w:t>
+      </w:r>
+      <w:proofErr w:type="spellEnd"/>
+      <w:r>
+        <w:rPr>
+          <w:lang w:val="en-US"/>
+        </w:rPr>
+        <w:t xml:space="preserve">; </w:t>
+      </w:r>
+      <w:proofErr w:type="spellStart"/>
+      <w:r>
+        <w:rPr>
+          <w:lang w:val="en-US"/>
+        </w:rPr>
+        <w:t>margin-right:auto</w:t>
+      </w:r>
+      <w:proofErr w:type="spellEnd"/>
+      <w:r>
+        <w:rPr>
+          <w:lang w:val="en-US"/>
+        </w:rPr>
+        <w:t>"}</w:t>
+      </w:r>
+    </w:p>
+    <w:p>
+      <w:pPr>
+        <w:rPr>
+          <w:lang w:val="en-US"/>
+        </w:rPr>
+      </w:pPr>
+      <w:r>
+        <w:rPr>
+          <w:lang w:val="en-US"/>
+        </w:rPr>
+        <w:t>&lt;div align="center"&gt;&lt;b&gt;Figure 1: &lt;/b&gt;&lt;</w:t>
+      </w:r>
+      <w:proofErr w:type="spellStart"/>
+      <w:r>
+        <w:rPr>
+          <w:lang w:val="en-US"/>
+        </w:rPr>
+        <w:t>em</w:t>
+      </w:r>
+      <w:proofErr w:type="spellEnd"/>
+      <w:r>
+        <w:rPr>
+          <w:lang w:val="en-US"/>
+        </w:rPr>
+        <w:t xml:space="preserve">&gt;A </w:t>
+      </w:r>
+      <w:proofErr w:type="spellStart"/>
+      <w:r>
+        <w:rPr>
+          <w:lang w:val="en-US"/>
+        </w:rPr>
+        <w:t>SysML</w:t>
+      </w:r>
+      <w:proofErr w:type="spellEnd"/>
+      <w:r>
+        <w:rPr>
+          <w:lang w:val="en-US"/>
+        </w:rPr>
+        <w:t xml:space="preserve"> Block representing a logical component&lt;/</w:t>
+      </w:r>
+      <w:proofErr w:type="spellStart"/>
+      <w:r>
+        <w:rPr>
+          <w:lang w:val="en-US"/>
+        </w:rPr>
+        <w:t>em</w:t>
+      </w:r>
+      <w:proofErr w:type="spellEnd"/>
+      <w:r>
+        <w:rPr>
+          <w:lang w:val="en-US"/>
+        </w:rPr>
+        <w:t>&gt;&lt;/div&gt;</w:t>
       </w:r>
     </w:p>
     <w:p>
@@ -551,48 +958,118 @@
         <w:rPr>
           <w:lang w:val="en-US"/>
         </w:rPr>
-        <w:t xml:space="preserve">The _logical context_ models the environment in which the SuD shall operate on a logical level. </w:t>
-      </w:r>
-    </w:p>
-    <w:p>
-      <w:pPr>
-        <w:rPr>
-          <w:lang w:val="en-US"/>
-        </w:rPr>
-      </w:pPr>
-      <w:r>
-        <w:rPr>
-          <w:lang w:val="en-US"/>
-        </w:rPr>
-        <w:t>This can be actors that interact with the SuD or external logical components.</w:t>
-      </w:r>
-    </w:p>
-    <w:p>
-      <w:pPr>
-        <w:rPr>
-          <w:lang w:val="en-US"/>
-        </w:rPr>
-      </w:pPr>
-      <w:r>
-        <w:rPr>
-          <w:lang w:val="en-US"/>
-        </w:rPr>
-        <w:t xml:space="preserve">One main objective in modeling the logical context is also to specify the logical interface of the SuD to the operational context on a logical (i.e. technology independent) level. </w:t>
-      </w:r>
-    </w:p>
-    <w:p>
-      <w:pPr>
-        <w:rPr>
-          <w:lang w:val="en-US"/>
-        </w:rPr>
-      </w:pPr>
-      <w:r>
-        <w:rPr>
-          <w:lang w:val="en-US"/>
-        </w:rPr>
-        <w:t>Hereby, the logical context model refines the context model of the [functional context](https://spesml.github.io/concepts/modeling_framework/functional_viewpoint.html#functional-context-the-system-and-its-context-in-the-functional-viewpoint) in the FV.</w:t>
-      </w:r>
-      <w:ins w:id="7" w:author="Andreas Bayha" w:date="2023-01-24T16:28:00Z">
+        <w:t xml:space="preserve">The _logical context_ models the environment in which the </w:t>
+      </w:r>
+      <w:proofErr w:type="spellStart"/>
+      <w:r>
+        <w:rPr>
+          <w:lang w:val="en-US"/>
+        </w:rPr>
+        <w:t>SuD</w:t>
+      </w:r>
+      <w:proofErr w:type="spellEnd"/>
+      <w:r>
+        <w:rPr>
+          <w:lang w:val="en-US"/>
+        </w:rPr>
+        <w:t xml:space="preserve"> shall operate on a logical level. </w:t>
+      </w:r>
+    </w:p>
+    <w:p>
+      <w:pPr>
+        <w:rPr>
+          <w:lang w:val="en-US"/>
+        </w:rPr>
+      </w:pPr>
+      <w:r>
+        <w:rPr>
+          <w:lang w:val="en-US"/>
+        </w:rPr>
+        <w:t xml:space="preserve">This can be actors that interact with the </w:t>
+      </w:r>
+      <w:proofErr w:type="spellStart"/>
+      <w:r>
+        <w:rPr>
+          <w:lang w:val="en-US"/>
+        </w:rPr>
+        <w:t>SuD</w:t>
+      </w:r>
+      <w:proofErr w:type="spellEnd"/>
+      <w:r>
+        <w:rPr>
+          <w:lang w:val="en-US"/>
+        </w:rPr>
+        <w:t xml:space="preserve"> or external logical components.</w:t>
+      </w:r>
+    </w:p>
+    <w:p>
+      <w:pPr>
+        <w:rPr>
+          <w:lang w:val="en-US"/>
+        </w:rPr>
+      </w:pPr>
+      <w:r>
+        <w:rPr>
+          <w:lang w:val="en-US"/>
+        </w:rPr>
+        <w:t xml:space="preserve">One main objective in modeling the logical context is also to specify the logical interface of the </w:t>
+      </w:r>
+      <w:proofErr w:type="spellStart"/>
+      <w:r>
+        <w:rPr>
+          <w:lang w:val="en-US"/>
+        </w:rPr>
+        <w:t>SuD</w:t>
+      </w:r>
+      <w:proofErr w:type="spellEnd"/>
+      <w:r>
+        <w:rPr>
+          <w:lang w:val="en-US"/>
+        </w:rPr>
+        <w:t xml:space="preserve"> to the operational context on a logical (</w:t>
+      </w:r>
+      <w:proofErr w:type="gramStart"/>
+      <w:r>
+        <w:rPr>
+          <w:lang w:val="en-US"/>
+        </w:rPr>
+        <w:t>i.e.</w:t>
+      </w:r>
+      <w:proofErr w:type="gramEnd"/>
+      <w:r>
+        <w:rPr>
+          <w:lang w:val="en-US"/>
+        </w:rPr>
+        <w:t xml:space="preserve"> technology independent) level. </w:t>
+      </w:r>
+    </w:p>
+    <w:p>
+      <w:pPr>
+        <w:rPr>
+          <w:lang w:val="en-US"/>
+        </w:rPr>
+      </w:pPr>
+      <w:r>
+        <w:rPr>
+          <w:lang w:val="en-US"/>
+        </w:rPr>
+        <w:t xml:space="preserve">Hereby, the logical context model refines the context model of the [functional </w:t>
+      </w:r>
+      <w:proofErr w:type="gramStart"/>
+      <w:r>
+        <w:rPr>
+          <w:lang w:val="en-US"/>
+        </w:rPr>
+        <w:t>context](</w:t>
+      </w:r>
+      <w:proofErr w:type="gramEnd"/>
+      <w:r>
+        <w:rPr>
+          <w:lang w:val="en-US"/>
+        </w:rPr>
+        <w:t>https://spesml.github.io/concepts/modeling_framework/functional_viewpoint.html#functional-context-the-system-and-its-context-in-the-functional-viewpoint) in the FV.</w:t>
+      </w:r>
+      <w:ins w:id="11" w:author="Andreas Bayha" w:date="2023-01-24T16:28:00Z">
         <w:r>
           <w:rPr>
             <w:lang w:val="en-US"/>
@@ -600,7 +1077,7 @@
           <w:t xml:space="preserve"> Hereby,</w:t>
         </w:r>
       </w:ins>
-      <w:ins w:id="8" w:author="Andreas Bayha" w:date="2023-01-24T16:40:00Z">
+      <w:ins w:id="12" w:author="Andreas Bayha" w:date="2023-01-24T16:40:00Z">
         <w:r>
           <w:rPr>
             <w:lang w:val="en-US"/>
@@ -608,7 +1085,7 @@
           <w:t xml:space="preserve"> usual refinements </w:t>
         </w:r>
       </w:ins>
-      <w:ins w:id="9" w:author="Andreas Bayha" w:date="2023-01-24T16:59:00Z">
+      <w:ins w:id="13" w:author="Andreas Bayha" w:date="2023-01-24T16:59:00Z">
         <w:r>
           <w:rPr>
             <w:lang w:val="en-US"/>
@@ -616,7 +1093,7 @@
           <w:t>concern the interfaces</w:t>
         </w:r>
       </w:ins>
-      <w:ins w:id="10" w:author="Andreas Bayha" w:date="2023-01-24T17:00:00Z">
+      <w:ins w:id="14" w:author="Andreas Bayha" w:date="2023-01-24T17:00:00Z">
         <w:r>
           <w:rPr>
             <w:lang w:val="en-US"/>
@@ -624,7 +1101,7 @@
           <w:t xml:space="preserve"> and interface types </w:t>
         </w:r>
       </w:ins>
-      <w:ins w:id="11" w:author="Andreas Bayha" w:date="2023-01-24T17:01:00Z">
+      <w:ins w:id="15" w:author="Andreas Bayha" w:date="2023-01-24T17:01:00Z">
         <w:r>
           <w:rPr>
             <w:lang w:val="en-US"/>
@@ -632,7 +1109,7 @@
           <w:t>at</w:t>
         </w:r>
       </w:ins>
-      <w:ins w:id="12" w:author="Andreas Bayha" w:date="2023-01-24T17:00:00Z">
+      <w:ins w:id="16" w:author="Andreas Bayha" w:date="2023-01-24T17:00:00Z">
         <w:r>
           <w:rPr>
             <w:lang w:val="en-US"/>
@@ -640,7 +1117,7 @@
           <w:t xml:space="preserve"> the system</w:t>
         </w:r>
       </w:ins>
-      <w:ins w:id="13" w:author="Andreas Bayha" w:date="2023-01-24T17:01:00Z">
+      <w:ins w:id="17" w:author="Andreas Bayha" w:date="2023-01-24T17:01:00Z">
         <w:r>
           <w:rPr>
             <w:lang w:val="en-US"/>
@@ -654,7 +1131,7 @@
           <w:t xml:space="preserve"> to </w:t>
         </w:r>
       </w:ins>
-      <w:ins w:id="14" w:author="Andreas Bayha" w:date="2023-01-24T17:00:00Z">
+      <w:ins w:id="18" w:author="Andreas Bayha" w:date="2023-01-24T17:00:00Z">
         <w:r>
           <w:rPr>
             <w:lang w:val="en-US"/>
@@ -662,7 +1139,7 @@
           <w:t>the system context</w:t>
         </w:r>
       </w:ins>
-      <w:ins w:id="15" w:author="Andreas Bayha" w:date="2023-01-24T17:01:00Z">
+      <w:ins w:id="19" w:author="Andreas Bayha" w:date="2023-01-24T17:01:00Z">
         <w:r>
           <w:rPr>
             <w:lang w:val="en-US"/>
@@ -670,7 +1147,7 @@
           <w:t>.</w:t>
         </w:r>
       </w:ins>
-      <w:del w:id="16" w:author="Andreas Bayha" w:date="2023-01-24T16:40:00Z">
+      <w:del w:id="20" w:author="Andreas Bayha" w:date="2023-01-24T16:40:00Z">
         <w:r>
           <w:rPr>
             <w:lang w:val="en-US"/>
@@ -682,11 +1159,11 @@
     <w:p>
       <w:pPr>
         <w:rPr>
-          <w:del w:id="17" w:author="Andreas Bayha" w:date="2023-02-08T10:30:00Z"/>
-          <w:lang w:val="en-US"/>
-        </w:rPr>
-      </w:pPr>
-      <w:del w:id="18" w:author="Andreas Bayha" w:date="2023-02-08T10:30:00Z">
+          <w:del w:id="21" w:author="Andreas Bayha" w:date="2023-02-08T10:30:00Z"/>
+          <w:lang w:val="en-US"/>
+        </w:rPr>
+      </w:pPr>
+      <w:del w:id="22" w:author="Andreas Bayha" w:date="2023-02-08T10:30:00Z">
         <w:r>
           <w:rPr>
             <w:lang w:val="en-US"/>
@@ -698,19 +1175,19 @@
     <w:p>
       <w:pPr>
         <w:rPr>
-          <w:del w:id="19" w:author="Andreas Bayha" w:date="2023-02-08T10:30:00Z"/>
-          <w:lang w:val="en-US"/>
-        </w:rPr>
-      </w:pPr>
-    </w:p>
-    <w:p>
-      <w:pPr>
-        <w:rPr>
-          <w:del w:id="20" w:author="Andreas Bayha" w:date="2023-02-08T10:30:00Z"/>
-          <w:lang w:val="en-US"/>
-        </w:rPr>
-      </w:pPr>
-      <w:del w:id="21" w:author="Andreas Bayha" w:date="2023-02-08T10:30:00Z">
+          <w:del w:id="23" w:author="Andreas Bayha" w:date="2023-02-08T10:30:00Z"/>
+          <w:lang w:val="en-US"/>
+        </w:rPr>
+      </w:pPr>
+    </w:p>
+    <w:p>
+      <w:pPr>
+        <w:rPr>
+          <w:del w:id="24" w:author="Andreas Bayha" w:date="2023-02-08T10:30:00Z"/>
+          <w:lang w:val="en-US"/>
+        </w:rPr>
+      </w:pPr>
+      <w:del w:id="25" w:author="Andreas Bayha" w:date="2023-02-08T10:30:00Z">
         <w:r>
           <w:rPr>
             <w:lang w:val="en-US"/>
@@ -722,15 +1199,16 @@
     <w:p>
       <w:pPr>
         <w:rPr>
-          <w:del w:id="22" w:author="Andreas Bayha" w:date="2023-02-08T10:30:00Z"/>
-          <w:lang w:val="en-US"/>
-        </w:rPr>
-      </w:pPr>
-      <w:del w:id="23" w:author="Andreas Bayha" w:date="2023-02-08T10:30:00Z">
-        <w:r>
-          <w:rPr>
-            <w:lang w:val="en-US"/>
-          </w:rPr>
+          <w:del w:id="26" w:author="Andreas Bayha" w:date="2023-02-08T10:30:00Z"/>
+          <w:lang w:val="en-US"/>
+        </w:rPr>
+      </w:pPr>
+      <w:del w:id="27" w:author="Andreas Bayha" w:date="2023-02-08T10:30:00Z">
+        <w:r>
+          <w:rPr>
+            <w:lang w:val="en-US"/>
+          </w:rPr>
+          <w:lastRenderedPageBreak/>
           <w:delText>&lt;div align="center"&gt;&lt;b&gt;Figure 2: &lt;/b&gt;&lt;em&gt;The logical context diagram can be modeled in the dedicated package of the logical view.&lt;/em&gt;&lt;/div&gt;</w:delText>
         </w:r>
       </w:del>
@@ -754,7 +1232,7 @@
         </w:rPr>
         <w:t xml:space="preserve">As for </w:t>
       </w:r>
-      <w:del w:id="24" w:author="Andreas Bayha" w:date="2023-01-24T17:02:00Z">
+      <w:del w:id="28" w:author="Andreas Bayha" w:date="2023-01-24T17:02:00Z">
         <w:r>
           <w:rPr>
             <w:lang w:val="en-US"/>
@@ -762,7 +1240,7 @@
           <w:delText>all other views</w:delText>
         </w:r>
       </w:del>
-      <w:ins w:id="25" w:author="Andreas Bayha" w:date="2023-01-24T17:02:00Z">
+      <w:ins w:id="29" w:author="Andreas Bayha" w:date="2023-01-24T17:02:00Z">
         <w:r>
           <w:rPr>
             <w:lang w:val="en-US"/>
@@ -776,7 +1254,7 @@
         </w:rPr>
         <w:t>, the logical context defines the scope of what is _inside_ the system boundar</w:t>
       </w:r>
-      <w:ins w:id="26" w:author="Andreas Bayha" w:date="2023-01-24T17:02:00Z">
+      <w:ins w:id="30" w:author="Andreas Bayha" w:date="2023-01-24T17:02:00Z">
         <w:r>
           <w:rPr>
             <w:lang w:val="en-US"/>
@@ -784,7 +1262,7 @@
           <w:t>y</w:t>
         </w:r>
       </w:ins>
-      <w:del w:id="27" w:author="Andreas Bayha" w:date="2023-01-24T17:02:00Z">
+      <w:del w:id="31" w:author="Andreas Bayha" w:date="2023-01-24T17:02:00Z">
         <w:r>
           <w:rPr>
             <w:lang w:val="en-US"/>
@@ -809,9 +1287,23 @@
         <w:rPr>
           <w:lang w:val="en-US"/>
         </w:rPr>
-        <w:t xml:space="preserve">The logical components that shall be outside the system boundary (i.e. in the </w:t>
-      </w:r>
-      <w:del w:id="28" w:author="Andreas Bayha" w:date="2023-01-24T17:03:00Z">
+        <w:t>The logical components that shall be outside the system boundary (</w:t>
+      </w:r>
+      <w:proofErr w:type="gramStart"/>
+      <w:r>
+        <w:rPr>
+          <w:lang w:val="en-US"/>
+        </w:rPr>
+        <w:t>i.e.</w:t>
+      </w:r>
+      <w:proofErr w:type="gramEnd"/>
+      <w:r>
+        <w:rPr>
+          <w:lang w:val="en-US"/>
+        </w:rPr>
+        <w:t xml:space="preserve"> in the </w:t>
+      </w:r>
+      <w:del w:id="32" w:author="Andreas Bayha" w:date="2023-01-24T17:03:00Z">
         <w:r>
           <w:rPr>
             <w:lang w:val="en-US"/>
@@ -825,12 +1317,20 @@
         </w:rPr>
         <w:t xml:space="preserve">context) can be specified by a dedicated </w:t>
       </w:r>
-      <w:ins w:id="29" w:author="Andreas Bayha" w:date="2023-01-24T17:15:00Z">
-        <w:r>
-          <w:rPr>
-            <w:lang w:val="en-US"/>
-          </w:rPr>
-          <w:t xml:space="preserve">boolean </w:t>
+      <w:proofErr w:type="spellStart"/>
+      <w:ins w:id="33" w:author="Andreas Bayha" w:date="2023-01-24T17:15:00Z">
+        <w:r>
+          <w:rPr>
+            <w:lang w:val="en-US"/>
+          </w:rPr>
+          <w:t>boolean</w:t>
+        </w:r>
+        <w:proofErr w:type="spellEnd"/>
+        <w:r>
+          <w:rPr>
+            <w:lang w:val="en-US"/>
+          </w:rPr>
+          <w:t xml:space="preserve"> </w:t>
         </w:r>
       </w:ins>
       <w:r>
@@ -843,11 +1343,11 @@
     <w:p>
       <w:pPr>
         <w:rPr>
-          <w:del w:id="30" w:author="Andreas Bayha" w:date="2023-01-24T17:16:00Z"/>
-          <w:lang w:val="en-US"/>
-        </w:rPr>
-      </w:pPr>
-      <w:ins w:id="31" w:author="Andreas Bayha" w:date="2023-01-24T17:19:00Z">
+          <w:del w:id="34" w:author="Andreas Bayha" w:date="2023-01-24T17:16:00Z"/>
+          <w:lang w:val="en-US"/>
+        </w:rPr>
+      </w:pPr>
+      <w:ins w:id="35" w:author="Andreas Bayha" w:date="2023-01-24T17:19:00Z">
         <w:r>
           <w:rPr>
             <w:lang w:val="en-US"/>
@@ -855,7 +1355,7 @@
           <w:t xml:space="preserve">In </w:t>
         </w:r>
       </w:ins>
-      <w:del w:id="32" w:author="Andreas Bayha" w:date="2023-01-24T17:19:00Z">
+      <w:del w:id="36" w:author="Andreas Bayha" w:date="2023-01-24T17:19:00Z">
         <w:r>
           <w:rPr>
             <w:lang w:val="en-US"/>
@@ -863,18 +1363,40 @@
           <w:delText>The</w:delText>
         </w:r>
       </w:del>
-      <w:ins w:id="33" w:author="Andreas Bayha" w:date="2023-01-24T17:19:00Z">
+      <w:ins w:id="37" w:author="Andreas Bayha" w:date="2023-01-24T17:19:00Z">
         <w:r>
           <w:rPr>
             <w:lang w:val="en-US"/>
           </w:rPr>
           <w:t xml:space="preserve">the </w:t>
         </w:r>
-        <w:r>
-          <w:rPr>
-            <w:lang w:val="en-US"/>
-          </w:rPr>
-          <w:t>SpesML SysML-profile</w:t>
+        <w:proofErr w:type="spellStart"/>
+        <w:r>
+          <w:rPr>
+            <w:lang w:val="en-US"/>
+          </w:rPr>
+          <w:t>SpesML</w:t>
+        </w:r>
+        <w:proofErr w:type="spellEnd"/>
+        <w:r>
+          <w:rPr>
+            <w:lang w:val="en-US"/>
+          </w:rPr>
+          <w:t xml:space="preserve"> </w:t>
+        </w:r>
+        <w:proofErr w:type="spellStart"/>
+        <w:r>
+          <w:rPr>
+            <w:lang w:val="en-US"/>
+          </w:rPr>
+          <w:t>SysML</w:t>
+        </w:r>
+        <w:proofErr w:type="spellEnd"/>
+        <w:r>
+          <w:rPr>
+            <w:lang w:val="en-US"/>
+          </w:rPr>
+          <w:t>-profile</w:t>
         </w:r>
         <w:r>
           <w:rPr>
@@ -887,9 +1409,23 @@
         <w:rPr>
           <w:lang w:val="en-US"/>
         </w:rPr>
-        <w:t xml:space="preserve"> logical components for the SuD and the</w:t>
-      </w:r>
-      <w:ins w:id="34" w:author="Andreas Bayha" w:date="2023-01-24T17:18:00Z">
+        <w:t xml:space="preserve"> logical components for the </w:t>
+      </w:r>
+      <w:proofErr w:type="spellStart"/>
+      <w:r>
+        <w:rPr>
+          <w:lang w:val="en-US"/>
+        </w:rPr>
+        <w:t>SuD</w:t>
+      </w:r>
+      <w:proofErr w:type="spellEnd"/>
+      <w:r>
+        <w:rPr>
+          <w:lang w:val="en-US"/>
+        </w:rPr>
+        <w:t xml:space="preserve"> and the</w:t>
+      </w:r>
+      <w:ins w:id="38" w:author="Andreas Bayha" w:date="2023-01-24T17:18:00Z">
         <w:r>
           <w:rPr>
             <w:lang w:val="en-US"/>
@@ -903,7 +1439,7 @@
         </w:rPr>
         <w:t xml:space="preserve"> context </w:t>
       </w:r>
-      <w:del w:id="35" w:author="Andreas Bayha" w:date="2023-01-24T17:18:00Z">
+      <w:del w:id="39" w:author="Andreas Bayha" w:date="2023-01-24T17:18:00Z">
         <w:r>
           <w:rPr>
             <w:lang w:val="en-US"/>
@@ -917,7 +1453,7 @@
         </w:rPr>
         <w:t xml:space="preserve">are connected in the </w:t>
       </w:r>
-      <w:del w:id="36" w:author="Andreas Bayha" w:date="2023-01-24T17:19:00Z">
+      <w:del w:id="40" w:author="Andreas Bayha" w:date="2023-01-24T17:19:00Z">
         <w:r>
           <w:rPr>
             <w:lang w:val="en-US"/>
@@ -936,7 +1472,7 @@
           <w:i/>
           <w:iCs/>
           <w:lang w:val="en-US"/>
-          <w:rPrChange w:id="37" w:author="Andreas Bayha" w:date="2023-01-24T17:19:00Z">
+          <w:rPrChange w:id="41" w:author="Andreas Bayha" w:date="2023-01-24T17:19:00Z">
             <w:rPr>
               <w:lang w:val="en-US"/>
             </w:rPr>
@@ -950,7 +1486,7 @@
         </w:rPr>
         <w:t xml:space="preserve"> as can be seen in Figure </w:t>
       </w:r>
-      <w:ins w:id="38" w:author="Andreas Bayha" w:date="2023-02-08T10:31:00Z">
+      <w:ins w:id="42" w:author="Andreas Bayha" w:date="2023-02-08T10:31:00Z">
         <w:r>
           <w:rPr>
             <w:lang w:val="en-US"/>
@@ -958,7 +1494,7 @@
           <w:t>2</w:t>
         </w:r>
       </w:ins>
-      <w:del w:id="39" w:author="Andreas Bayha" w:date="2023-02-08T10:31:00Z">
+      <w:del w:id="43" w:author="Andreas Bayha" w:date="2023-02-08T10:31:00Z">
         <w:r>
           <w:rPr>
             <w:lang w:val="en-US"/>
@@ -976,11 +1512,11 @@
     <w:p>
       <w:pPr>
         <w:rPr>
-          <w:del w:id="40" w:author="Andreas Bayha" w:date="2023-01-24T17:17:00Z"/>
-          <w:lang w:val="en-US"/>
-        </w:rPr>
-      </w:pPr>
-      <w:del w:id="41" w:author="Andreas Bayha" w:date="2023-01-24T17:16:00Z">
+          <w:del w:id="44" w:author="Andreas Bayha" w:date="2023-01-24T17:17:00Z"/>
+          <w:lang w:val="en-US"/>
+        </w:rPr>
+      </w:pPr>
+      <w:del w:id="45" w:author="Andreas Bayha" w:date="2023-01-24T17:16:00Z">
         <w:r>
           <w:rPr>
             <w:lang w:val="en-US"/>
@@ -988,7 +1524,7 @@
           <w:delText>Hereby</w:delText>
         </w:r>
       </w:del>
-      <w:del w:id="42" w:author="Andreas Bayha" w:date="2023-01-24T17:17:00Z">
+      <w:del w:id="46" w:author="Andreas Bayha" w:date="2023-01-24T17:17:00Z">
         <w:r>
           <w:rPr>
             <w:lang w:val="en-US"/>
@@ -1010,11 +1546,75 @@
           <w:lang w:val="en-US"/>
         </w:rPr>
       </w:pPr>
-      <w:r>
-        <w:rPr>
-          <w:lang w:val="en-US"/>
-        </w:rPr>
-        <w:t>![Logical Context](/images/logical_viewpoint/logical-context.png){:width="1000" :class="img-responsive" style="display:block; margin-left:auto; margin-right:auto"}</w:t>
+      <w:proofErr w:type="gramStart"/>
+      <w:r>
+        <w:rPr>
+          <w:lang w:val="en-US"/>
+        </w:rPr>
+        <w:t>![</w:t>
+      </w:r>
+      <w:proofErr w:type="gramEnd"/>
+      <w:r>
+        <w:rPr>
+          <w:lang w:val="en-US"/>
+        </w:rPr>
+        <w:t>Logical Context](/images/logical_viewpoint/logical-context.png){:width="1000" :class="</w:t>
+      </w:r>
+      <w:proofErr w:type="spellStart"/>
+      <w:r>
+        <w:rPr>
+          <w:lang w:val="en-US"/>
+        </w:rPr>
+        <w:t>img</w:t>
+      </w:r>
+      <w:proofErr w:type="spellEnd"/>
+      <w:r>
+        <w:rPr>
+          <w:lang w:val="en-US"/>
+        </w:rPr>
+        <w:t>-responsive" style="</w:t>
+      </w:r>
+      <w:proofErr w:type="spellStart"/>
+      <w:r>
+        <w:rPr>
+          <w:lang w:val="en-US"/>
+        </w:rPr>
+        <w:t>display:block</w:t>
+      </w:r>
+      <w:proofErr w:type="spellEnd"/>
+      <w:r>
+        <w:rPr>
+          <w:lang w:val="en-US"/>
+        </w:rPr>
+        <w:t xml:space="preserve">; </w:t>
+      </w:r>
+      <w:proofErr w:type="spellStart"/>
+      <w:r>
+        <w:rPr>
+          <w:lang w:val="en-US"/>
+        </w:rPr>
+        <w:t>margin-left:auto</w:t>
+      </w:r>
+      <w:proofErr w:type="spellEnd"/>
+      <w:r>
+        <w:rPr>
+          <w:lang w:val="en-US"/>
+        </w:rPr>
+        <w:t xml:space="preserve">; </w:t>
+      </w:r>
+      <w:proofErr w:type="spellStart"/>
+      <w:r>
+        <w:rPr>
+          <w:lang w:val="en-US"/>
+        </w:rPr>
+        <w:t>margin-right:auto</w:t>
+      </w:r>
+      <w:proofErr w:type="spellEnd"/>
+      <w:r>
+        <w:rPr>
+          <w:lang w:val="en-US"/>
+        </w:rPr>
+        <w:t>"}</w:t>
       </w:r>
     </w:p>
     <w:p>
@@ -1029,7 +1629,7 @@
         </w:rPr>
         <w:t xml:space="preserve">&lt;div align="center"&gt;&lt;b&gt;Figure </w:t>
       </w:r>
-      <w:ins w:id="43" w:author="Andreas Bayha" w:date="2023-02-08T10:31:00Z">
+      <w:ins w:id="47" w:author="Andreas Bayha" w:date="2023-02-08T10:31:00Z">
         <w:r>
           <w:rPr>
             <w:lang w:val="en-US"/>
@@ -1037,7 +1637,7 @@
           <w:t>2</w:t>
         </w:r>
       </w:ins>
-      <w:del w:id="44" w:author="Andreas Bayha" w:date="2023-02-08T10:31:00Z">
+      <w:del w:id="48" w:author="Andreas Bayha" w:date="2023-02-08T10:31:00Z">
         <w:r>
           <w:rPr>
             <w:lang w:val="en-US"/>
@@ -1049,7 +1649,49 @@
         <w:rPr>
           <w:lang w:val="en-US"/>
         </w:rPr>
-        <w:t>: &lt;/b&gt;&lt;em&gt;An example for a logical system context.&lt;/em&gt;&lt;/div&gt;</w:t>
+        <w:t>: &lt;/b&gt;&lt;</w:t>
+      </w:r>
+      <w:proofErr w:type="spellStart"/>
+      <w:r>
+        <w:rPr>
+          <w:lang w:val="en-US"/>
+        </w:rPr>
+        <w:t>em</w:t>
+      </w:r>
+      <w:proofErr w:type="spellEnd"/>
+      <w:r>
+        <w:rPr>
+          <w:lang w:val="en-US"/>
+        </w:rPr>
+        <w:t xml:space="preserve">&gt;An example for a logical system </w:t>
+      </w:r>
+      <w:proofErr w:type="gramStart"/>
+      <w:r>
+        <w:rPr>
+          <w:lang w:val="en-US"/>
+        </w:rPr>
+        <w:t>context.&lt;</w:t>
+      </w:r>
+      <w:proofErr w:type="gramEnd"/>
+      <w:r>
+        <w:rPr>
+          <w:lang w:val="en-US"/>
+        </w:rPr>
+        <w:t>/</w:t>
+      </w:r>
+      <w:proofErr w:type="spellStart"/>
+      <w:r>
+        <w:rPr>
+          <w:lang w:val="en-US"/>
+        </w:rPr>
+        <w:t>em</w:t>
+      </w:r>
+      <w:proofErr w:type="spellEnd"/>
+      <w:r>
+        <w:rPr>
+          <w:lang w:val="en-US"/>
+        </w:rPr>
+        <w:t>&gt;&lt;/div&gt;</w:t>
       </w:r>
     </w:p>
     <w:p>
@@ -1071,7 +1713,7 @@
         </w:rPr>
         <w:t>More information on modeling the system context can be found [</w:t>
       </w:r>
-      <w:del w:id="45" w:author="Andreas Bayha" w:date="2023-01-24T17:38:00Z">
+      <w:del w:id="49" w:author="Andreas Bayha" w:date="2023-01-24T17:38:00Z">
         <w:r>
           <w:rPr>
             <w:lang w:val="en-US"/>
@@ -1079,19 +1721,33 @@
           <w:delText>here</w:delText>
         </w:r>
       </w:del>
-      <w:ins w:id="46" w:author="Andreas Bayha" w:date="2023-01-24T17:38:00Z">
-        <w:r>
-          <w:rPr>
-            <w:lang w:val="en-US"/>
-          </w:rPr>
-          <w:t>in the context documentation</w:t>
-        </w:r>
-      </w:ins>
-      <w:r>
-        <w:rPr>
-          <w:lang w:val="en-US"/>
-        </w:rPr>
-        <w:t>](https://spesml.github.io/concepts/modeling_framework/context.html).</w:t>
+      <w:ins w:id="50" w:author="Andreas Bayha" w:date="2023-01-24T17:38:00Z">
+        <w:r>
+          <w:rPr>
+            <w:lang w:val="en-US"/>
+          </w:rPr>
+          <w:t xml:space="preserve">in the context </w:t>
+        </w:r>
+        <w:proofErr w:type="gramStart"/>
+        <w:r>
+          <w:rPr>
+            <w:lang w:val="en-US"/>
+          </w:rPr>
+          <w:t>documentation</w:t>
+        </w:r>
+      </w:ins>
+      <w:r>
+        <w:rPr>
+          <w:lang w:val="en-US"/>
+        </w:rPr>
+        <w:t>](</w:t>
+      </w:r>
+      <w:proofErr w:type="gramEnd"/>
+      <w:r>
+        <w:rPr>
+          <w:lang w:val="en-US"/>
+        </w:rPr>
+        <w:t>https://spesml.github.io/concepts/modeling_framework/context.html).</w:t>
       </w:r>
     </w:p>
     <w:p>
@@ -1113,7 +1769,7 @@
         </w:rPr>
         <w:t xml:space="preserve"># </w:t>
       </w:r>
-      <w:del w:id="47" w:author="Andreas Bayha" w:date="2023-01-24T17:22:00Z">
+      <w:del w:id="51" w:author="Andreas Bayha" w:date="2023-01-24T17:22:00Z">
         <w:r>
           <w:rPr>
             <w:lang w:val="en-US"/>
@@ -1127,7 +1783,7 @@
         </w:rPr>
         <w:t>Interface</w:t>
       </w:r>
-      <w:del w:id="48" w:author="Andreas Bayha" w:date="2023-01-24T17:21:00Z">
+      <w:del w:id="52" w:author="Andreas Bayha" w:date="2023-01-24T17:21:00Z">
         <w:r>
           <w:rPr>
             <w:lang w:val="en-US"/>
@@ -1152,7 +1808,35 @@
         <w:rPr>
           <w:lang w:val="en-US"/>
         </w:rPr>
-        <w:t xml:space="preserve">As already mentioned, also the logical viewpoint is based on the concepts of the [universal interface model](https://spesml.github.io/concepts/modeling_framework/uim.html) and it’s mapping to SysML. </w:t>
+        <w:t xml:space="preserve">As already mentioned, also the logical viewpoint is based on the concepts of the [universal interface </w:t>
+      </w:r>
+      <w:proofErr w:type="gramStart"/>
+      <w:r>
+        <w:rPr>
+          <w:lang w:val="en-US"/>
+        </w:rPr>
+        <w:t>model](</w:t>
+      </w:r>
+      <w:proofErr w:type="gramEnd"/>
+      <w:r>
+        <w:rPr>
+          <w:lang w:val="en-US"/>
+        </w:rPr>
+        <w:t xml:space="preserve">https://spesml.github.io/concepts/modeling_framework/uim.html) and it’s mapping to </w:t>
+      </w:r>
+      <w:proofErr w:type="spellStart"/>
+      <w:r>
+        <w:rPr>
+          <w:lang w:val="en-US"/>
+        </w:rPr>
+        <w:t>SysML</w:t>
+      </w:r>
+      <w:proofErr w:type="spellEnd"/>
+      <w:r>
+        <w:rPr>
+          <w:lang w:val="en-US"/>
+        </w:rPr>
+        <w:t xml:space="preserve">. </w:t>
       </w:r>
     </w:p>
     <w:p>
@@ -1171,19 +1855,19 @@
     <w:p>
       <w:pPr>
         <w:rPr>
-          <w:del w:id="49" w:author="Andreas Bayha" w:date="2023-02-08T13:32:00Z"/>
-          <w:lang w:val="en-US"/>
-        </w:rPr>
-      </w:pPr>
-    </w:p>
-    <w:p>
-      <w:pPr>
-        <w:rPr>
-          <w:del w:id="50" w:author="Andreas Bayha" w:date="2023-02-08T13:32:00Z"/>
-          <w:lang w:val="en-US"/>
-        </w:rPr>
-      </w:pPr>
-      <w:del w:id="51" w:author="Andreas Bayha" w:date="2023-02-08T13:32:00Z">
+          <w:del w:id="53" w:author="Andreas Bayha" w:date="2023-02-08T13:32:00Z"/>
+          <w:lang w:val="en-US"/>
+        </w:rPr>
+      </w:pPr>
+    </w:p>
+    <w:p>
+      <w:pPr>
+        <w:rPr>
+          <w:del w:id="54" w:author="Andreas Bayha" w:date="2023-02-08T13:32:00Z"/>
+          <w:lang w:val="en-US"/>
+        </w:rPr>
+      </w:pPr>
+      <w:del w:id="55" w:author="Andreas Bayha" w:date="2023-02-08T13:32:00Z">
         <w:r>
           <w:rPr>
             <w:lang w:val="en-US"/>
@@ -1195,11 +1879,11 @@
     <w:p>
       <w:pPr>
         <w:rPr>
-          <w:del w:id="52" w:author="Andreas Bayha" w:date="2023-02-08T13:33:00Z"/>
-          <w:lang w:val="en-US"/>
-        </w:rPr>
-      </w:pPr>
-      <w:del w:id="53" w:author="Andreas Bayha" w:date="2023-02-08T13:32:00Z">
+          <w:del w:id="56" w:author="Andreas Bayha" w:date="2023-02-08T13:33:00Z"/>
+          <w:lang w:val="en-US"/>
+        </w:rPr>
+      </w:pPr>
+      <w:del w:id="57" w:author="Andreas Bayha" w:date="2023-02-08T13:32:00Z">
         <w:r>
           <w:rPr>
             <w:lang w:val="en-US"/>
@@ -1213,7 +1897,7 @@
         </w:rPr>
         <w:t>need</w:t>
       </w:r>
-      <w:del w:id="54" w:author="Andreas Bayha" w:date="2023-02-08T13:32:00Z">
+      <w:del w:id="58" w:author="Andreas Bayha" w:date="2023-02-08T13:32:00Z">
         <w:r>
           <w:rPr>
             <w:lang w:val="en-US"/>
@@ -1227,7 +1911,7 @@
         </w:rPr>
         <w:t xml:space="preserve"> to be assigned a _logical interface type_</w:t>
       </w:r>
-      <w:ins w:id="55" w:author="Andreas Bayha" w:date="2023-02-08T13:33:00Z">
+      <w:ins w:id="59" w:author="Andreas Bayha" w:date="2023-02-08T13:33:00Z">
         <w:r>
           <w:rPr>
             <w:lang w:val="en-US"/>
@@ -1235,7 +1919,7 @@
           <w:t>. This interface type again is</w:t>
         </w:r>
       </w:ins>
-      <w:del w:id="56" w:author="Andreas Bayha" w:date="2023-02-08T13:33:00Z">
+      <w:del w:id="60" w:author="Andreas Bayha" w:date="2023-02-08T13:33:00Z">
         <w:r>
           <w:rPr>
             <w:lang w:val="en-US"/>
@@ -1249,7 +1933,7 @@
         </w:rPr>
         <w:t xml:space="preserve"> defined as a set of </w:t>
       </w:r>
-      <w:del w:id="57" w:author="Andreas Bayha" w:date="2023-02-08T13:33:00Z">
+      <w:del w:id="61" w:author="Andreas Bayha" w:date="2023-02-08T13:33:00Z">
         <w:r>
           <w:rPr>
             <w:lang w:val="en-US"/>
@@ -1257,7 +1941,7 @@
           <w:delText>`SysML Channels`</w:delText>
         </w:r>
       </w:del>
-      <w:ins w:id="58" w:author="Andreas Bayha" w:date="2023-02-08T13:33:00Z">
+      <w:ins w:id="62" w:author="Andreas Bayha" w:date="2023-02-08T13:33:00Z">
         <w:r>
           <w:rPr>
             <w:lang w:val="en-US"/>
@@ -1271,7 +1955,7 @@
         </w:rPr>
         <w:t>.</w:t>
       </w:r>
-      <w:del w:id="59" w:author="Andreas Bayha" w:date="2023-02-08T13:33:00Z">
+      <w:del w:id="63" w:author="Andreas Bayha" w:date="2023-02-08T13:33:00Z">
         <w:r>
           <w:rPr>
             <w:lang w:val="en-US"/>
@@ -1279,7 +1963,7 @@
           <w:delText xml:space="preserve"> </w:delText>
         </w:r>
       </w:del>
-      <w:ins w:id="60" w:author="Andreas Bayha" w:date="2023-02-08T13:33:00Z">
+      <w:ins w:id="64" w:author="Andreas Bayha" w:date="2023-02-08T13:33:00Z">
         <w:r>
           <w:rPr>
             <w:lang w:val="en-US"/>
@@ -1294,7 +1978,7 @@
           <w:lang w:val="en-US"/>
         </w:rPr>
       </w:pPr>
-      <w:del w:id="61" w:author="Andreas Bayha" w:date="2023-02-08T13:04:00Z">
+      <w:del w:id="65" w:author="Andreas Bayha" w:date="2023-02-08T13:04:00Z">
         <w:r>
           <w:rPr>
             <w:lang w:val="en-US"/>
@@ -1302,7 +1986,7 @@
           <w:delText>An exemplary definition</w:delText>
         </w:r>
       </w:del>
-      <w:ins w:id="62" w:author="Andreas Bayha" w:date="2023-02-08T13:04:00Z">
+      <w:ins w:id="66" w:author="Andreas Bayha" w:date="2023-02-08T13:04:00Z">
         <w:r>
           <w:rPr>
             <w:lang w:val="en-US"/>
@@ -1310,7 +1994,7 @@
           <w:t>T</w:t>
         </w:r>
       </w:ins>
-      <w:ins w:id="63" w:author="Andreas Bayha" w:date="2023-02-08T13:33:00Z">
+      <w:ins w:id="67" w:author="Andreas Bayha" w:date="2023-02-08T13:33:00Z">
         <w:r>
           <w:rPr>
             <w:lang w:val="en-US"/>
@@ -1318,7 +2002,7 @@
           <w:t>his</w:t>
         </w:r>
       </w:ins>
-      <w:ins w:id="64" w:author="Andreas Bayha" w:date="2023-02-08T13:05:00Z">
+      <w:ins w:id="68" w:author="Andreas Bayha" w:date="2023-02-08T13:05:00Z">
         <w:r>
           <w:rPr>
             <w:lang w:val="en-US"/>
@@ -1326,7 +2010,7 @@
           <w:t xml:space="preserve"> conceptual metamodel for logical interfaces</w:t>
         </w:r>
       </w:ins>
-      <w:del w:id="65" w:author="Andreas Bayha" w:date="2023-02-08T13:05:00Z">
+      <w:del w:id="69" w:author="Andreas Bayha" w:date="2023-02-08T13:05:00Z">
         <w:r>
           <w:rPr>
             <w:lang w:val="en-US"/>
@@ -1340,7 +2024,7 @@
         </w:rPr>
         <w:t xml:space="preserve"> can be seen in Figures 4</w:t>
       </w:r>
-      <w:del w:id="66" w:author="Andreas Bayha" w:date="2023-02-08T13:04:00Z">
+      <w:del w:id="70" w:author="Andreas Bayha" w:date="2023-02-08T13:04:00Z">
         <w:r>
           <w:rPr>
             <w:lang w:val="en-US"/>
@@ -1358,32 +2042,40 @@
     <w:p>
       <w:pPr>
         <w:rPr>
-          <w:del w:id="67" w:author="Andreas Bayha" w:date="2023-02-08T10:32:00Z"/>
-          <w:lang w:val="en-US"/>
-        </w:rPr>
-      </w:pPr>
-    </w:p>
-    <w:p>
-      <w:pPr>
-        <w:rPr>
-          <w:del w:id="68" w:author="Andreas Bayha" w:date="2023-02-08T10:32:00Z"/>
-          <w:lang w:val="en-US"/>
-        </w:rPr>
-      </w:pPr>
-    </w:p>
-    <w:p>
-      <w:pPr>
-        <w:rPr>
-          <w:lang w:val="en-US"/>
-        </w:rPr>
-      </w:pPr>
-      <w:r>
-        <w:rPr>
-          <w:lang w:val="en-US"/>
-        </w:rPr>
-        <w:t>![Logical Interface Type](/images/logical_viewpoint/logical-</w:t>
-      </w:r>
-      <w:del w:id="69" w:author="Andreas Bayha" w:date="2023-02-08T13:02:00Z">
+          <w:del w:id="71" w:author="Andreas Bayha" w:date="2023-02-08T10:32:00Z"/>
+          <w:lang w:val="en-US"/>
+        </w:rPr>
+      </w:pPr>
+    </w:p>
+    <w:p>
+      <w:pPr>
+        <w:rPr>
+          <w:del w:id="72" w:author="Andreas Bayha" w:date="2023-02-08T10:32:00Z"/>
+          <w:lang w:val="en-US"/>
+        </w:rPr>
+      </w:pPr>
+    </w:p>
+    <w:p>
+      <w:pPr>
+        <w:rPr>
+          <w:lang w:val="en-US"/>
+        </w:rPr>
+      </w:pPr>
+      <w:proofErr w:type="gramStart"/>
+      <w:r>
+        <w:rPr>
+          <w:lang w:val="en-US"/>
+        </w:rPr>
+        <w:t>![</w:t>
+      </w:r>
+      <w:proofErr w:type="gramEnd"/>
+      <w:r>
+        <w:rPr>
+          <w:lang w:val="en-US"/>
+        </w:rPr>
+        <w:t>Logical Interface Type](/images/logical_viewpoint/logical-</w:t>
+      </w:r>
+      <w:del w:id="73" w:author="Andreas Bayha" w:date="2023-02-08T13:02:00Z">
         <w:r>
           <w:rPr>
             <w:lang w:val="en-US"/>
@@ -1391,7 +2083,7 @@
           <w:delText>intreface-type</w:delText>
         </w:r>
       </w:del>
-      <w:ins w:id="70" w:author="Andreas Bayha" w:date="2023-02-08T13:02:00Z">
+      <w:ins w:id="74" w:author="Andreas Bayha" w:date="2023-02-08T13:02:00Z">
         <w:r>
           <w:rPr>
             <w:lang w:val="en-US"/>
@@ -1403,22 +2095,93 @@
         <w:rPr>
           <w:lang w:val="en-US"/>
         </w:rPr>
-        <w:t>.png){:width="300" :class="img-responsive" style="display:block; margin-left:auto; margin-right:auto"}</w:t>
-      </w:r>
-    </w:p>
-    <w:p>
-      <w:pPr>
-        <w:rPr>
-          <w:lang w:val="en-US"/>
-        </w:rPr>
-      </w:pPr>
-      <w:r>
-        <w:rPr>
-          <w:lang w:val="en-US"/>
-        </w:rPr>
-        <w:t>&lt;div align="center"&gt;&lt;b&gt;Figure 4: &lt;/b&gt;&lt;em&gt;</w:t>
-      </w:r>
-      <w:del w:id="71" w:author="Andreas Bayha" w:date="2023-02-08T13:03:00Z">
+        <w:t>.png){:width="300" :class="</w:t>
+      </w:r>
+      <w:proofErr w:type="spellStart"/>
+      <w:r>
+        <w:rPr>
+          <w:lang w:val="en-US"/>
+        </w:rPr>
+        <w:t>img</w:t>
+      </w:r>
+      <w:proofErr w:type="spellEnd"/>
+      <w:r>
+        <w:rPr>
+          <w:lang w:val="en-US"/>
+        </w:rPr>
+        <w:t>-responsive" style="</w:t>
+      </w:r>
+      <w:proofErr w:type="spellStart"/>
+      <w:r>
+        <w:rPr>
+          <w:lang w:val="en-US"/>
+        </w:rPr>
+        <w:t>display:block</w:t>
+      </w:r>
+      <w:proofErr w:type="spellEnd"/>
+      <w:r>
+        <w:rPr>
+          <w:lang w:val="en-US"/>
+        </w:rPr>
+        <w:t xml:space="preserve">; </w:t>
+      </w:r>
+      <w:proofErr w:type="spellStart"/>
+      <w:r>
+        <w:rPr>
+          <w:lang w:val="en-US"/>
+        </w:rPr>
+        <w:t>margin-left:auto</w:t>
+      </w:r>
+      <w:proofErr w:type="spellEnd"/>
+      <w:r>
+        <w:rPr>
+          <w:lang w:val="en-US"/>
+        </w:rPr>
+        <w:t xml:space="preserve">; </w:t>
+      </w:r>
+      <w:proofErr w:type="spellStart"/>
+      <w:r>
+        <w:rPr>
+          <w:lang w:val="en-US"/>
+        </w:rPr>
+        <w:t>margin-right:auto</w:t>
+      </w:r>
+      <w:proofErr w:type="spellEnd"/>
+      <w:r>
+        <w:rPr>
+          <w:lang w:val="en-US"/>
+        </w:rPr>
+        <w:t>"}</w:t>
+      </w:r>
+    </w:p>
+    <w:p>
+      <w:pPr>
+        <w:rPr>
+          <w:lang w:val="en-US"/>
+        </w:rPr>
+      </w:pPr>
+      <w:r>
+        <w:rPr>
+          <w:lang w:val="en-US"/>
+        </w:rPr>
+        <w:lastRenderedPageBreak/>
+        <w:t>&lt;div align="center"&gt;&lt;b&gt;Figure 4: &lt;/b&gt;&lt;</w:t>
+      </w:r>
+      <w:proofErr w:type="spellStart"/>
+      <w:r>
+        <w:rPr>
+          <w:lang w:val="en-US"/>
+        </w:rPr>
+        <w:t>em</w:t>
+      </w:r>
+      <w:proofErr w:type="spellEnd"/>
+      <w:r>
+        <w:rPr>
+          <w:lang w:val="en-US"/>
+        </w:rPr>
+        <w:t>&gt;</w:t>
+      </w:r>
+      <w:del w:id="75" w:author="Andreas Bayha" w:date="2023-02-08T13:03:00Z">
         <w:r>
           <w:rPr>
             <w:lang w:val="en-US"/>
@@ -1426,37 +2189,65 @@
           <w:delText>Exemplary definition of a SpesML logical interface type</w:delText>
         </w:r>
       </w:del>
-      <w:ins w:id="72" w:author="Andreas Bayha" w:date="2023-02-08T13:03:00Z">
-        <w:r>
-          <w:rPr>
-            <w:lang w:val="en-US"/>
-          </w:rPr>
-          <w:t>Conceptual Metamodel for syntactical interfaces of logical components.</w:t>
-        </w:r>
-      </w:ins>
-      <w:r>
-        <w:rPr>
-          <w:lang w:val="en-US"/>
-        </w:rPr>
-        <w:t>&lt;/em&gt;&lt;/div&gt;</w:t>
-      </w:r>
-    </w:p>
-    <w:p>
-      <w:pPr>
-        <w:rPr>
-          <w:del w:id="73" w:author="Andreas Bayha" w:date="2023-02-08T10:32:00Z"/>
-          <w:lang w:val="en-US"/>
-        </w:rPr>
-      </w:pPr>
-    </w:p>
-    <w:p>
-      <w:pPr>
-        <w:rPr>
-          <w:del w:id="74" w:author="Andreas Bayha" w:date="2023-02-08T10:32:00Z"/>
-          <w:lang w:val="en-US"/>
-        </w:rPr>
-      </w:pPr>
-      <w:del w:id="75" w:author="Andreas Bayha" w:date="2023-02-08T10:32:00Z">
+      <w:ins w:id="76" w:author="Andreas Bayha" w:date="2023-02-08T13:03:00Z">
+        <w:r>
+          <w:rPr>
+            <w:lang w:val="en-US"/>
+          </w:rPr>
+          <w:t xml:space="preserve">Conceptual Metamodel for syntactical interfaces of logical </w:t>
+        </w:r>
+        <w:proofErr w:type="gramStart"/>
+        <w:r>
+          <w:rPr>
+            <w:lang w:val="en-US"/>
+          </w:rPr>
+          <w:t>components.</w:t>
+        </w:r>
+      </w:ins>
+      <w:r>
+        <w:rPr>
+          <w:lang w:val="en-US"/>
+        </w:rPr>
+        <w:t>&lt;</w:t>
+      </w:r>
+      <w:proofErr w:type="gramEnd"/>
+      <w:r>
+        <w:rPr>
+          <w:lang w:val="en-US"/>
+        </w:rPr>
+        <w:t>/</w:t>
+      </w:r>
+      <w:proofErr w:type="spellStart"/>
+      <w:r>
+        <w:rPr>
+          <w:lang w:val="en-US"/>
+        </w:rPr>
+        <w:t>em</w:t>
+      </w:r>
+      <w:proofErr w:type="spellEnd"/>
+      <w:r>
+        <w:rPr>
+          <w:lang w:val="en-US"/>
+        </w:rPr>
+        <w:t>&gt;&lt;/div&gt;</w:t>
+      </w:r>
+    </w:p>
+    <w:p>
+      <w:pPr>
+        <w:rPr>
+          <w:del w:id="77" w:author="Andreas Bayha" w:date="2023-02-08T10:32:00Z"/>
+          <w:lang w:val="en-US"/>
+        </w:rPr>
+      </w:pPr>
+    </w:p>
+    <w:p>
+      <w:pPr>
+        <w:rPr>
+          <w:del w:id="78" w:author="Andreas Bayha" w:date="2023-02-08T10:32:00Z"/>
+          <w:lang w:val="en-US"/>
+        </w:rPr>
+      </w:pPr>
+      <w:del w:id="79" w:author="Andreas Bayha" w:date="2023-02-08T10:32:00Z">
         <w:r>
           <w:rPr>
             <w:lang w:val="en-US"/>
@@ -1468,11 +2259,11 @@
     <w:p>
       <w:pPr>
         <w:rPr>
-          <w:del w:id="76" w:author="Andreas Bayha" w:date="2023-02-08T10:32:00Z"/>
-          <w:lang w:val="en-US"/>
-        </w:rPr>
-      </w:pPr>
-      <w:del w:id="77" w:author="Andreas Bayha" w:date="2023-02-08T10:32:00Z">
+          <w:del w:id="80" w:author="Andreas Bayha" w:date="2023-02-08T10:32:00Z"/>
+          <w:lang w:val="en-US"/>
+        </w:rPr>
+      </w:pPr>
+      <w:del w:id="81" w:author="Andreas Bayha" w:date="2023-02-08T10:32:00Z">
         <w:r>
           <w:rPr>
             <w:lang w:val="en-US"/>
@@ -1500,7 +2291,7 @@
         </w:rPr>
         <w:t xml:space="preserve">The _semantical_ interface of logical components is modelled by means of state machines that operate based on the component’s input </w:t>
       </w:r>
-      <w:del w:id="78" w:author="Andreas Bayha" w:date="2023-02-07T16:25:00Z">
+      <w:del w:id="82" w:author="Andreas Bayha" w:date="2023-02-07T16:25:00Z">
         <w:r>
           <w:rPr>
             <w:lang w:val="en-US"/>
@@ -1508,7 +2299,7 @@
           <w:delText xml:space="preserve">streams </w:delText>
         </w:r>
       </w:del>
-      <w:ins w:id="79" w:author="Andreas Bayha" w:date="2023-02-07T16:25:00Z">
+      <w:ins w:id="83" w:author="Andreas Bayha" w:date="2023-02-07T16:25:00Z">
         <w:r>
           <w:rPr>
             <w:lang w:val="en-US"/>
@@ -1528,7 +2319,7 @@
         </w:rPr>
         <w:t xml:space="preserve">and produce the component's output </w:t>
       </w:r>
-      <w:del w:id="80" w:author="Andreas Bayha" w:date="2023-02-07T16:25:00Z">
+      <w:del w:id="84" w:author="Andreas Bayha" w:date="2023-02-07T16:25:00Z">
         <w:r>
           <w:rPr>
             <w:lang w:val="en-US"/>
@@ -1536,7 +2327,7 @@
           <w:delText>streams</w:delText>
         </w:r>
       </w:del>
-      <w:ins w:id="81" w:author="Andreas Bayha" w:date="2023-02-07T16:25:00Z">
+      <w:ins w:id="85" w:author="Andreas Bayha" w:date="2023-02-07T16:25:00Z">
         <w:r>
           <w:rPr>
             <w:lang w:val="en-US"/>
@@ -1561,20 +2352,62 @@
         <w:rPr>
           <w:lang w:val="en-US"/>
         </w:rPr>
-        <w:t>Hereby, the guards and actions can not only contain comparison and assignment operations, but also use [executable functions](https://spesml.github.io/concepts/modeling_framework/executable_functions.html).</w:t>
-      </w:r>
-    </w:p>
-    <w:p>
-      <w:pPr>
-        <w:rPr>
-          <w:lang w:val="en-US"/>
-        </w:rPr>
-      </w:pPr>
-      <w:r>
-        <w:rPr>
-          <w:lang w:val="en-US"/>
-        </w:rPr>
-        <w:t xml:space="preserve">More information on SpesML [state machines](https://spesml.github.io/concepts/modeling_framework/state_machines.html) can be found in the respective documentation article. </w:t>
+        <w:t xml:space="preserve">Hereby, the guards and actions can not only contain comparison and assignment operations, but also use [executable </w:t>
+      </w:r>
+      <w:proofErr w:type="gramStart"/>
+      <w:r>
+        <w:rPr>
+          <w:lang w:val="en-US"/>
+        </w:rPr>
+        <w:t>functions](</w:t>
+      </w:r>
+      <w:proofErr w:type="gramEnd"/>
+      <w:r>
+        <w:rPr>
+          <w:lang w:val="en-US"/>
+        </w:rPr>
+        <w:t>https://spesml.github.io/concepts/modeling_framework/executable_functions.html).</w:t>
+      </w:r>
+    </w:p>
+    <w:p>
+      <w:pPr>
+        <w:rPr>
+          <w:lang w:val="en-US"/>
+        </w:rPr>
+      </w:pPr>
+      <w:r>
+        <w:rPr>
+          <w:lang w:val="en-US"/>
+        </w:rPr>
+        <w:t xml:space="preserve">More information on </w:t>
+      </w:r>
+      <w:proofErr w:type="spellStart"/>
+      <w:r>
+        <w:rPr>
+          <w:lang w:val="en-US"/>
+        </w:rPr>
+        <w:t>SpesML</w:t>
+      </w:r>
+      <w:proofErr w:type="spellEnd"/>
+      <w:r>
+        <w:rPr>
+          <w:lang w:val="en-US"/>
+        </w:rPr>
+        <w:t xml:space="preserve"> [state </w:t>
+      </w:r>
+      <w:proofErr w:type="gramStart"/>
+      <w:r>
+        <w:rPr>
+          <w:lang w:val="en-US"/>
+        </w:rPr>
+        <w:t>machines](</w:t>
+      </w:r>
+      <w:proofErr w:type="gramEnd"/>
+      <w:r>
+        <w:rPr>
+          <w:lang w:val="en-US"/>
+        </w:rPr>
+        <w:t xml:space="preserve">https://spesml.github.io/concepts/modeling_framework/state_machines.html) can be found in the respective documentation article. </w:t>
       </w:r>
     </w:p>
     <w:p>
@@ -1589,7 +2422,7 @@
         </w:rPr>
         <w:t xml:space="preserve">Figure </w:t>
       </w:r>
-      <w:del w:id="82" w:author="Andreas Bayha" w:date="2023-02-08T13:34:00Z">
+      <w:del w:id="86" w:author="Andreas Bayha" w:date="2023-02-08T13:34:00Z">
         <w:r>
           <w:rPr>
             <w:lang w:val="en-US"/>
@@ -1597,7 +2430,7 @@
           <w:delText>6</w:delText>
         </w:r>
       </w:del>
-      <w:ins w:id="83" w:author="Andreas Bayha" w:date="2023-02-08T13:34:00Z">
+      <w:ins w:id="87" w:author="Andreas Bayha" w:date="2023-02-08T13:34:00Z">
         <w:r>
           <w:rPr>
             <w:lang w:val="en-US"/>
@@ -1609,27 +2442,105 @@
         <w:rPr>
           <w:lang w:val="en-US"/>
         </w:rPr>
-        <w:t xml:space="preserve"> gives an example in the SpesML tool:</w:t>
-      </w:r>
-    </w:p>
-    <w:p>
-      <w:pPr>
-        <w:rPr>
-          <w:lang w:val="en-US"/>
-        </w:rPr>
-      </w:pPr>
-    </w:p>
-    <w:p>
-      <w:pPr>
-        <w:rPr>
-          <w:lang w:val="en-US"/>
-        </w:rPr>
-      </w:pPr>
-      <w:r>
-        <w:rPr>
-          <w:lang w:val="en-US"/>
-        </w:rPr>
-        <w:t>![State Machine](/images/logical_viewpoint/state-machine.png){:width="1000" :class="img-responsive" style="display:block; margin-left:auto; margin-right:auto"}</w:t>
+        <w:t xml:space="preserve"> gives an example in the </w:t>
+      </w:r>
+      <w:proofErr w:type="spellStart"/>
+      <w:r>
+        <w:rPr>
+          <w:lang w:val="en-US"/>
+        </w:rPr>
+        <w:t>SpesML</w:t>
+      </w:r>
+      <w:proofErr w:type="spellEnd"/>
+      <w:r>
+        <w:rPr>
+          <w:lang w:val="en-US"/>
+        </w:rPr>
+        <w:t xml:space="preserve"> tool:</w:t>
+      </w:r>
+    </w:p>
+    <w:p>
+      <w:pPr>
+        <w:rPr>
+          <w:lang w:val="en-US"/>
+        </w:rPr>
+      </w:pPr>
+    </w:p>
+    <w:p>
+      <w:pPr>
+        <w:rPr>
+          <w:lang w:val="en-US"/>
+        </w:rPr>
+      </w:pPr>
+      <w:proofErr w:type="gramStart"/>
+      <w:r>
+        <w:rPr>
+          <w:lang w:val="en-US"/>
+        </w:rPr>
+        <w:t>![</w:t>
+      </w:r>
+      <w:proofErr w:type="gramEnd"/>
+      <w:r>
+        <w:rPr>
+          <w:lang w:val="en-US"/>
+        </w:rPr>
+        <w:t>State Machine](/images/logical_viewpoint/state-machine.png){:width="1000" :class="</w:t>
+      </w:r>
+      <w:proofErr w:type="spellStart"/>
+      <w:r>
+        <w:rPr>
+          <w:lang w:val="en-US"/>
+        </w:rPr>
+        <w:t>img</w:t>
+      </w:r>
+      <w:proofErr w:type="spellEnd"/>
+      <w:r>
+        <w:rPr>
+          <w:lang w:val="en-US"/>
+        </w:rPr>
+        <w:t>-responsive" style="</w:t>
+      </w:r>
+      <w:proofErr w:type="spellStart"/>
+      <w:r>
+        <w:rPr>
+          <w:lang w:val="en-US"/>
+        </w:rPr>
+        <w:t>display:block</w:t>
+      </w:r>
+      <w:proofErr w:type="spellEnd"/>
+      <w:r>
+        <w:rPr>
+          <w:lang w:val="en-US"/>
+        </w:rPr>
+        <w:t xml:space="preserve">; </w:t>
+      </w:r>
+      <w:proofErr w:type="spellStart"/>
+      <w:r>
+        <w:rPr>
+          <w:lang w:val="en-US"/>
+        </w:rPr>
+        <w:t>margin-left:auto</w:t>
+      </w:r>
+      <w:proofErr w:type="spellEnd"/>
+      <w:r>
+        <w:rPr>
+          <w:lang w:val="en-US"/>
+        </w:rPr>
+        <w:t xml:space="preserve">; </w:t>
+      </w:r>
+      <w:proofErr w:type="spellStart"/>
+      <w:r>
+        <w:rPr>
+          <w:lang w:val="en-US"/>
+        </w:rPr>
+        <w:t>margin-right:auto</w:t>
+      </w:r>
+      <w:proofErr w:type="spellEnd"/>
+      <w:r>
+        <w:rPr>
+          <w:lang w:val="en-US"/>
+        </w:rPr>
+        <w:t>"}</w:t>
       </w:r>
     </w:p>
     <w:p>
@@ -1644,7 +2555,7 @@
         </w:rPr>
         <w:t xml:space="preserve">&lt;div align="center"&gt;&lt;b&gt;Figure </w:t>
       </w:r>
-      <w:del w:id="84" w:author="Andreas Bayha" w:date="2023-02-08T13:34:00Z">
+      <w:del w:id="88" w:author="Andreas Bayha" w:date="2023-02-08T13:34:00Z">
         <w:r>
           <w:rPr>
             <w:lang w:val="en-US"/>
@@ -1652,7 +2563,7 @@
           <w:delText>6</w:delText>
         </w:r>
       </w:del>
-      <w:ins w:id="85" w:author="Andreas Bayha" w:date="2023-02-08T13:34:00Z">
+      <w:ins w:id="89" w:author="Andreas Bayha" w:date="2023-02-08T13:34:00Z">
         <w:r>
           <w:rPr>
             <w:lang w:val="en-US"/>
@@ -1664,7 +2575,63 @@
         <w:rPr>
           <w:lang w:val="en-US"/>
         </w:rPr>
-        <w:t>: &lt;/b&gt;&lt;em&gt;An example for a SpesML state machine.&lt;/em&gt;&lt;/div&gt;</w:t>
+        <w:t>: &lt;/b&gt;&lt;</w:t>
+      </w:r>
+      <w:proofErr w:type="spellStart"/>
+      <w:r>
+        <w:rPr>
+          <w:lang w:val="en-US"/>
+        </w:rPr>
+        <w:t>em</w:t>
+      </w:r>
+      <w:proofErr w:type="spellEnd"/>
+      <w:r>
+        <w:rPr>
+          <w:lang w:val="en-US"/>
+        </w:rPr>
+        <w:t xml:space="preserve">&gt;An example for a </w:t>
+      </w:r>
+      <w:proofErr w:type="spellStart"/>
+      <w:r>
+        <w:rPr>
+          <w:lang w:val="en-US"/>
+        </w:rPr>
+        <w:t>SpesML</w:t>
+      </w:r>
+      <w:proofErr w:type="spellEnd"/>
+      <w:r>
+        <w:rPr>
+          <w:lang w:val="en-US"/>
+        </w:rPr>
+        <w:t xml:space="preserve"> state </w:t>
+      </w:r>
+      <w:proofErr w:type="gramStart"/>
+      <w:r>
+        <w:rPr>
+          <w:lang w:val="en-US"/>
+        </w:rPr>
+        <w:t>machine.&lt;</w:t>
+      </w:r>
+      <w:proofErr w:type="gramEnd"/>
+      <w:r>
+        <w:rPr>
+          <w:lang w:val="en-US"/>
+        </w:rPr>
+        <w:t>/</w:t>
+      </w:r>
+      <w:proofErr w:type="spellStart"/>
+      <w:r>
+        <w:rPr>
+          <w:lang w:val="en-US"/>
+        </w:rPr>
+        <w:t>em</w:t>
+      </w:r>
+      <w:proofErr w:type="spellEnd"/>
+      <w:r>
+        <w:rPr>
+          <w:lang w:val="en-US"/>
+        </w:rPr>
+        <w:t>&gt;&lt;/div&gt;</w:t>
       </w:r>
     </w:p>
     <w:p>
@@ -1690,7 +2657,7 @@
     <w:p>
       <w:pPr>
         <w:rPr>
-          <w:del w:id="86" w:author="Andreas Bayha" w:date="2023-01-24T17:29:00Z"/>
+          <w:del w:id="90" w:author="Andreas Bayha" w:date="2023-01-24T17:29:00Z"/>
           <w:lang w:val="en-US"/>
         </w:rPr>
       </w:pPr>
@@ -1707,7 +2674,7 @@
           <w:lang w:val="en-US"/>
         </w:rPr>
       </w:pPr>
-      <w:del w:id="87" w:author="Andreas Bayha" w:date="2023-01-24T17:29:00Z">
+      <w:del w:id="91" w:author="Andreas Bayha" w:date="2023-01-24T17:29:00Z">
         <w:r>
           <w:rPr>
             <w:lang w:val="en-US"/>
@@ -1715,7 +2682,7 @@
           <w:delText>Conceptually, t</w:delText>
         </w:r>
       </w:del>
-      <w:ins w:id="88" w:author="Andreas Bayha" w:date="2023-01-24T17:29:00Z">
+      <w:ins w:id="92" w:author="Andreas Bayha" w:date="2023-01-24T17:29:00Z">
         <w:r>
           <w:rPr>
             <w:lang w:val="en-US"/>
@@ -1729,7 +2696,7 @@
         </w:rPr>
         <w:t xml:space="preserve">his means that </w:t>
       </w:r>
-      <w:ins w:id="89" w:author="Andreas Bayha" w:date="2023-01-24T17:28:00Z">
+      <w:ins w:id="93" w:author="Andreas Bayha" w:date="2023-01-24T17:28:00Z">
         <w:r>
           <w:rPr>
             <w:lang w:val="en-US"/>
@@ -1737,7 +2704,7 @@
           <w:t>the behavior of a decomp</w:t>
         </w:r>
       </w:ins>
-      <w:ins w:id="90" w:author="Andreas Bayha" w:date="2023-02-08T16:45:00Z">
+      <w:ins w:id="94" w:author="Andreas Bayha" w:date="2023-02-08T16:45:00Z">
         <w:r>
           <w:rPr>
             <w:lang w:val="en-US"/>
@@ -1745,15 +2712,29 @@
           <w:t>o</w:t>
         </w:r>
       </w:ins>
-      <w:ins w:id="91" w:author="Andreas Bayha" w:date="2023-01-24T17:28:00Z">
-        <w:r>
-          <w:rPr>
-            <w:lang w:val="en-US"/>
-          </w:rPr>
-          <w:t>sed component results from the the composed behavior of the sub-components</w:t>
-        </w:r>
-      </w:ins>
-      <w:del w:id="92" w:author="Andreas Bayha" w:date="2023-01-24T17:28:00Z">
+      <w:ins w:id="95" w:author="Andreas Bayha" w:date="2023-01-24T17:28:00Z">
+        <w:r>
+          <w:rPr>
+            <w:lang w:val="en-US"/>
+          </w:rPr>
+          <w:t xml:space="preserve">sed component results from the </w:t>
+        </w:r>
+        <w:proofErr w:type="spellStart"/>
+        <w:r>
+          <w:rPr>
+            <w:lang w:val="en-US"/>
+          </w:rPr>
+          <w:t>the</w:t>
+        </w:r>
+        <w:proofErr w:type="spellEnd"/>
+        <w:r>
+          <w:rPr>
+            <w:lang w:val="en-US"/>
+          </w:rPr>
+          <w:t xml:space="preserve"> composed behavior of the sub-components</w:t>
+        </w:r>
+      </w:ins>
+      <w:del w:id="96" w:author="Andreas Bayha" w:date="2023-01-24T17:28:00Z">
         <w:r>
           <w:rPr>
             <w:lang w:val="en-US"/>
@@ -1778,9 +2759,65 @@
         <w:rPr>
           <w:lang w:val="en-US"/>
         </w:rPr>
-        <w:t xml:space="preserve">In the SpesML SysML-profile and plugin, decomposition is modeled by means of dedicated `SysML Internal Block Diagrams (IBDs)` in which `SysML Parts` are instantiated and connected for the subcomponents as can be seen in Figure </w:t>
-      </w:r>
-      <w:del w:id="93" w:author="Andreas Bayha" w:date="2023-02-08T13:34:00Z">
+        <w:t xml:space="preserve">In the </w:t>
+      </w:r>
+      <w:proofErr w:type="spellStart"/>
+      <w:r>
+        <w:rPr>
+          <w:lang w:val="en-US"/>
+        </w:rPr>
+        <w:t>SpesML</w:t>
+      </w:r>
+      <w:proofErr w:type="spellEnd"/>
+      <w:r>
+        <w:rPr>
+          <w:lang w:val="en-US"/>
+        </w:rPr>
+        <w:t xml:space="preserve"> </w:t>
+      </w:r>
+      <w:proofErr w:type="spellStart"/>
+      <w:r>
+        <w:rPr>
+          <w:lang w:val="en-US"/>
+        </w:rPr>
+        <w:t>SysML</w:t>
+      </w:r>
+      <w:proofErr w:type="spellEnd"/>
+      <w:r>
+        <w:rPr>
+          <w:lang w:val="en-US"/>
+        </w:rPr>
+        <w:t>-profile and plugin, decomposition is modeled by means of dedicated `</w:t>
+      </w:r>
+      <w:proofErr w:type="spellStart"/>
+      <w:r>
+        <w:rPr>
+          <w:lang w:val="en-US"/>
+        </w:rPr>
+        <w:t>SysML</w:t>
+      </w:r>
+      <w:proofErr w:type="spellEnd"/>
+      <w:r>
+        <w:rPr>
+          <w:lang w:val="en-US"/>
+        </w:rPr>
+        <w:t xml:space="preserve"> Internal Block Diagrams (IBDs)` in which `</w:t>
+      </w:r>
+      <w:proofErr w:type="spellStart"/>
+      <w:r>
+        <w:rPr>
+          <w:lang w:val="en-US"/>
+        </w:rPr>
+        <w:t>SysML</w:t>
+      </w:r>
+      <w:proofErr w:type="spellEnd"/>
+      <w:r>
+        <w:rPr>
+          <w:lang w:val="en-US"/>
+        </w:rPr>
+        <w:t xml:space="preserve"> Parts` are instantiated and connected for the subcomponents as can be seen in Figure </w:t>
+      </w:r>
+      <w:del w:id="97" w:author="Andreas Bayha" w:date="2023-02-08T13:34:00Z">
         <w:r>
           <w:rPr>
             <w:lang w:val="en-US"/>
@@ -1788,7 +2825,7 @@
           <w:delText>7</w:delText>
         </w:r>
       </w:del>
-      <w:ins w:id="94" w:author="Andreas Bayha" w:date="2023-02-08T13:34:00Z">
+      <w:ins w:id="98" w:author="Andreas Bayha" w:date="2023-02-08T13:34:00Z">
         <w:r>
           <w:rPr>
             <w:lang w:val="en-US"/>
@@ -1816,11 +2853,75 @@
           <w:lang w:val="en-US"/>
         </w:rPr>
       </w:pPr>
-      <w:r>
-        <w:rPr>
-          <w:lang w:val="en-US"/>
-        </w:rPr>
-        <w:t>![Composition](/images/logical_viewpoint/decomposition.png){:width="1000" :class="img-responsive" style="display:block; margin-left:auto; margin-right:auto"}</w:t>
+      <w:proofErr w:type="gramStart"/>
+      <w:r>
+        <w:rPr>
+          <w:lang w:val="en-US"/>
+        </w:rPr>
+        <w:t>![</w:t>
+      </w:r>
+      <w:proofErr w:type="gramEnd"/>
+      <w:r>
+        <w:rPr>
+          <w:lang w:val="en-US"/>
+        </w:rPr>
+        <w:t>Composition](/images/logical_viewpoint/decomposition.png){:width="1000" :class="</w:t>
+      </w:r>
+      <w:proofErr w:type="spellStart"/>
+      <w:r>
+        <w:rPr>
+          <w:lang w:val="en-US"/>
+        </w:rPr>
+        <w:t>img</w:t>
+      </w:r>
+      <w:proofErr w:type="spellEnd"/>
+      <w:r>
+        <w:rPr>
+          <w:lang w:val="en-US"/>
+        </w:rPr>
+        <w:t>-responsive" style="</w:t>
+      </w:r>
+      <w:proofErr w:type="spellStart"/>
+      <w:r>
+        <w:rPr>
+          <w:lang w:val="en-US"/>
+        </w:rPr>
+        <w:t>display:block</w:t>
+      </w:r>
+      <w:proofErr w:type="spellEnd"/>
+      <w:r>
+        <w:rPr>
+          <w:lang w:val="en-US"/>
+        </w:rPr>
+        <w:t xml:space="preserve">; </w:t>
+      </w:r>
+      <w:proofErr w:type="spellStart"/>
+      <w:r>
+        <w:rPr>
+          <w:lang w:val="en-US"/>
+        </w:rPr>
+        <w:t>margin-left:auto</w:t>
+      </w:r>
+      <w:proofErr w:type="spellEnd"/>
+      <w:r>
+        <w:rPr>
+          <w:lang w:val="en-US"/>
+        </w:rPr>
+        <w:t xml:space="preserve">; </w:t>
+      </w:r>
+      <w:proofErr w:type="spellStart"/>
+      <w:r>
+        <w:rPr>
+          <w:lang w:val="en-US"/>
+        </w:rPr>
+        <w:t>margin-right:auto</w:t>
+      </w:r>
+      <w:proofErr w:type="spellEnd"/>
+      <w:r>
+        <w:rPr>
+          <w:lang w:val="en-US"/>
+        </w:rPr>
+        <w:t>"}</w:t>
       </w:r>
     </w:p>
     <w:p>
@@ -1835,7 +2936,7 @@
         </w:rPr>
         <w:t xml:space="preserve">&lt;div align="center"&gt;&lt;b&gt;Figure </w:t>
       </w:r>
-      <w:ins w:id="95" w:author="Andreas Bayha" w:date="2023-02-08T13:34:00Z">
+      <w:ins w:id="99" w:author="Andreas Bayha" w:date="2023-02-08T13:34:00Z">
         <w:r>
           <w:rPr>
             <w:lang w:val="en-US"/>
@@ -1843,7 +2944,7 @@
           <w:t>6</w:t>
         </w:r>
       </w:ins>
-      <w:del w:id="96" w:author="Andreas Bayha" w:date="2023-02-08T13:34:00Z">
+      <w:del w:id="100" w:author="Andreas Bayha" w:date="2023-02-08T13:34:00Z">
         <w:r>
           <w:rPr>
             <w:lang w:val="en-US"/>
@@ -1855,26 +2956,69 @@
         <w:rPr>
           <w:lang w:val="en-US"/>
         </w:rPr>
-        <w:t>: &lt;/b&gt;&lt;em&gt;Decomposition of a logical component into sub-components.&lt;/em&gt;&lt;/div&gt;</w:t>
-      </w:r>
-    </w:p>
-    <w:p>
-      <w:pPr>
-        <w:rPr>
-          <w:lang w:val="en-US"/>
-        </w:rPr>
-      </w:pPr>
-    </w:p>
-    <w:p>
-      <w:pPr>
-        <w:rPr>
-          <w:lang w:val="en-US"/>
-        </w:rPr>
-      </w:pPr>
-      <w:r>
-        <w:rPr>
-          <w:lang w:val="en-US"/>
-        </w:rPr>
+        <w:t>: &lt;/b&gt;&lt;</w:t>
+      </w:r>
+      <w:proofErr w:type="spellStart"/>
+      <w:r>
+        <w:rPr>
+          <w:lang w:val="en-US"/>
+        </w:rPr>
+        <w:t>em</w:t>
+      </w:r>
+      <w:proofErr w:type="spellEnd"/>
+      <w:r>
+        <w:rPr>
+          <w:lang w:val="en-US"/>
+        </w:rPr>
+        <w:t>&gt;Decomposition of a logical component into sub-</w:t>
+      </w:r>
+      <w:proofErr w:type="gramStart"/>
+      <w:r>
+        <w:rPr>
+          <w:lang w:val="en-US"/>
+        </w:rPr>
+        <w:t>components.&lt;</w:t>
+      </w:r>
+      <w:proofErr w:type="gramEnd"/>
+      <w:r>
+        <w:rPr>
+          <w:lang w:val="en-US"/>
+        </w:rPr>
+        <w:t>/</w:t>
+      </w:r>
+      <w:proofErr w:type="spellStart"/>
+      <w:r>
+        <w:rPr>
+          <w:lang w:val="en-US"/>
+        </w:rPr>
+        <w:t>em</w:t>
+      </w:r>
+      <w:proofErr w:type="spellEnd"/>
+      <w:r>
+        <w:rPr>
+          <w:lang w:val="en-US"/>
+        </w:rPr>
+        <w:t>&gt;&lt;/div&gt;</w:t>
+      </w:r>
+    </w:p>
+    <w:p>
+      <w:pPr>
+        <w:rPr>
+          <w:lang w:val="en-US"/>
+        </w:rPr>
+      </w:pPr>
+    </w:p>
+    <w:p>
+      <w:pPr>
+        <w:rPr>
+          <w:lang w:val="en-US"/>
+        </w:rPr>
+      </w:pPr>
+      <w:r>
+        <w:rPr>
+          <w:lang w:val="en-US"/>
+        </w:rPr>
+        <w:lastRenderedPageBreak/>
         <w:t xml:space="preserve">Decomposition of logical components also involves the syntactic and semantic interface of components and sub-components: </w:t>
       </w:r>
     </w:p>
@@ -1888,7 +3032,6 @@
         <w:rPr>
           <w:lang w:val="en-US"/>
         </w:rPr>
-        <w:lastRenderedPageBreak/>
         <w:t xml:space="preserve">Here, all inputs of the component need to be connected to an input of a sub-component and all outputs of a component need to be connected to an output of a subcomponent. </w:t>
       </w:r>
     </w:p>
@@ -1902,7 +3045,21 @@
         <w:rPr>
           <w:lang w:val="en-US"/>
         </w:rPr>
-        <w:t>More detailed information can be found in the documentation of the [universal interface model](https://spesml.github.io/concepts/modeling_framework/uim.html).</w:t>
+        <w:t xml:space="preserve">More detailed information can be found in the documentation of the [universal interface </w:t>
+      </w:r>
+      <w:proofErr w:type="gramStart"/>
+      <w:r>
+        <w:rPr>
+          <w:lang w:val="en-US"/>
+        </w:rPr>
+        <w:t>model](</w:t>
+      </w:r>
+      <w:proofErr w:type="gramEnd"/>
+      <w:r>
+        <w:rPr>
+          <w:lang w:val="en-US"/>
+        </w:rPr>
+        <w:t>https://spesml.github.io/concepts/modeling_framework/uim.html).</w:t>
       </w:r>
     </w:p>
     <w:p>
@@ -1935,22 +3092,64 @@
         <w:rPr>
           <w:lang w:val="en-US"/>
         </w:rPr>
-        <w:t xml:space="preserve">The logical components are traced to the whitebox functions which they _realize_ with a respective tracing matrix. </w:t>
-      </w:r>
-    </w:p>
-    <w:p>
-      <w:pPr>
-        <w:rPr>
-          <w:lang w:val="en-US"/>
-        </w:rPr>
-      </w:pPr>
-      <w:r>
-        <w:rPr>
-          <w:lang w:val="en-US"/>
-        </w:rPr>
-        <w:t>Hereby, we recommend to trace n whitebox-functions of the FV to exactly _one_ logical component</w:t>
-      </w:r>
-      <w:del w:id="97" w:author="Andreas Bayha" w:date="2023-02-07T16:37:00Z">
+        <w:t xml:space="preserve">The logical components are traced to the </w:t>
+      </w:r>
+      <w:proofErr w:type="spellStart"/>
+      <w:r>
+        <w:rPr>
+          <w:lang w:val="en-US"/>
+        </w:rPr>
+        <w:t>whitebox</w:t>
+      </w:r>
+      <w:proofErr w:type="spellEnd"/>
+      <w:r>
+        <w:rPr>
+          <w:lang w:val="en-US"/>
+        </w:rPr>
+        <w:t xml:space="preserve"> functions which they _realize_ with a respective tracing matrix. </w:t>
+      </w:r>
+    </w:p>
+    <w:p>
+      <w:pPr>
+        <w:rPr>
+          <w:lang w:val="en-US"/>
+        </w:rPr>
+      </w:pPr>
+      <w:r>
+        <w:rPr>
+          <w:lang w:val="en-US"/>
+        </w:rPr>
+        <w:t xml:space="preserve">Hereby, we recommend </w:t>
+      </w:r>
+      <w:proofErr w:type="gramStart"/>
+      <w:r>
+        <w:rPr>
+          <w:lang w:val="en-US"/>
+        </w:rPr>
+        <w:t>to trace</w:t>
+      </w:r>
+      <w:proofErr w:type="gramEnd"/>
+      <w:r>
+        <w:rPr>
+          <w:lang w:val="en-US"/>
+        </w:rPr>
+        <w:t xml:space="preserve"> n </w:t>
+      </w:r>
+      <w:proofErr w:type="spellStart"/>
+      <w:r>
+        <w:rPr>
+          <w:lang w:val="en-US"/>
+        </w:rPr>
+        <w:t>whitebox</w:t>
+      </w:r>
+      <w:proofErr w:type="spellEnd"/>
+      <w:r>
+        <w:rPr>
+          <w:lang w:val="en-US"/>
+        </w:rPr>
+        <w:t>-functions of the FV to exactly _one_ logical component</w:t>
+      </w:r>
+      <w:del w:id="101" w:author="Andreas Bayha" w:date="2023-02-07T16:37:00Z">
         <w:r>
           <w:rPr>
             <w:lang w:val="en-US"/>
@@ -1968,11 +3167,11 @@
     <w:p>
       <w:pPr>
         <w:rPr>
-          <w:del w:id="98" w:author="Andreas Bayha" w:date="2023-02-07T16:35:00Z"/>
-          <w:lang w:val="en-US"/>
-        </w:rPr>
-      </w:pPr>
-      <w:del w:id="99" w:author="Andreas Bayha" w:date="2023-02-07T16:35:00Z">
+          <w:del w:id="102" w:author="Andreas Bayha" w:date="2023-02-07T16:35:00Z"/>
+          <w:lang w:val="en-US"/>
+        </w:rPr>
+      </w:pPr>
+      <w:del w:id="103" w:author="Andreas Bayha" w:date="2023-02-07T16:35:00Z">
         <w:r>
           <w:rPr>
             <w:lang w:val="en-US"/>
@@ -1984,19 +3183,19 @@
     <w:p>
       <w:pPr>
         <w:rPr>
-          <w:del w:id="100" w:author="Andreas Bayha" w:date="2023-02-07T16:35:00Z"/>
-          <w:lang w:val="en-US"/>
-        </w:rPr>
-      </w:pPr>
-    </w:p>
-    <w:p>
-      <w:pPr>
-        <w:rPr>
-          <w:del w:id="101" w:author="Andreas Bayha" w:date="2023-02-07T16:35:00Z"/>
-          <w:lang w:val="en-US"/>
-        </w:rPr>
-      </w:pPr>
-      <w:del w:id="102" w:author="Andreas Bayha" w:date="2023-02-07T16:35:00Z">
+          <w:del w:id="104" w:author="Andreas Bayha" w:date="2023-02-07T16:35:00Z"/>
+          <w:lang w:val="en-US"/>
+        </w:rPr>
+      </w:pPr>
+    </w:p>
+    <w:p>
+      <w:pPr>
+        <w:rPr>
+          <w:del w:id="105" w:author="Andreas Bayha" w:date="2023-02-07T16:35:00Z"/>
+          <w:lang w:val="en-US"/>
+        </w:rPr>
+      </w:pPr>
+      <w:del w:id="106" w:author="Andreas Bayha" w:date="2023-02-07T16:35:00Z">
         <w:r>
           <w:rPr>
             <w:lang w:val="en-US"/>
@@ -2008,11 +3207,11 @@
     <w:p>
       <w:pPr>
         <w:rPr>
-          <w:del w:id="103" w:author="Andreas Bayha" w:date="2023-02-07T16:35:00Z"/>
-          <w:lang w:val="en-US"/>
-        </w:rPr>
-      </w:pPr>
-      <w:del w:id="104" w:author="Andreas Bayha" w:date="2023-02-07T16:35:00Z">
+          <w:del w:id="107" w:author="Andreas Bayha" w:date="2023-02-07T16:35:00Z"/>
+          <w:lang w:val="en-US"/>
+        </w:rPr>
+      </w:pPr>
+      <w:del w:id="108" w:author="Andreas Bayha" w:date="2023-02-07T16:35:00Z">
         <w:r>
           <w:rPr>
             <w:lang w:val="en-US"/>
@@ -2038,22 +3237,50 @@
         <w:rPr>
           <w:lang w:val="en-US"/>
         </w:rPr>
-        <w:t xml:space="preserve">The technical realization of the logical components will be described by in the [technical view](https://spesml.github.io/concepts/modeling_framework/technical_viewpoint.html). </w:t>
-      </w:r>
-    </w:p>
-    <w:p>
-      <w:pPr>
-        <w:rPr>
-          <w:lang w:val="en-US"/>
-        </w:rPr>
-      </w:pPr>
-      <w:r>
-        <w:rPr>
-          <w:lang w:val="en-US"/>
-        </w:rPr>
-        <w:t>Hereby, we recommend to trace every logical component to exactly one technical component</w:t>
-      </w:r>
-      <w:del w:id="105" w:author="Andreas Bayha" w:date="2023-02-07T16:37:00Z">
+        <w:t xml:space="preserve">The technical realization of the logical components will be described by in the [technical </w:t>
+      </w:r>
+      <w:proofErr w:type="gramStart"/>
+      <w:r>
+        <w:rPr>
+          <w:lang w:val="en-US"/>
+        </w:rPr>
+        <w:t>view](</w:t>
+      </w:r>
+      <w:proofErr w:type="gramEnd"/>
+      <w:r>
+        <w:rPr>
+          <w:lang w:val="en-US"/>
+        </w:rPr>
+        <w:t xml:space="preserve">https://spesml.github.io/concepts/modeling_framework/technical_viewpoint.html). </w:t>
+      </w:r>
+    </w:p>
+    <w:p>
+      <w:pPr>
+        <w:rPr>
+          <w:lang w:val="en-US"/>
+        </w:rPr>
+      </w:pPr>
+      <w:r>
+        <w:rPr>
+          <w:lang w:val="en-US"/>
+        </w:rPr>
+        <w:t xml:space="preserve">Hereby, we recommend </w:t>
+      </w:r>
+      <w:proofErr w:type="gramStart"/>
+      <w:r>
+        <w:rPr>
+          <w:lang w:val="en-US"/>
+        </w:rPr>
+        <w:t>to trace</w:t>
+      </w:r>
+      <w:proofErr w:type="gramEnd"/>
+      <w:r>
+        <w:rPr>
+          <w:lang w:val="en-US"/>
+        </w:rPr>
+        <w:t xml:space="preserve"> every logical component to exactly one technical component</w:t>
+      </w:r>
+      <w:del w:id="109" w:author="Andreas Bayha" w:date="2023-02-07T16:37:00Z">
         <w:r>
           <w:rPr>
             <w:lang w:val="en-US"/>
@@ -2078,9 +3305,23 @@
         <w:rPr>
           <w:lang w:val="en-US"/>
         </w:rPr>
-        <w:t>More detailed information on tracing in SpesML can be found [</w:t>
-      </w:r>
-      <w:del w:id="106" w:author="Andreas Bayha" w:date="2023-01-24T17:39:00Z">
+        <w:t xml:space="preserve">More detailed information on tracing in </w:t>
+      </w:r>
+      <w:proofErr w:type="spellStart"/>
+      <w:r>
+        <w:rPr>
+          <w:lang w:val="en-US"/>
+        </w:rPr>
+        <w:t>SpesML</w:t>
+      </w:r>
+      <w:proofErr w:type="spellEnd"/>
+      <w:r>
+        <w:rPr>
+          <w:lang w:val="en-US"/>
+        </w:rPr>
+        <w:t xml:space="preserve"> can be found [</w:t>
+      </w:r>
+      <w:del w:id="110" w:author="Andreas Bayha" w:date="2023-01-24T17:39:00Z">
         <w:r>
           <w:rPr>
             <w:lang w:val="en-US"/>
@@ -2088,19 +3329,33 @@
           <w:delText>here</w:delText>
         </w:r>
       </w:del>
-      <w:ins w:id="107" w:author="Andreas Bayha" w:date="2023-01-24T17:39:00Z">
-        <w:r>
-          <w:rPr>
-            <w:lang w:val="en-US"/>
-          </w:rPr>
-          <w:t>in the documentation of tracing</w:t>
-        </w:r>
-      </w:ins>
-      <w:r>
-        <w:rPr>
-          <w:lang w:val="en-US"/>
-        </w:rPr>
-        <w:t>](https://spesml.github.io/concepts/modeling_framework/tracing.html).</w:t>
+      <w:ins w:id="111" w:author="Andreas Bayha" w:date="2023-01-24T17:39:00Z">
+        <w:r>
+          <w:rPr>
+            <w:lang w:val="en-US"/>
+          </w:rPr>
+          <w:t xml:space="preserve">in the documentation of </w:t>
+        </w:r>
+        <w:proofErr w:type="gramStart"/>
+        <w:r>
+          <w:rPr>
+            <w:lang w:val="en-US"/>
+          </w:rPr>
+          <w:t>tracing</w:t>
+        </w:r>
+      </w:ins>
+      <w:r>
+        <w:rPr>
+          <w:lang w:val="en-US"/>
+        </w:rPr>
+        <w:t>](</w:t>
+      </w:r>
+      <w:proofErr w:type="gramEnd"/>
+      <w:r>
+        <w:rPr>
+          <w:lang w:val="en-US"/>
+        </w:rPr>
+        <w:t>https://spesml.github.io/concepts/modeling_framework/tracing.html).</w:t>
       </w:r>
     </w:p>
     <w:p>
@@ -2135,7 +3390,7 @@
         </w:rPr>
         <w:t>The logical view can also explicitly model certain aspects of the transition from the logical to the technical viewpoint, as is introduced [</w:t>
       </w:r>
-      <w:del w:id="108" w:author="Andreas Bayha" w:date="2023-01-24T17:35:00Z">
+      <w:del w:id="112" w:author="Andreas Bayha" w:date="2023-01-24T17:35:00Z">
         <w:r>
           <w:rPr>
             <w:lang w:val="en-US"/>
@@ -2143,7 +3398,7 @@
           <w:delText>here</w:delText>
         </w:r>
       </w:del>
-      <w:ins w:id="109" w:author="Andreas Bayha" w:date="2023-01-24T17:35:00Z">
+      <w:ins w:id="113" w:author="Andreas Bayha" w:date="2023-01-24T17:35:00Z">
         <w:r>
           <w:rPr>
             <w:lang w:val="en-US"/>
@@ -2151,21 +3406,35 @@
           <w:t>in the technical vi</w:t>
         </w:r>
       </w:ins>
-      <w:ins w:id="110" w:author="Andreas Bayha" w:date="2023-01-24T17:36:00Z">
-        <w:r>
-          <w:rPr>
-            <w:lang w:val="en-US"/>
-          </w:rPr>
-          <w:t>ewpoint documentation</w:t>
-        </w:r>
-      </w:ins>
-      <w:r>
-        <w:rPr>
-          <w:lang w:val="en-US"/>
-        </w:rPr>
-        <w:t>](https://spesml.github.io/concepts/modeling_framework/tracing.html#definition-of-software-components-in-the-logical-architecture) in more detail.</w:t>
-      </w:r>
-      <w:del w:id="111" w:author="Andreas Bayha" w:date="2023-02-08T16:11:00Z">
+      <w:ins w:id="114" w:author="Andreas Bayha" w:date="2023-01-24T17:36:00Z">
+        <w:r>
+          <w:rPr>
+            <w:lang w:val="en-US"/>
+          </w:rPr>
+          <w:t xml:space="preserve">ewpoint </w:t>
+        </w:r>
+        <w:proofErr w:type="gramStart"/>
+        <w:r>
+          <w:rPr>
+            <w:lang w:val="en-US"/>
+          </w:rPr>
+          <w:t>documentation</w:t>
+        </w:r>
+      </w:ins>
+      <w:r>
+        <w:rPr>
+          <w:lang w:val="en-US"/>
+        </w:rPr>
+        <w:t>](</w:t>
+      </w:r>
+      <w:proofErr w:type="gramEnd"/>
+      <w:r>
+        <w:rPr>
+          <w:lang w:val="en-US"/>
+        </w:rPr>
+        <w:t>https://spesml.github.io/concepts/modeling_framework/tracing.html#definition-of-software-components-in-the-logical-architecture) in more detail.</w:t>
+      </w:r>
+      <w:del w:id="115" w:author="Andreas Bayha" w:date="2023-02-08T16:11:00Z">
         <w:r>
           <w:rPr>
             <w:lang w:val="en-US"/>
@@ -2180,13 +3449,21 @@
           <w:lang w:val="en-US"/>
         </w:rPr>
       </w:pPr>
-      <w:r>
-        <w:rPr>
-          <w:lang w:val="en-US"/>
-        </w:rPr>
-        <w:t xml:space="preserve">In particular the identification of </w:t>
-      </w:r>
-      <w:del w:id="112" w:author="Andreas Bayha" w:date="2023-01-24T17:45:00Z">
+      <w:proofErr w:type="gramStart"/>
+      <w:r>
+        <w:rPr>
+          <w:lang w:val="en-US"/>
+        </w:rPr>
+        <w:t>In particular the</w:t>
+      </w:r>
+      <w:proofErr w:type="gramEnd"/>
+      <w:r>
+        <w:rPr>
+          <w:lang w:val="en-US"/>
+        </w:rPr>
+        <w:t xml:space="preserve"> identification of </w:t>
+      </w:r>
+      <w:del w:id="116" w:author="Andreas Bayha" w:date="2023-01-24T17:45:00Z">
         <w:r>
           <w:rPr>
             <w:lang w:val="en-US"/>
@@ -2194,7 +3471,7 @@
           <w:delText xml:space="preserve">future </w:delText>
         </w:r>
       </w:del>
-      <w:del w:id="113" w:author="Andreas Bayha" w:date="2023-02-08T16:12:00Z">
+      <w:del w:id="117" w:author="Andreas Bayha" w:date="2023-02-08T16:12:00Z">
         <w:r>
           <w:rPr>
             <w:lang w:val="en-US"/>
@@ -2208,7 +3485,7 @@
         </w:rPr>
         <w:t>sub-systems</w:t>
       </w:r>
-      <w:ins w:id="114" w:author="Andreas Bayha" w:date="2023-01-24T17:45:00Z">
+      <w:ins w:id="118" w:author="Andreas Bayha" w:date="2023-01-24T17:45:00Z">
         <w:r>
           <w:rPr>
             <w:lang w:val="en-US"/>
@@ -2222,7 +3499,7 @@
         </w:rPr>
         <w:t xml:space="preserve"> can be modelled here, by decomposing logical components into different sub-components</w:t>
       </w:r>
-      <w:ins w:id="115" w:author="Andreas Bayha" w:date="2023-02-08T16:13:00Z">
+      <w:ins w:id="119" w:author="Andreas Bayha" w:date="2023-02-08T16:13:00Z">
         <w:r>
           <w:rPr>
             <w:lang w:val="en-US"/>
@@ -2236,7 +3513,7 @@
         </w:rPr>
         <w:t xml:space="preserve"> </w:t>
       </w:r>
-      <w:ins w:id="116" w:author="Andreas Bayha" w:date="2023-02-08T16:16:00Z">
+      <w:ins w:id="120" w:author="Andreas Bayha" w:date="2023-02-08T16:16:00Z">
         <w:r>
           <w:rPr>
             <w:lang w:val="en-US"/>
@@ -2244,7 +3521,7 @@
           <w:t>Hereby, the</w:t>
         </w:r>
       </w:ins>
-      <w:ins w:id="117" w:author="Andreas Bayha" w:date="2023-02-08T16:24:00Z">
+      <w:ins w:id="121" w:author="Andreas Bayha" w:date="2023-02-08T16:24:00Z">
         <w:r>
           <w:rPr>
             <w:lang w:val="en-US"/>
@@ -2252,7 +3529,7 @@
           <w:t>se logical</w:t>
         </w:r>
       </w:ins>
-      <w:ins w:id="118" w:author="Andreas Bayha" w:date="2023-02-08T16:16:00Z">
+      <w:ins w:id="122" w:author="Andreas Bayha" w:date="2023-02-08T16:16:00Z">
         <w:r>
           <w:rPr>
             <w:lang w:val="en-US"/>
@@ -2260,7 +3537,7 @@
           <w:t xml:space="preserve"> sub-components </w:t>
         </w:r>
       </w:ins>
-      <w:ins w:id="119" w:author="Andreas Bayha" w:date="2023-02-08T16:21:00Z">
+      <w:ins w:id="123" w:author="Andreas Bayha" w:date="2023-02-08T16:21:00Z">
         <w:r>
           <w:rPr>
             <w:lang w:val="en-US"/>
@@ -2268,7 +3545,7 @@
           <w:t xml:space="preserve">can be annotated with the </w:t>
         </w:r>
       </w:ins>
-      <w:ins w:id="120" w:author="Andreas Bayha" w:date="2023-02-08T16:28:00Z">
+      <w:ins w:id="124" w:author="Andreas Bayha" w:date="2023-02-08T16:28:00Z">
         <w:r>
           <w:rPr>
             <w:lang w:val="en-US"/>
@@ -2276,7 +3553,7 @@
           <w:t>engineering</w:t>
         </w:r>
       </w:ins>
-      <w:ins w:id="121" w:author="Andreas Bayha" w:date="2023-02-08T16:22:00Z">
+      <w:ins w:id="125" w:author="Andreas Bayha" w:date="2023-02-08T16:22:00Z">
         <w:r>
           <w:rPr>
             <w:lang w:val="en-US"/>
@@ -2284,7 +3561,7 @@
           <w:t xml:space="preserve"> discipline </w:t>
         </w:r>
       </w:ins>
-      <w:ins w:id="122" w:author="Andreas Bayha" w:date="2023-02-08T16:25:00Z">
+      <w:ins w:id="126" w:author="Andreas Bayha" w:date="2023-02-08T16:25:00Z">
         <w:r>
           <w:rPr>
             <w:lang w:val="en-US"/>
@@ -2292,7 +3569,7 @@
           <w:t>to</w:t>
         </w:r>
       </w:ins>
-      <w:ins w:id="123" w:author="Andreas Bayha" w:date="2023-02-08T16:22:00Z">
+      <w:ins w:id="127" w:author="Andreas Bayha" w:date="2023-02-08T16:22:00Z">
         <w:r>
           <w:rPr>
             <w:lang w:val="en-US"/>
@@ -2300,7 +3577,7 @@
           <w:t xml:space="preserve"> which they </w:t>
         </w:r>
       </w:ins>
-      <w:ins w:id="124" w:author="Andreas Bayha" w:date="2023-02-08T16:46:00Z">
+      <w:ins w:id="128" w:author="Andreas Bayha" w:date="2023-02-08T16:46:00Z">
         <w:r>
           <w:rPr>
             <w:lang w:val="en-US"/>
@@ -2308,7 +3585,7 @@
           <w:t>relate</w:t>
         </w:r>
       </w:ins>
-      <w:ins w:id="125" w:author="Andreas Bayha" w:date="2023-02-08T16:22:00Z">
+      <w:ins w:id="129" w:author="Andreas Bayha" w:date="2023-02-08T16:22:00Z">
         <w:r>
           <w:rPr>
             <w:lang w:val="en-US"/>
@@ -2316,7 +3593,7 @@
           <w:t xml:space="preserve"> in the technical view using a dedi</w:t>
         </w:r>
       </w:ins>
-      <w:ins w:id="126" w:author="Andreas Bayha" w:date="2023-02-08T16:23:00Z">
+      <w:ins w:id="130" w:author="Andreas Bayha" w:date="2023-02-08T16:23:00Z">
         <w:r>
           <w:rPr>
             <w:lang w:val="en-US"/>
@@ -2324,15 +3601,29 @@
           <w:t>cated property</w:t>
         </w:r>
       </w:ins>
-      <w:ins w:id="127" w:author="Andreas Bayha" w:date="2023-02-08T16:25:00Z">
-        <w:r>
-          <w:rPr>
-            <w:lang w:val="en-US"/>
-          </w:rPr>
-          <w:t xml:space="preserve">. The possible values which are foreseen in SpesML are </w:t>
-        </w:r>
-      </w:ins>
-      <w:ins w:id="128" w:author="Andreas Bayha" w:date="2023-02-08T16:26:00Z">
+      <w:ins w:id="131" w:author="Andreas Bayha" w:date="2023-02-08T16:25:00Z">
+        <w:r>
+          <w:rPr>
+            <w:lang w:val="en-US"/>
+          </w:rPr>
+          <w:t xml:space="preserve">. The possible values which are foreseen in </w:t>
+        </w:r>
+        <w:proofErr w:type="spellStart"/>
+        <w:r>
+          <w:rPr>
+            <w:lang w:val="en-US"/>
+          </w:rPr>
+          <w:t>SpesML</w:t>
+        </w:r>
+        <w:proofErr w:type="spellEnd"/>
+        <w:r>
+          <w:rPr>
+            <w:lang w:val="en-US"/>
+          </w:rPr>
+          <w:t xml:space="preserve"> are </w:t>
+        </w:r>
+      </w:ins>
+      <w:ins w:id="132" w:author="Andreas Bayha" w:date="2023-02-08T16:26:00Z">
         <w:r>
           <w:rPr>
             <w:lang w:val="en-US"/>
@@ -2340,7 +3631,7 @@
           <w:t>*Software*, *Mechanical*, *Electronic* and *Mechatronic*</w:t>
         </w:r>
       </w:ins>
-      <w:ins w:id="129" w:author="Andreas Bayha" w:date="2023-02-08T16:27:00Z">
+      <w:ins w:id="133" w:author="Andreas Bayha" w:date="2023-02-08T16:27:00Z">
         <w:r>
           <w:rPr>
             <w:lang w:val="en-US"/>
@@ -2348,7 +3639,7 @@
           <w:t xml:space="preserve">, but </w:t>
         </w:r>
       </w:ins>
-      <w:ins w:id="130" w:author="Andreas Bayha" w:date="2023-02-08T16:36:00Z">
+      <w:ins w:id="134" w:author="Andreas Bayha" w:date="2023-02-08T16:36:00Z">
         <w:r>
           <w:rPr>
             <w:lang w:val="en-US"/>
@@ -2356,7 +3647,7 @@
           <w:t xml:space="preserve">in general </w:t>
         </w:r>
       </w:ins>
-      <w:ins w:id="131" w:author="Andreas Bayha" w:date="2023-02-08T16:27:00Z">
+      <w:ins w:id="135" w:author="Andreas Bayha" w:date="2023-02-08T16:27:00Z">
         <w:r>
           <w:rPr>
             <w:lang w:val="en-US"/>
@@ -2364,7 +3655,7 @@
           <w:t>als</w:t>
         </w:r>
       </w:ins>
-      <w:ins w:id="132" w:author="Andreas Bayha" w:date="2023-02-08T16:36:00Z">
+      <w:ins w:id="136" w:author="Andreas Bayha" w:date="2023-02-08T16:36:00Z">
         <w:r>
           <w:rPr>
             <w:lang w:val="en-US"/>
@@ -2372,7 +3663,7 @@
           <w:t>o</w:t>
         </w:r>
       </w:ins>
-      <w:ins w:id="133" w:author="Andreas Bayha" w:date="2023-02-08T16:27:00Z">
+      <w:ins w:id="137" w:author="Andreas Bayha" w:date="2023-02-08T16:27:00Z">
         <w:r>
           <w:rPr>
             <w:lang w:val="en-US"/>
@@ -2380,7 +3671,7 @@
           <w:t xml:space="preserve"> other disciplines which are distinguished in the technical view would be feasible</w:t>
         </w:r>
       </w:ins>
-      <w:ins w:id="134" w:author="Andreas Bayha" w:date="2023-02-08T16:26:00Z">
+      <w:ins w:id="138" w:author="Andreas Bayha" w:date="2023-02-08T16:26:00Z">
         <w:r>
           <w:rPr>
             <w:lang w:val="en-US"/>
@@ -2388,7 +3679,7 @@
           <w:t>.</w:t>
         </w:r>
       </w:ins>
-      <w:del w:id="135" w:author="Andreas Bayha" w:date="2023-02-08T16:26:00Z">
+      <w:del w:id="139" w:author="Andreas Bayha" w:date="2023-02-08T16:26:00Z">
         <w:r>
           <w:rPr>
             <w:lang w:val="en-US"/>
@@ -2407,19 +3698,20 @@
       <w:pPr>
         <w:ind w:left="708" w:hanging="708"/>
         <w:rPr>
-          <w:ins w:id="136" w:author="Andreas Bayha" w:date="2023-02-08T16:28:00Z"/>
-          <w:lang w:val="en-US"/>
-        </w:rPr>
-      </w:pPr>
-      <w:ins w:id="137" w:author="Andreas Bayha" w:date="2023-02-08T16:27:00Z">
-        <w:r>
-          <w:rPr>
-            <w:lang w:val="en-US"/>
-          </w:rPr>
+          <w:ins w:id="140" w:author="Andreas Bayha" w:date="2023-02-08T16:28:00Z"/>
+          <w:lang w:val="en-US"/>
+        </w:rPr>
+      </w:pPr>
+      <w:ins w:id="141" w:author="Andreas Bayha" w:date="2023-02-08T16:27:00Z">
+        <w:r>
+          <w:rPr>
+            <w:lang w:val="en-US"/>
+          </w:rPr>
+          <w:lastRenderedPageBreak/>
           <w:t xml:space="preserve">In case this </w:t>
         </w:r>
       </w:ins>
-      <w:ins w:id="138" w:author="Andreas Bayha" w:date="2023-02-08T16:29:00Z">
+      <w:ins w:id="142" w:author="Andreas Bayha" w:date="2023-02-08T16:29:00Z">
         <w:r>
           <w:rPr>
             <w:lang w:val="en-US"/>
@@ -2427,7 +3719,7 @@
           <w:t xml:space="preserve">distinct </w:t>
         </w:r>
       </w:ins>
-      <w:ins w:id="139" w:author="Andreas Bayha" w:date="2023-02-08T16:28:00Z">
+      <w:ins w:id="143" w:author="Andreas Bayha" w:date="2023-02-08T16:28:00Z">
         <w:r>
           <w:rPr>
             <w:lang w:val="en-US"/>
@@ -2435,7 +3727,7 @@
           <w:t>mapping to</w:t>
         </w:r>
       </w:ins>
-      <w:ins w:id="140" w:author="Andreas Bayha" w:date="2023-02-08T16:29:00Z">
+      <w:ins w:id="144" w:author="Andreas Bayha" w:date="2023-02-08T16:29:00Z">
         <w:r>
           <w:rPr>
             <w:lang w:val="en-US"/>
@@ -2443,7 +3735,7 @@
           <w:t xml:space="preserve"> a single</w:t>
         </w:r>
       </w:ins>
-      <w:ins w:id="141" w:author="Andreas Bayha" w:date="2023-02-08T16:28:00Z">
+      <w:ins w:id="145" w:author="Andreas Bayha" w:date="2023-02-08T16:28:00Z">
         <w:r>
           <w:rPr>
             <w:lang w:val="en-US"/>
@@ -2451,7 +3743,7 @@
           <w:t xml:space="preserve"> engineering discipline </w:t>
         </w:r>
       </w:ins>
-      <w:ins w:id="142" w:author="Andreas Bayha" w:date="2023-02-08T16:46:00Z">
+      <w:ins w:id="146" w:author="Andreas Bayha" w:date="2023-02-08T16:46:00Z">
         <w:r>
           <w:rPr>
             <w:lang w:val="en-US"/>
@@ -2459,7 +3751,7 @@
           <w:t>is</w:t>
         </w:r>
       </w:ins>
-      <w:ins w:id="143" w:author="Andreas Bayha" w:date="2023-02-08T16:28:00Z">
+      <w:ins w:id="147" w:author="Andreas Bayha" w:date="2023-02-08T16:28:00Z">
         <w:r>
           <w:rPr>
             <w:lang w:val="en-US"/>
@@ -2467,7 +3759,7 @@
           <w:t xml:space="preserve"> not </w:t>
         </w:r>
       </w:ins>
-      <w:ins w:id="144" w:author="Andreas Bayha" w:date="2023-02-08T16:37:00Z">
+      <w:ins w:id="148" w:author="Andreas Bayha" w:date="2023-02-08T16:37:00Z">
         <w:r>
           <w:rPr>
             <w:lang w:val="en-US"/>
@@ -2475,7 +3767,7 @@
           <w:t>possible</w:t>
         </w:r>
       </w:ins>
-      <w:ins w:id="145" w:author="Andreas Bayha" w:date="2023-02-08T16:29:00Z">
+      <w:ins w:id="149" w:author="Andreas Bayha" w:date="2023-02-08T16:29:00Z">
         <w:r>
           <w:rPr>
             <w:lang w:val="en-US"/>
@@ -2483,7 +3775,7 @@
           <w:t xml:space="preserve"> for a logical</w:t>
         </w:r>
       </w:ins>
-      <w:ins w:id="146" w:author="Andreas Bayha" w:date="2023-02-08T16:30:00Z">
+      <w:ins w:id="150" w:author="Andreas Bayha" w:date="2023-02-08T16:30:00Z">
         <w:r>
           <w:rPr>
             <w:lang w:val="en-US"/>
@@ -2491,7 +3783,7 @@
           <w:t xml:space="preserve"> component or sub-component, </w:t>
         </w:r>
       </w:ins>
-      <w:ins w:id="147" w:author="Andreas Bayha" w:date="2023-02-08T16:31:00Z">
+      <w:ins w:id="151" w:author="Andreas Bayha" w:date="2023-02-08T16:31:00Z">
         <w:r>
           <w:rPr>
             <w:lang w:val="en-US"/>
@@ -2499,7 +3791,7 @@
           <w:t>a clear tracing to a technical component</w:t>
         </w:r>
       </w:ins>
-      <w:ins w:id="148" w:author="Andreas Bayha" w:date="2023-02-08T16:37:00Z">
+      <w:ins w:id="152" w:author="Andreas Bayha" w:date="2023-02-08T16:37:00Z">
         <w:r>
           <w:rPr>
             <w:lang w:val="en-US"/>
@@ -2507,7 +3799,7 @@
           <w:t xml:space="preserve"> of </w:t>
         </w:r>
       </w:ins>
-      <w:ins w:id="149" w:author="Andreas Bayha" w:date="2023-02-08T16:39:00Z">
+      <w:ins w:id="153" w:author="Andreas Bayha" w:date="2023-02-08T16:39:00Z">
         <w:r>
           <w:rPr>
             <w:lang w:val="en-US"/>
@@ -2515,7 +3807,7 @@
           <w:t>a</w:t>
         </w:r>
       </w:ins>
-      <w:ins w:id="150" w:author="Andreas Bayha" w:date="2023-02-08T16:47:00Z">
+      <w:ins w:id="154" w:author="Andreas Bayha" w:date="2023-02-08T16:47:00Z">
         <w:r>
           <w:rPr>
             <w:lang w:val="en-US"/>
@@ -2523,7 +3815,7 @@
           <w:t xml:space="preserve"> single</w:t>
         </w:r>
       </w:ins>
-      <w:ins w:id="151" w:author="Andreas Bayha" w:date="2023-02-08T16:37:00Z">
+      <w:ins w:id="155" w:author="Andreas Bayha" w:date="2023-02-08T16:37:00Z">
         <w:r>
           <w:rPr>
             <w:lang w:val="en-US"/>
@@ -2531,7 +3823,7 @@
           <w:t xml:space="preserve"> engineering discipline</w:t>
         </w:r>
       </w:ins>
-      <w:ins w:id="152" w:author="Andreas Bayha" w:date="2023-02-08T16:31:00Z">
+      <w:ins w:id="156" w:author="Andreas Bayha" w:date="2023-02-08T16:31:00Z">
         <w:r>
           <w:rPr>
             <w:lang w:val="en-US"/>
@@ -2539,7 +3831,7 @@
           <w:t xml:space="preserve"> would not be possible</w:t>
         </w:r>
       </w:ins>
-      <w:ins w:id="153" w:author="Andreas Bayha" w:date="2023-02-08T16:37:00Z">
+      <w:ins w:id="157" w:author="Andreas Bayha" w:date="2023-02-08T16:37:00Z">
         <w:r>
           <w:rPr>
             <w:lang w:val="en-US"/>
@@ -2547,7 +3839,7 @@
           <w:t>, either</w:t>
         </w:r>
       </w:ins>
-      <w:ins w:id="154" w:author="Andreas Bayha" w:date="2023-02-08T16:31:00Z">
+      <w:ins w:id="158" w:author="Andreas Bayha" w:date="2023-02-08T16:31:00Z">
         <w:r>
           <w:rPr>
             <w:lang w:val="en-US"/>
@@ -2555,22 +3847,43 @@
           <w:t>. I</w:t>
         </w:r>
       </w:ins>
-      <w:ins w:id="155" w:author="Andreas Bayha" w:date="2023-02-08T16:32:00Z">
-        <w:r>
-          <w:rPr>
-            <w:lang w:val="en-US"/>
-          </w:rPr>
-          <w:t xml:space="preserve">n all such cases, the SpesML methodology strongly suggests to </w:t>
-        </w:r>
-        <w:r>
-          <w:rPr>
-            <w:lang w:val="en-US"/>
-          </w:rPr>
-          <w:lastRenderedPageBreak/>
-          <w:t>decompose or regroup</w:t>
-        </w:r>
-      </w:ins>
-      <w:ins w:id="156" w:author="Andreas Bayha" w:date="2023-02-08T16:33:00Z">
+      <w:ins w:id="159" w:author="Andreas Bayha" w:date="2023-02-08T16:32:00Z">
+        <w:r>
+          <w:rPr>
+            <w:lang w:val="en-US"/>
+          </w:rPr>
+          <w:t xml:space="preserve">n all such cases, the </w:t>
+        </w:r>
+        <w:proofErr w:type="spellStart"/>
+        <w:r>
+          <w:rPr>
+            <w:lang w:val="en-US"/>
+          </w:rPr>
+          <w:t>SpesML</w:t>
+        </w:r>
+        <w:proofErr w:type="spellEnd"/>
+        <w:r>
+          <w:rPr>
+            <w:lang w:val="en-US"/>
+          </w:rPr>
+          <w:t xml:space="preserve"> methodology strongly suggests </w:t>
+        </w:r>
+        <w:proofErr w:type="gramStart"/>
+        <w:r>
+          <w:rPr>
+            <w:lang w:val="en-US"/>
+          </w:rPr>
+          <w:t>to decompose</w:t>
+        </w:r>
+        <w:proofErr w:type="gramEnd"/>
+        <w:r>
+          <w:rPr>
+            <w:lang w:val="en-US"/>
+          </w:rPr>
+          <w:t xml:space="preserve"> or regroup</w:t>
+        </w:r>
+      </w:ins>
+      <w:ins w:id="160" w:author="Andreas Bayha" w:date="2023-02-08T16:33:00Z">
         <w:r>
           <w:rPr>
             <w:lang w:val="en-US"/>
@@ -2578,7 +3891,7 @@
           <w:t xml:space="preserve"> the logical architecture such that a clear assignment</w:t>
         </w:r>
       </w:ins>
-      <w:ins w:id="157" w:author="Andreas Bayha" w:date="2023-02-08T16:40:00Z">
+      <w:ins w:id="161" w:author="Andreas Bayha" w:date="2023-02-08T16:40:00Z">
         <w:r>
           <w:rPr>
             <w:lang w:val="en-US"/>
@@ -2586,7 +3899,7 @@
           <w:t xml:space="preserve"> </w:t>
         </w:r>
       </w:ins>
-      <w:ins w:id="158" w:author="Andreas Bayha" w:date="2023-02-08T16:33:00Z">
+      <w:ins w:id="162" w:author="Andreas Bayha" w:date="2023-02-08T16:33:00Z">
         <w:r>
           <w:rPr>
             <w:lang w:val="en-US"/>
@@ -2594,7 +3907,7 @@
           <w:t>to engineering disciplines</w:t>
         </w:r>
       </w:ins>
-      <w:ins w:id="159" w:author="Andreas Bayha" w:date="2023-02-08T16:38:00Z">
+      <w:ins w:id="163" w:author="Andreas Bayha" w:date="2023-02-08T16:38:00Z">
         <w:r>
           <w:rPr>
             <w:lang w:val="en-US"/>
@@ -2602,7 +3915,7 @@
           <w:t xml:space="preserve"> and </w:t>
         </w:r>
       </w:ins>
-      <w:ins w:id="160" w:author="Andreas Bayha" w:date="2023-02-08T16:40:00Z">
+      <w:ins w:id="164" w:author="Andreas Bayha" w:date="2023-02-08T16:40:00Z">
         <w:r>
           <w:rPr>
             <w:lang w:val="en-US"/>
@@ -2610,7 +3923,7 @@
           <w:t>a clear tra</w:t>
         </w:r>
       </w:ins>
-      <w:ins w:id="161" w:author="Andreas Bayha" w:date="2023-02-08T16:41:00Z">
+      <w:ins w:id="165" w:author="Andreas Bayha" w:date="2023-02-08T16:41:00Z">
         <w:r>
           <w:rPr>
             <w:lang w:val="en-US"/>
@@ -2618,7 +3931,7 @@
           <w:t>cing to the respective</w:t>
         </w:r>
       </w:ins>
-      <w:ins w:id="162" w:author="Andreas Bayha" w:date="2023-02-08T16:38:00Z">
+      <w:ins w:id="166" w:author="Andreas Bayha" w:date="2023-02-08T16:38:00Z">
         <w:r>
           <w:rPr>
             <w:lang w:val="en-US"/>
@@ -2626,7 +3939,7 @@
           <w:t xml:space="preserve"> technical components is </w:t>
         </w:r>
       </w:ins>
-      <w:ins w:id="163" w:author="Andreas Bayha" w:date="2023-02-08T16:33:00Z">
+      <w:ins w:id="167" w:author="Andreas Bayha" w:date="2023-02-08T16:33:00Z">
         <w:r>
           <w:rPr>
             <w:lang w:val="en-US"/>
@@ -2634,7 +3947,7 @@
           <w:t>made possible</w:t>
         </w:r>
       </w:ins>
-      <w:ins w:id="164" w:author="Andreas Bayha" w:date="2023-02-08T16:38:00Z">
+      <w:ins w:id="168" w:author="Andreas Bayha" w:date="2023-02-08T16:38:00Z">
         <w:r>
           <w:rPr>
             <w:lang w:val="en-US"/>
@@ -2649,11 +3962,11 @@
         <w:rPr>
           <w:lang w:val="en-US"/>
         </w:rPr>
-        <w:pPrChange w:id="165" w:author="Andreas Bayha" w:date="2023-02-08T16:28:00Z">
+        <w:pPrChange w:id="169" w:author="Andreas Bayha" w:date="2023-02-08T16:28:00Z">
           <w:pPr/>
         </w:pPrChange>
       </w:pPr>
-      <w:ins w:id="166" w:author="Andreas Bayha" w:date="2023-02-08T16:28:00Z">
+      <w:ins w:id="170" w:author="Andreas Bayha" w:date="2023-02-08T16:28:00Z">
         <w:r>
           <w:rPr>
             <w:lang w:val="en-US"/>
@@ -2661,7 +3974,7 @@
           <w:t xml:space="preserve"> </w:t>
         </w:r>
       </w:ins>
-      <w:del w:id="167" w:author="Andreas Bayha" w:date="2023-02-08T16:41:00Z">
+      <w:del w:id="171" w:author="Andreas Bayha" w:date="2023-02-08T16:41:00Z">
         <w:r>
           <w:rPr>
             <w:lang w:val="en-US"/>
@@ -2676,7 +3989,7 @@
           <w:lang w:val="en-US"/>
         </w:rPr>
       </w:pPr>
-      <w:del w:id="168" w:author="Andreas Bayha" w:date="2023-01-24T17:46:00Z">
+      <w:del w:id="172" w:author="Andreas Bayha" w:date="2023-01-24T17:46:00Z">
         <w:r>
           <w:rPr>
             <w:lang w:val="en-US"/>
@@ -2690,7 +4003,7 @@
         </w:rPr>
         <w:t xml:space="preserve">Figures </w:t>
       </w:r>
-      <w:ins w:id="169" w:author="Andreas Bayha" w:date="2023-02-08T13:35:00Z">
+      <w:ins w:id="173" w:author="Andreas Bayha" w:date="2023-02-08T13:35:00Z">
         <w:r>
           <w:rPr>
             <w:lang w:val="en-US"/>
@@ -2698,7 +4011,7 @@
           <w:t>7</w:t>
         </w:r>
       </w:ins>
-      <w:del w:id="170" w:author="Andreas Bayha" w:date="2023-02-08T13:35:00Z">
+      <w:del w:id="174" w:author="Andreas Bayha" w:date="2023-02-08T13:35:00Z">
         <w:r>
           <w:rPr>
             <w:lang w:val="en-US"/>
@@ -2712,7 +4025,7 @@
         </w:rPr>
         <w:t xml:space="preserve"> and </w:t>
       </w:r>
-      <w:ins w:id="171" w:author="Andreas Bayha" w:date="2023-02-08T13:35:00Z">
+      <w:ins w:id="175" w:author="Andreas Bayha" w:date="2023-02-08T13:35:00Z">
         <w:r>
           <w:rPr>
             <w:lang w:val="en-US"/>
@@ -2720,7 +4033,7 @@
           <w:t>8</w:t>
         </w:r>
       </w:ins>
-      <w:del w:id="172" w:author="Andreas Bayha" w:date="2023-02-08T13:35:00Z">
+      <w:del w:id="176" w:author="Andreas Bayha" w:date="2023-02-08T13:35:00Z">
         <w:r>
           <w:rPr>
             <w:lang w:val="en-US"/>
@@ -2734,7 +4047,7 @@
         </w:rPr>
         <w:t xml:space="preserve"> </w:t>
       </w:r>
-      <w:del w:id="173" w:author="Andreas Bayha" w:date="2023-02-08T16:41:00Z">
+      <w:del w:id="177" w:author="Andreas Bayha" w:date="2023-02-08T16:41:00Z">
         <w:r>
           <w:rPr>
             <w:lang w:val="en-US"/>
@@ -2742,7 +4055,7 @@
           <w:delText xml:space="preserve">show </w:delText>
         </w:r>
       </w:del>
-      <w:ins w:id="174" w:author="Andreas Bayha" w:date="2023-02-08T16:41:00Z">
+      <w:ins w:id="178" w:author="Andreas Bayha" w:date="2023-02-08T16:41:00Z">
         <w:r>
           <w:rPr>
             <w:lang w:val="en-US"/>
@@ -2776,11 +4089,75 @@
           <w:lang w:val="en-US"/>
         </w:rPr>
       </w:pPr>
-      <w:r>
-        <w:rPr>
-          <w:lang w:val="en-US"/>
-        </w:rPr>
-        <w:t>![Specifying Software in the LV](/images/logical_viewpoint/specify_logical_software.png){:width="400" :class="img-responsive" style="display:block; margin-left:auto; margin-right:auto"}</w:t>
+      <w:proofErr w:type="gramStart"/>
+      <w:r>
+        <w:rPr>
+          <w:lang w:val="en-US"/>
+        </w:rPr>
+        <w:t>![</w:t>
+      </w:r>
+      <w:proofErr w:type="gramEnd"/>
+      <w:r>
+        <w:rPr>
+          <w:lang w:val="en-US"/>
+        </w:rPr>
+        <w:t>Specifying Software in the LV](/images/logical_viewpoint/specify_logical_software.png){:width="400" :class="</w:t>
+      </w:r>
+      <w:proofErr w:type="spellStart"/>
+      <w:r>
+        <w:rPr>
+          <w:lang w:val="en-US"/>
+        </w:rPr>
+        <w:t>img</w:t>
+      </w:r>
+      <w:proofErr w:type="spellEnd"/>
+      <w:r>
+        <w:rPr>
+          <w:lang w:val="en-US"/>
+        </w:rPr>
+        <w:t>-responsive" style="</w:t>
+      </w:r>
+      <w:proofErr w:type="spellStart"/>
+      <w:r>
+        <w:rPr>
+          <w:lang w:val="en-US"/>
+        </w:rPr>
+        <w:t>display:block</w:t>
+      </w:r>
+      <w:proofErr w:type="spellEnd"/>
+      <w:r>
+        <w:rPr>
+          <w:lang w:val="en-US"/>
+        </w:rPr>
+        <w:t xml:space="preserve">; </w:t>
+      </w:r>
+      <w:proofErr w:type="spellStart"/>
+      <w:r>
+        <w:rPr>
+          <w:lang w:val="en-US"/>
+        </w:rPr>
+        <w:t>margin-left:auto</w:t>
+      </w:r>
+      <w:proofErr w:type="spellEnd"/>
+      <w:r>
+        <w:rPr>
+          <w:lang w:val="en-US"/>
+        </w:rPr>
+        <w:t xml:space="preserve">; </w:t>
+      </w:r>
+      <w:proofErr w:type="spellStart"/>
+      <w:r>
+        <w:rPr>
+          <w:lang w:val="en-US"/>
+        </w:rPr>
+        <w:t>margin-right:auto</w:t>
+      </w:r>
+      <w:proofErr w:type="spellEnd"/>
+      <w:r>
+        <w:rPr>
+          <w:lang w:val="en-US"/>
+        </w:rPr>
+        <w:t>"}</w:t>
       </w:r>
     </w:p>
     <w:p>
@@ -2795,7 +4172,7 @@
         </w:rPr>
         <w:t xml:space="preserve">&lt;div align="center"&gt;&lt;b&gt;Figure </w:t>
       </w:r>
-      <w:del w:id="175" w:author="Andreas Bayha" w:date="2023-02-08T13:35:00Z">
+      <w:del w:id="179" w:author="Andreas Bayha" w:date="2023-02-08T13:35:00Z">
         <w:r>
           <w:rPr>
             <w:lang w:val="en-US"/>
@@ -2803,7 +4180,7 @@
           <w:delText>9</w:delText>
         </w:r>
       </w:del>
-      <w:ins w:id="176" w:author="Andreas Bayha" w:date="2023-02-08T13:35:00Z">
+      <w:ins w:id="180" w:author="Andreas Bayha" w:date="2023-02-08T13:35:00Z">
         <w:r>
           <w:rPr>
             <w:lang w:val="en-US"/>
@@ -2815,27 +4192,133 @@
         <w:rPr>
           <w:lang w:val="en-US"/>
         </w:rPr>
-        <w:t>: &lt;/b&gt;&lt;em&gt;To model the transition from logical to technical viewpoint, logical components can be declared to become software in the technical view.&lt;/em&gt;&lt;/div&gt;</w:t>
-      </w:r>
-    </w:p>
-    <w:p>
-      <w:pPr>
-        <w:rPr>
-          <w:lang w:val="en-US"/>
-        </w:rPr>
-      </w:pPr>
-    </w:p>
-    <w:p>
-      <w:pPr>
-        <w:rPr>
-          <w:lang w:val="en-US"/>
-        </w:rPr>
-      </w:pPr>
-      <w:r>
-        <w:rPr>
-          <w:lang w:val="en-US"/>
-        </w:rPr>
-        <w:t>![Software in the LV](/images/logical_viewpoint/logical-software-diagram.png){:width="800" :class="img-responsive" style="display:block; margin-left:auto; margin-right:auto"}</w:t>
+        <w:t>: &lt;/b&gt;&lt;</w:t>
+      </w:r>
+      <w:proofErr w:type="spellStart"/>
+      <w:r>
+        <w:rPr>
+          <w:lang w:val="en-US"/>
+        </w:rPr>
+        <w:t>em</w:t>
+      </w:r>
+      <w:proofErr w:type="spellEnd"/>
+      <w:r>
+        <w:rPr>
+          <w:lang w:val="en-US"/>
+        </w:rPr>
+        <w:t xml:space="preserve">&gt;To model the transition from logical to technical viewpoint, logical components can be declared to become software in the technical </w:t>
+      </w:r>
+      <w:proofErr w:type="gramStart"/>
+      <w:r>
+        <w:rPr>
+          <w:lang w:val="en-US"/>
+        </w:rPr>
+        <w:t>view.&lt;</w:t>
+      </w:r>
+      <w:proofErr w:type="gramEnd"/>
+      <w:r>
+        <w:rPr>
+          <w:lang w:val="en-US"/>
+        </w:rPr>
+        <w:t>/</w:t>
+      </w:r>
+      <w:proofErr w:type="spellStart"/>
+      <w:r>
+        <w:rPr>
+          <w:lang w:val="en-US"/>
+        </w:rPr>
+        <w:t>em</w:t>
+      </w:r>
+      <w:proofErr w:type="spellEnd"/>
+      <w:r>
+        <w:rPr>
+          <w:lang w:val="en-US"/>
+        </w:rPr>
+        <w:t>&gt;&lt;/div&gt;</w:t>
+      </w:r>
+    </w:p>
+    <w:p>
+      <w:pPr>
+        <w:rPr>
+          <w:lang w:val="en-US"/>
+        </w:rPr>
+      </w:pPr>
+    </w:p>
+    <w:p>
+      <w:pPr>
+        <w:rPr>
+          <w:lang w:val="en-US"/>
+        </w:rPr>
+      </w:pPr>
+      <w:proofErr w:type="gramStart"/>
+      <w:r>
+        <w:rPr>
+          <w:lang w:val="en-US"/>
+        </w:rPr>
+        <w:t>![</w:t>
+      </w:r>
+      <w:proofErr w:type="gramEnd"/>
+      <w:r>
+        <w:rPr>
+          <w:lang w:val="en-US"/>
+        </w:rPr>
+        <w:t>Software in the LV](/images/logical_viewpoint/logical-software-diagram.png){:width="800" :class="</w:t>
+      </w:r>
+      <w:proofErr w:type="spellStart"/>
+      <w:r>
+        <w:rPr>
+          <w:lang w:val="en-US"/>
+        </w:rPr>
+        <w:t>img</w:t>
+      </w:r>
+      <w:proofErr w:type="spellEnd"/>
+      <w:r>
+        <w:rPr>
+          <w:lang w:val="en-US"/>
+        </w:rPr>
+        <w:t>-responsive" style="</w:t>
+      </w:r>
+      <w:proofErr w:type="spellStart"/>
+      <w:r>
+        <w:rPr>
+          <w:lang w:val="en-US"/>
+        </w:rPr>
+        <w:t>display:block</w:t>
+      </w:r>
+      <w:proofErr w:type="spellEnd"/>
+      <w:r>
+        <w:rPr>
+          <w:lang w:val="en-US"/>
+        </w:rPr>
+        <w:t xml:space="preserve">; </w:t>
+      </w:r>
+      <w:proofErr w:type="spellStart"/>
+      <w:r>
+        <w:rPr>
+          <w:lang w:val="en-US"/>
+        </w:rPr>
+        <w:t>margin-left:auto</w:t>
+      </w:r>
+      <w:proofErr w:type="spellEnd"/>
+      <w:r>
+        <w:rPr>
+          <w:lang w:val="en-US"/>
+        </w:rPr>
+        <w:t xml:space="preserve">; </w:t>
+      </w:r>
+      <w:proofErr w:type="spellStart"/>
+      <w:r>
+        <w:rPr>
+          <w:lang w:val="en-US"/>
+        </w:rPr>
+        <w:t>margin-right:auto</w:t>
+      </w:r>
+      <w:proofErr w:type="spellEnd"/>
+      <w:r>
+        <w:rPr>
+          <w:lang w:val="en-US"/>
+        </w:rPr>
+        <w:t>"}</w:t>
       </w:r>
     </w:p>
     <w:p>
@@ -2850,7 +4333,7 @@
         </w:rPr>
         <w:t xml:space="preserve">&lt;div align="center"&gt;&lt;b&gt;Figure </w:t>
       </w:r>
-      <w:del w:id="177" w:author="Andreas Bayha" w:date="2023-02-08T13:35:00Z">
+      <w:del w:id="181" w:author="Andreas Bayha" w:date="2023-02-08T13:35:00Z">
         <w:r>
           <w:rPr>
             <w:lang w:val="en-US"/>
@@ -2858,7 +4341,7 @@
           <w:delText>10</w:delText>
         </w:r>
       </w:del>
-      <w:ins w:id="178" w:author="Andreas Bayha" w:date="2023-02-08T13:35:00Z">
+      <w:ins w:id="182" w:author="Andreas Bayha" w:date="2023-02-08T13:35:00Z">
         <w:r>
           <w:rPr>
             <w:lang w:val="en-US"/>
@@ -2870,25 +4353,67 @@
         <w:rPr>
           <w:lang w:val="en-US"/>
         </w:rPr>
-        <w:t>: &lt;/b&gt;&lt;em&gt;Logical components which will become software in the technical view are indicated in diagrams with a yellow color.&lt;/em&gt;&lt;/div&gt;</w:t>
-      </w:r>
-    </w:p>
-    <w:p>
-      <w:pPr>
-        <w:rPr>
-          <w:del w:id="179" w:author="Andreas Bayha" w:date="2023-02-07T17:36:00Z"/>
-          <w:lang w:val="en-US"/>
-        </w:rPr>
-      </w:pPr>
-    </w:p>
-    <w:p>
-      <w:pPr>
-        <w:rPr>
-          <w:del w:id="180" w:author="Andreas Bayha" w:date="2023-02-07T17:36:00Z"/>
-          <w:lang w:val="en-US"/>
-        </w:rPr>
-      </w:pPr>
-      <w:del w:id="181" w:author="Andreas Bayha" w:date="2023-02-07T17:36:00Z">
+        <w:t>: &lt;/b&gt;&lt;</w:t>
+      </w:r>
+      <w:proofErr w:type="spellStart"/>
+      <w:r>
+        <w:rPr>
+          <w:lang w:val="en-US"/>
+        </w:rPr>
+        <w:t>em</w:t>
+      </w:r>
+      <w:proofErr w:type="spellEnd"/>
+      <w:r>
+        <w:rPr>
+          <w:lang w:val="en-US"/>
+        </w:rPr>
+        <w:t xml:space="preserve">&gt;Logical components which will become software in the technical view are indicated in diagrams with a yellow </w:t>
+      </w:r>
+      <w:proofErr w:type="gramStart"/>
+      <w:r>
+        <w:rPr>
+          <w:lang w:val="en-US"/>
+        </w:rPr>
+        <w:t>color.&lt;</w:t>
+      </w:r>
+      <w:proofErr w:type="gramEnd"/>
+      <w:r>
+        <w:rPr>
+          <w:lang w:val="en-US"/>
+        </w:rPr>
+        <w:t>/</w:t>
+      </w:r>
+      <w:proofErr w:type="spellStart"/>
+      <w:r>
+        <w:rPr>
+          <w:lang w:val="en-US"/>
+        </w:rPr>
+        <w:t>em</w:t>
+      </w:r>
+      <w:proofErr w:type="spellEnd"/>
+      <w:r>
+        <w:rPr>
+          <w:lang w:val="en-US"/>
+        </w:rPr>
+        <w:t>&gt;&lt;/div&gt;</w:t>
+      </w:r>
+    </w:p>
+    <w:p>
+      <w:pPr>
+        <w:rPr>
+          <w:del w:id="183" w:author="Andreas Bayha" w:date="2023-02-07T17:36:00Z"/>
+          <w:lang w:val="en-US"/>
+        </w:rPr>
+      </w:pPr>
+    </w:p>
+    <w:p>
+      <w:pPr>
+        <w:rPr>
+          <w:del w:id="184" w:author="Andreas Bayha" w:date="2023-02-07T17:36:00Z"/>
+          <w:lang w:val="en-US"/>
+        </w:rPr>
+      </w:pPr>
+      <w:del w:id="185" w:author="Andreas Bayha" w:date="2023-02-07T17:36:00Z">
         <w:r>
           <w:rPr>
             <w:lang w:val="en-US"/>
@@ -2900,11 +4425,11 @@
     <w:p>
       <w:pPr>
         <w:rPr>
-          <w:del w:id="182" w:author="Andreas Bayha" w:date="2023-02-07T17:36:00Z"/>
-          <w:lang w:val="en-US"/>
-        </w:rPr>
-      </w:pPr>
-      <w:del w:id="183" w:author="Andreas Bayha" w:date="2023-02-07T17:36:00Z">
+          <w:del w:id="186" w:author="Andreas Bayha" w:date="2023-02-07T17:36:00Z"/>
+          <w:lang w:val="en-US"/>
+        </w:rPr>
+      </w:pPr>
+      <w:del w:id="187" w:author="Andreas Bayha" w:date="2023-02-07T17:36:00Z">
         <w:r>
           <w:rPr>
             <w:lang w:val="en-US"/>
@@ -2916,11 +4441,11 @@
     <w:p>
       <w:pPr>
         <w:rPr>
-          <w:del w:id="184" w:author="Andreas Bayha" w:date="2023-02-07T17:36:00Z"/>
-          <w:lang w:val="en-US"/>
-        </w:rPr>
-      </w:pPr>
-      <w:del w:id="185" w:author="Andreas Bayha" w:date="2023-02-07T17:36:00Z">
+          <w:del w:id="188" w:author="Andreas Bayha" w:date="2023-02-07T17:36:00Z"/>
+          <w:lang w:val="en-US"/>
+        </w:rPr>
+      </w:pPr>
+      <w:del w:id="189" w:author="Andreas Bayha" w:date="2023-02-07T17:36:00Z">
         <w:r>
           <w:rPr>
             <w:lang w:val="en-US"/>
@@ -2928,7 +4453,7 @@
           <w:delText>For the structural aspects and the syntactic interface modeling, this includes all WFRs of the universal interface model</w:delText>
         </w:r>
       </w:del>
-      <w:del w:id="186" w:author="Andreas Bayha" w:date="2023-01-24T17:37:00Z">
+      <w:del w:id="190" w:author="Andreas Bayha" w:date="2023-01-24T17:37:00Z">
         <w:r>
           <w:rPr>
             <w:lang w:val="en-US"/>
@@ -2936,7 +4461,7 @@
           <w:delText xml:space="preserve"> which are documented [here]</w:delText>
         </w:r>
       </w:del>
-      <w:del w:id="187" w:author="Andreas Bayha" w:date="2023-01-24T17:36:00Z">
+      <w:del w:id="191" w:author="Andreas Bayha" w:date="2023-01-24T17:36:00Z">
         <w:r>
           <w:rPr>
             <w:lang w:val="en-US"/>
@@ -2944,7 +4469,7 @@
           <w:delText>(https://spesml.github.io/concepts/modeling_framework/uim.html)</w:delText>
         </w:r>
       </w:del>
-      <w:del w:id="188" w:author="Andreas Bayha" w:date="2023-02-07T17:36:00Z">
+      <w:del w:id="192" w:author="Andreas Bayha" w:date="2023-02-07T17:36:00Z">
         <w:r>
           <w:rPr>
             <w:lang w:val="en-US"/>
@@ -2956,11 +4481,11 @@
     <w:p>
       <w:pPr>
         <w:rPr>
-          <w:del w:id="189" w:author="Andreas Bayha" w:date="2023-02-07T17:36:00Z"/>
-          <w:lang w:val="en-US"/>
-        </w:rPr>
-      </w:pPr>
-      <w:del w:id="190" w:author="Andreas Bayha" w:date="2023-02-07T17:36:00Z">
+          <w:del w:id="193" w:author="Andreas Bayha" w:date="2023-02-07T17:36:00Z"/>
+          <w:lang w:val="en-US"/>
+        </w:rPr>
+      </w:pPr>
+      <w:del w:id="194" w:author="Andreas Bayha" w:date="2023-02-07T17:36:00Z">
         <w:r>
           <w:rPr>
             <w:lang w:val="en-US"/>
@@ -2972,19 +4497,19 @@
     <w:p>
       <w:pPr>
         <w:rPr>
-          <w:del w:id="191" w:author="Andreas Bayha" w:date="2023-02-07T17:36:00Z"/>
-          <w:lang w:val="en-US"/>
-        </w:rPr>
-      </w:pPr>
-    </w:p>
-    <w:p>
-      <w:pPr>
-        <w:rPr>
-          <w:del w:id="192" w:author="Andreas Bayha" w:date="2023-02-07T17:36:00Z"/>
-          <w:lang w:val="en-US"/>
-        </w:rPr>
-      </w:pPr>
-      <w:del w:id="193" w:author="Andreas Bayha" w:date="2023-02-07T17:36:00Z">
+          <w:del w:id="195" w:author="Andreas Bayha" w:date="2023-02-07T17:36:00Z"/>
+          <w:lang w:val="en-US"/>
+        </w:rPr>
+      </w:pPr>
+    </w:p>
+    <w:p>
+      <w:pPr>
+        <w:rPr>
+          <w:del w:id="196" w:author="Andreas Bayha" w:date="2023-02-07T17:36:00Z"/>
+          <w:lang w:val="en-US"/>
+        </w:rPr>
+      </w:pPr>
+      <w:del w:id="197" w:author="Andreas Bayha" w:date="2023-02-07T17:36:00Z">
         <w:r>
           <w:rPr>
             <w:lang w:val="en-US"/>
@@ -2992,7 +4517,7 @@
           <w:delText>Besides this, there are no dedicated well-formedness rules which are specific for the logical viewpoint</w:delText>
         </w:r>
       </w:del>
-      <w:del w:id="194" w:author="Andreas Bayha" w:date="2023-01-24T17:38:00Z">
+      <w:del w:id="198" w:author="Andreas Bayha" w:date="2023-01-24T17:38:00Z">
         <w:r>
           <w:rPr>
             <w:lang w:val="en-US"/>
@@ -3000,7 +4525,7 @@
           <w:delText>. More details on wellformedness rules can be found [here</w:delText>
         </w:r>
       </w:del>
-      <w:del w:id="195" w:author="Andreas Bayha" w:date="2023-02-07T17:36:00Z">
+      <w:del w:id="199" w:author="Andreas Bayha" w:date="2023-02-07T17:36:00Z">
         <w:r>
           <w:rPr>
             <w:lang w:val="en-US"/>

</xml_diff>

<commit_message>
Increased figure size in LVP documentation
</commit_message>
<xml_diff>
--- a/2_Concepts/3_ModelingFramework/05_logical_viewpoint_rev2.docx
+++ b/2_Concepts/3_ModelingFramework/05_logical_viewpoint_rev2.docx
@@ -2134,7 +2134,29 @@
         <w:rPr>
           <w:lang w:val="en-US"/>
         </w:rPr>
-        <w:t>.png){:width="300" :class="</w:t>
+        <w:t>.png){:width="</w:t>
+      </w:r>
+      <w:del w:id="73" w:author="Andreas Bayha" w:date="2023-02-08T17:09:00Z">
+        <w:r>
+          <w:rPr>
+            <w:lang w:val="en-US"/>
+          </w:rPr>
+          <w:delText>3</w:delText>
+        </w:r>
+      </w:del>
+      <w:ins w:id="74" w:author="Andreas Bayha" w:date="2023-02-08T17:09:00Z">
+        <w:r>
+          <w:rPr>
+            <w:lang w:val="en-US"/>
+          </w:rPr>
+          <w:t>5</w:t>
+        </w:r>
+      </w:ins>
+      <w:r>
+        <w:rPr>
+          <w:lang w:val="en-US"/>
+        </w:rPr>
+        <w:t>00" :class="</w:t>
       </w:r>
       <w:proofErr w:type="spellStart"/>
       <w:r>
@@ -2220,7 +2242,7 @@
         </w:rPr>
         <w:t>&gt;</w:t>
       </w:r>
-      <w:del w:id="73" w:author="Andreas Bayha" w:date="2023-02-08T13:03:00Z">
+      <w:del w:id="75" w:author="Andreas Bayha" w:date="2023-02-08T13:03:00Z">
         <w:r>
           <w:rPr>
             <w:lang w:val="en-US"/>
@@ -2228,7 +2250,7 @@
           <w:delText>Exemplary definition of a SpesML logical interface type</w:delText>
         </w:r>
       </w:del>
-      <w:ins w:id="74" w:author="Andreas Bayha" w:date="2023-02-08T13:03:00Z">
+      <w:ins w:id="76" w:author="Andreas Bayha" w:date="2023-02-08T13:03:00Z">
         <w:r>
           <w:rPr>
             <w:lang w:val="en-US"/>
@@ -2274,19 +2296,19 @@
     <w:p>
       <w:pPr>
         <w:rPr>
-          <w:del w:id="75" w:author="Andreas Bayha" w:date="2023-02-08T10:32:00Z"/>
-          <w:lang w:val="en-US"/>
-        </w:rPr>
-      </w:pPr>
-    </w:p>
-    <w:p>
-      <w:pPr>
-        <w:rPr>
-          <w:del w:id="76" w:author="Andreas Bayha" w:date="2023-02-08T10:32:00Z"/>
-          <w:lang w:val="en-US"/>
-        </w:rPr>
-      </w:pPr>
-      <w:del w:id="77" w:author="Andreas Bayha" w:date="2023-02-08T10:32:00Z">
+          <w:del w:id="77" w:author="Andreas Bayha" w:date="2023-02-08T10:32:00Z"/>
+          <w:lang w:val="en-US"/>
+        </w:rPr>
+      </w:pPr>
+    </w:p>
+    <w:p>
+      <w:pPr>
+        <w:rPr>
+          <w:del w:id="78" w:author="Andreas Bayha" w:date="2023-02-08T10:32:00Z"/>
+          <w:lang w:val="en-US"/>
+        </w:rPr>
+      </w:pPr>
+      <w:del w:id="79" w:author="Andreas Bayha" w:date="2023-02-08T10:32:00Z">
         <w:r>
           <w:rPr>
             <w:lang w:val="en-US"/>
@@ -2298,11 +2320,11 @@
     <w:p>
       <w:pPr>
         <w:rPr>
-          <w:del w:id="78" w:author="Andreas Bayha" w:date="2023-02-08T10:32:00Z"/>
-          <w:lang w:val="en-US"/>
-        </w:rPr>
-      </w:pPr>
-      <w:del w:id="79" w:author="Andreas Bayha" w:date="2023-02-08T10:32:00Z">
+          <w:del w:id="80" w:author="Andreas Bayha" w:date="2023-02-08T10:32:00Z"/>
+          <w:lang w:val="en-US"/>
+        </w:rPr>
+      </w:pPr>
+      <w:del w:id="81" w:author="Andreas Bayha" w:date="2023-02-08T10:32:00Z">
         <w:r>
           <w:rPr>
             <w:lang w:val="en-US"/>
@@ -2330,7 +2352,7 @@
         </w:rPr>
         <w:t xml:space="preserve">The _semantical_ interface of logical components is modelled by means of state machines that operate based on the component’s input </w:t>
       </w:r>
-      <w:del w:id="80" w:author="Andreas Bayha" w:date="2023-02-07T16:25:00Z">
+      <w:del w:id="82" w:author="Andreas Bayha" w:date="2023-02-07T16:25:00Z">
         <w:r>
           <w:rPr>
             <w:lang w:val="en-US"/>
@@ -2338,7 +2360,7 @@
           <w:delText xml:space="preserve">streams </w:delText>
         </w:r>
       </w:del>
-      <w:ins w:id="81" w:author="Andreas Bayha" w:date="2023-02-07T16:25:00Z">
+      <w:ins w:id="83" w:author="Andreas Bayha" w:date="2023-02-07T16:25:00Z">
         <w:r>
           <w:rPr>
             <w:lang w:val="en-US"/>
@@ -2358,7 +2380,7 @@
         </w:rPr>
         <w:t xml:space="preserve">and produce the component's output </w:t>
       </w:r>
-      <w:del w:id="82" w:author="Andreas Bayha" w:date="2023-02-07T16:25:00Z">
+      <w:del w:id="84" w:author="Andreas Bayha" w:date="2023-02-07T16:25:00Z">
         <w:r>
           <w:rPr>
             <w:lang w:val="en-US"/>
@@ -2366,7 +2388,7 @@
           <w:delText>streams</w:delText>
         </w:r>
       </w:del>
-      <w:ins w:id="83" w:author="Andreas Bayha" w:date="2023-02-07T16:25:00Z">
+      <w:ins w:id="85" w:author="Andreas Bayha" w:date="2023-02-07T16:25:00Z">
         <w:r>
           <w:rPr>
             <w:lang w:val="en-US"/>
@@ -2461,7 +2483,7 @@
         </w:rPr>
         <w:t xml:space="preserve">Figure </w:t>
       </w:r>
-      <w:del w:id="84" w:author="Andreas Bayha" w:date="2023-02-08T13:34:00Z">
+      <w:del w:id="86" w:author="Andreas Bayha" w:date="2023-02-08T13:34:00Z">
         <w:r>
           <w:rPr>
             <w:lang w:val="en-US"/>
@@ -2469,7 +2491,7 @@
           <w:delText>6</w:delText>
         </w:r>
       </w:del>
-      <w:ins w:id="85" w:author="Andreas Bayha" w:date="2023-02-08T13:34:00Z">
+      <w:ins w:id="87" w:author="Andreas Bayha" w:date="2023-02-08T13:34:00Z">
         <w:r>
           <w:rPr>
             <w:lang w:val="en-US"/>
@@ -2594,7 +2616,7 @@
         </w:rPr>
         <w:t xml:space="preserve">&lt;div align="center"&gt;&lt;b&gt;Figure </w:t>
       </w:r>
-      <w:del w:id="86" w:author="Andreas Bayha" w:date="2023-02-08T13:34:00Z">
+      <w:del w:id="88" w:author="Andreas Bayha" w:date="2023-02-08T13:34:00Z">
         <w:r>
           <w:rPr>
             <w:lang w:val="en-US"/>
@@ -2602,7 +2624,7 @@
           <w:delText>6</w:delText>
         </w:r>
       </w:del>
-      <w:ins w:id="87" w:author="Andreas Bayha" w:date="2023-02-08T13:34:00Z">
+      <w:ins w:id="89" w:author="Andreas Bayha" w:date="2023-02-08T13:34:00Z">
         <w:r>
           <w:rPr>
             <w:lang w:val="en-US"/>
@@ -2696,7 +2718,7 @@
     <w:p>
       <w:pPr>
         <w:rPr>
-          <w:del w:id="88" w:author="Andreas Bayha" w:date="2023-01-24T17:29:00Z"/>
+          <w:del w:id="90" w:author="Andreas Bayha" w:date="2023-01-24T17:29:00Z"/>
           <w:lang w:val="en-US"/>
         </w:rPr>
       </w:pPr>
@@ -2713,7 +2735,7 @@
           <w:lang w:val="en-US"/>
         </w:rPr>
       </w:pPr>
-      <w:del w:id="89" w:author="Andreas Bayha" w:date="2023-01-24T17:29:00Z">
+      <w:del w:id="91" w:author="Andreas Bayha" w:date="2023-01-24T17:29:00Z">
         <w:r>
           <w:rPr>
             <w:lang w:val="en-US"/>
@@ -2721,7 +2743,7 @@
           <w:delText>Conceptually, t</w:delText>
         </w:r>
       </w:del>
-      <w:ins w:id="90" w:author="Andreas Bayha" w:date="2023-01-24T17:29:00Z">
+      <w:ins w:id="92" w:author="Andreas Bayha" w:date="2023-01-24T17:29:00Z">
         <w:r>
           <w:rPr>
             <w:lang w:val="en-US"/>
@@ -2735,7 +2757,7 @@
         </w:rPr>
         <w:t xml:space="preserve">his means that </w:t>
       </w:r>
-      <w:ins w:id="91" w:author="Andreas Bayha" w:date="2023-01-24T17:28:00Z">
+      <w:ins w:id="93" w:author="Andreas Bayha" w:date="2023-01-24T17:28:00Z">
         <w:r>
           <w:rPr>
             <w:lang w:val="en-US"/>
@@ -2743,7 +2765,7 @@
           <w:t>the behavior of a decomp</w:t>
         </w:r>
       </w:ins>
-      <w:ins w:id="92" w:author="Andreas Bayha" w:date="2023-02-08T16:45:00Z">
+      <w:ins w:id="94" w:author="Andreas Bayha" w:date="2023-02-08T16:45:00Z">
         <w:r>
           <w:rPr>
             <w:lang w:val="en-US"/>
@@ -2751,7 +2773,7 @@
           <w:t>o</w:t>
         </w:r>
       </w:ins>
-      <w:ins w:id="93" w:author="Andreas Bayha" w:date="2023-01-24T17:28:00Z">
+      <w:ins w:id="95" w:author="Andreas Bayha" w:date="2023-01-24T17:28:00Z">
         <w:r>
           <w:rPr>
             <w:lang w:val="en-US"/>
@@ -2773,7 +2795,7 @@
           <w:t xml:space="preserve"> composed behavior of the sub-components</w:t>
         </w:r>
       </w:ins>
-      <w:del w:id="94" w:author="Andreas Bayha" w:date="2023-01-24T17:28:00Z">
+      <w:del w:id="96" w:author="Andreas Bayha" w:date="2023-01-24T17:28:00Z">
         <w:r>
           <w:rPr>
             <w:lang w:val="en-US"/>
@@ -2856,7 +2878,7 @@
         </w:rPr>
         <w:t xml:space="preserve"> Parts` are instantiated and connected for the subcomponents as can be seen in Figure </w:t>
       </w:r>
-      <w:del w:id="95" w:author="Andreas Bayha" w:date="2023-02-08T13:34:00Z">
+      <w:del w:id="97" w:author="Andreas Bayha" w:date="2023-02-08T13:34:00Z">
         <w:r>
           <w:rPr>
             <w:lang w:val="en-US"/>
@@ -2864,7 +2886,7 @@
           <w:delText>7</w:delText>
         </w:r>
       </w:del>
-      <w:ins w:id="96" w:author="Andreas Bayha" w:date="2023-02-08T13:34:00Z">
+      <w:ins w:id="98" w:author="Andreas Bayha" w:date="2023-02-08T13:34:00Z">
         <w:r>
           <w:rPr>
             <w:lang w:val="en-US"/>
@@ -2975,7 +2997,7 @@
         </w:rPr>
         <w:t xml:space="preserve">&lt;div align="center"&gt;&lt;b&gt;Figure </w:t>
       </w:r>
-      <w:ins w:id="97" w:author="Andreas Bayha" w:date="2023-02-08T13:34:00Z">
+      <w:ins w:id="99" w:author="Andreas Bayha" w:date="2023-02-08T13:34:00Z">
         <w:r>
           <w:rPr>
             <w:lang w:val="en-US"/>
@@ -2983,7 +3005,7 @@
           <w:t>6</w:t>
         </w:r>
       </w:ins>
-      <w:del w:id="98" w:author="Andreas Bayha" w:date="2023-02-08T13:34:00Z">
+      <w:del w:id="100" w:author="Andreas Bayha" w:date="2023-02-08T13:34:00Z">
         <w:r>
           <w:rPr>
             <w:lang w:val="en-US"/>
@@ -3188,7 +3210,7 @@
         </w:rPr>
         <w:t>-functions of the FV to exactly _one_ logical component</w:t>
       </w:r>
-      <w:del w:id="99" w:author="Andreas Bayha" w:date="2023-02-07T16:37:00Z">
+      <w:del w:id="101" w:author="Andreas Bayha" w:date="2023-02-07T16:37:00Z">
         <w:r>
           <w:rPr>
             <w:lang w:val="en-US"/>
@@ -3206,11 +3228,11 @@
     <w:p>
       <w:pPr>
         <w:rPr>
-          <w:del w:id="100" w:author="Andreas Bayha" w:date="2023-02-07T16:35:00Z"/>
-          <w:lang w:val="en-US"/>
-        </w:rPr>
-      </w:pPr>
-      <w:del w:id="101" w:author="Andreas Bayha" w:date="2023-02-07T16:35:00Z">
+          <w:del w:id="102" w:author="Andreas Bayha" w:date="2023-02-07T16:35:00Z"/>
+          <w:lang w:val="en-US"/>
+        </w:rPr>
+      </w:pPr>
+      <w:del w:id="103" w:author="Andreas Bayha" w:date="2023-02-07T16:35:00Z">
         <w:r>
           <w:rPr>
             <w:lang w:val="en-US"/>
@@ -3222,19 +3244,19 @@
     <w:p>
       <w:pPr>
         <w:rPr>
-          <w:del w:id="102" w:author="Andreas Bayha" w:date="2023-02-07T16:35:00Z"/>
-          <w:lang w:val="en-US"/>
-        </w:rPr>
-      </w:pPr>
-    </w:p>
-    <w:p>
-      <w:pPr>
-        <w:rPr>
-          <w:del w:id="103" w:author="Andreas Bayha" w:date="2023-02-07T16:35:00Z"/>
-          <w:lang w:val="en-US"/>
-        </w:rPr>
-      </w:pPr>
-      <w:del w:id="104" w:author="Andreas Bayha" w:date="2023-02-07T16:35:00Z">
+          <w:del w:id="104" w:author="Andreas Bayha" w:date="2023-02-07T16:35:00Z"/>
+          <w:lang w:val="en-US"/>
+        </w:rPr>
+      </w:pPr>
+    </w:p>
+    <w:p>
+      <w:pPr>
+        <w:rPr>
+          <w:del w:id="105" w:author="Andreas Bayha" w:date="2023-02-07T16:35:00Z"/>
+          <w:lang w:val="en-US"/>
+        </w:rPr>
+      </w:pPr>
+      <w:del w:id="106" w:author="Andreas Bayha" w:date="2023-02-07T16:35:00Z">
         <w:r>
           <w:rPr>
             <w:lang w:val="en-US"/>
@@ -3246,11 +3268,11 @@
     <w:p>
       <w:pPr>
         <w:rPr>
-          <w:del w:id="105" w:author="Andreas Bayha" w:date="2023-02-07T16:35:00Z"/>
-          <w:lang w:val="en-US"/>
-        </w:rPr>
-      </w:pPr>
-      <w:del w:id="106" w:author="Andreas Bayha" w:date="2023-02-07T16:35:00Z">
+          <w:del w:id="107" w:author="Andreas Bayha" w:date="2023-02-07T16:35:00Z"/>
+          <w:lang w:val="en-US"/>
+        </w:rPr>
+      </w:pPr>
+      <w:del w:id="108" w:author="Andreas Bayha" w:date="2023-02-07T16:35:00Z">
         <w:r>
           <w:rPr>
             <w:lang w:val="en-US"/>
@@ -3319,7 +3341,7 @@
         </w:rPr>
         <w:t xml:space="preserve"> every logical component to exactly one technical component</w:t>
       </w:r>
-      <w:del w:id="107" w:author="Andreas Bayha" w:date="2023-02-07T16:37:00Z">
+      <w:del w:id="109" w:author="Andreas Bayha" w:date="2023-02-07T16:37:00Z">
         <w:r>
           <w:rPr>
             <w:lang w:val="en-US"/>
@@ -3360,7 +3382,7 @@
         </w:rPr>
         <w:t xml:space="preserve"> can be found [</w:t>
       </w:r>
-      <w:del w:id="108" w:author="Andreas Bayha" w:date="2023-01-24T17:39:00Z">
+      <w:del w:id="110" w:author="Andreas Bayha" w:date="2023-01-24T17:39:00Z">
         <w:r>
           <w:rPr>
             <w:lang w:val="en-US"/>
@@ -3368,7 +3390,7 @@
           <w:delText>here</w:delText>
         </w:r>
       </w:del>
-      <w:ins w:id="109" w:author="Andreas Bayha" w:date="2023-01-24T17:39:00Z">
+      <w:ins w:id="111" w:author="Andreas Bayha" w:date="2023-01-24T17:39:00Z">
         <w:r>
           <w:rPr>
             <w:lang w:val="en-US"/>
@@ -3429,7 +3451,7 @@
         </w:rPr>
         <w:t>The logical view can also explicitly model certain aspects of the transition from the logical to the technical viewpoint, as is introduced [</w:t>
       </w:r>
-      <w:del w:id="110" w:author="Andreas Bayha" w:date="2023-01-24T17:35:00Z">
+      <w:del w:id="112" w:author="Andreas Bayha" w:date="2023-01-24T17:35:00Z">
         <w:r>
           <w:rPr>
             <w:lang w:val="en-US"/>
@@ -3437,7 +3459,7 @@
           <w:delText>here</w:delText>
         </w:r>
       </w:del>
-      <w:ins w:id="111" w:author="Andreas Bayha" w:date="2023-01-24T17:35:00Z">
+      <w:ins w:id="113" w:author="Andreas Bayha" w:date="2023-01-24T17:35:00Z">
         <w:r>
           <w:rPr>
             <w:lang w:val="en-US"/>
@@ -3445,7 +3467,7 @@
           <w:t>in the technical vi</w:t>
         </w:r>
       </w:ins>
-      <w:ins w:id="112" w:author="Andreas Bayha" w:date="2023-01-24T17:36:00Z">
+      <w:ins w:id="114" w:author="Andreas Bayha" w:date="2023-01-24T17:36:00Z">
         <w:r>
           <w:rPr>
             <w:lang w:val="en-US"/>
@@ -3473,7 +3495,7 @@
         </w:rPr>
         <w:t>https://spesml.github.io/concepts/modeling_framework/tracing.html#definition-of-software-components-in-the-logical-architecture) in more detail.</w:t>
       </w:r>
-      <w:del w:id="113" w:author="Andreas Bayha" w:date="2023-02-08T16:11:00Z">
+      <w:del w:id="115" w:author="Andreas Bayha" w:date="2023-02-08T16:11:00Z">
         <w:r>
           <w:rPr>
             <w:lang w:val="en-US"/>
@@ -3502,7 +3524,7 @@
         </w:rPr>
         <w:t xml:space="preserve"> identification of </w:t>
       </w:r>
-      <w:del w:id="114" w:author="Andreas Bayha" w:date="2023-01-24T17:45:00Z">
+      <w:del w:id="116" w:author="Andreas Bayha" w:date="2023-01-24T17:45:00Z">
         <w:r>
           <w:rPr>
             <w:lang w:val="en-US"/>
@@ -3510,7 +3532,7 @@
           <w:delText xml:space="preserve">future </w:delText>
         </w:r>
       </w:del>
-      <w:del w:id="115" w:author="Andreas Bayha" w:date="2023-02-08T16:12:00Z">
+      <w:del w:id="117" w:author="Andreas Bayha" w:date="2023-02-08T16:12:00Z">
         <w:r>
           <w:rPr>
             <w:lang w:val="en-US"/>
@@ -3524,7 +3546,7 @@
         </w:rPr>
         <w:t>sub-systems</w:t>
       </w:r>
-      <w:ins w:id="116" w:author="Andreas Bayha" w:date="2023-01-24T17:45:00Z">
+      <w:ins w:id="118" w:author="Andreas Bayha" w:date="2023-01-24T17:45:00Z">
         <w:r>
           <w:rPr>
             <w:lang w:val="en-US"/>
@@ -3538,7 +3560,7 @@
         </w:rPr>
         <w:t xml:space="preserve"> can be modelled here, by decomposing logical components into different sub-components</w:t>
       </w:r>
-      <w:ins w:id="117" w:author="Andreas Bayha" w:date="2023-02-08T16:13:00Z">
+      <w:ins w:id="119" w:author="Andreas Bayha" w:date="2023-02-08T16:13:00Z">
         <w:r>
           <w:rPr>
             <w:lang w:val="en-US"/>
@@ -3552,7 +3574,7 @@
         </w:rPr>
         <w:t xml:space="preserve"> </w:t>
       </w:r>
-      <w:ins w:id="118" w:author="Andreas Bayha" w:date="2023-02-08T16:16:00Z">
+      <w:ins w:id="120" w:author="Andreas Bayha" w:date="2023-02-08T16:16:00Z">
         <w:r>
           <w:rPr>
             <w:lang w:val="en-US"/>
@@ -3560,7 +3582,7 @@
           <w:t>Hereby, the</w:t>
         </w:r>
       </w:ins>
-      <w:ins w:id="119" w:author="Andreas Bayha" w:date="2023-02-08T16:24:00Z">
+      <w:ins w:id="121" w:author="Andreas Bayha" w:date="2023-02-08T16:24:00Z">
         <w:r>
           <w:rPr>
             <w:lang w:val="en-US"/>
@@ -3568,7 +3590,7 @@
           <w:t>se logical</w:t>
         </w:r>
       </w:ins>
-      <w:ins w:id="120" w:author="Andreas Bayha" w:date="2023-02-08T16:16:00Z">
+      <w:ins w:id="122" w:author="Andreas Bayha" w:date="2023-02-08T16:16:00Z">
         <w:r>
           <w:rPr>
             <w:lang w:val="en-US"/>
@@ -3576,7 +3598,7 @@
           <w:t xml:space="preserve"> sub-components </w:t>
         </w:r>
       </w:ins>
-      <w:ins w:id="121" w:author="Andreas Bayha" w:date="2023-02-08T16:21:00Z">
+      <w:ins w:id="123" w:author="Andreas Bayha" w:date="2023-02-08T16:21:00Z">
         <w:r>
           <w:rPr>
             <w:lang w:val="en-US"/>
@@ -3584,7 +3606,7 @@
           <w:t xml:space="preserve">can be annotated with the </w:t>
         </w:r>
       </w:ins>
-      <w:ins w:id="122" w:author="Andreas Bayha" w:date="2023-02-08T16:28:00Z">
+      <w:ins w:id="124" w:author="Andreas Bayha" w:date="2023-02-08T16:28:00Z">
         <w:r>
           <w:rPr>
             <w:lang w:val="en-US"/>
@@ -3592,7 +3614,7 @@
           <w:t>engineering</w:t>
         </w:r>
       </w:ins>
-      <w:ins w:id="123" w:author="Andreas Bayha" w:date="2023-02-08T16:22:00Z">
+      <w:ins w:id="125" w:author="Andreas Bayha" w:date="2023-02-08T16:22:00Z">
         <w:r>
           <w:rPr>
             <w:lang w:val="en-US"/>
@@ -3600,7 +3622,7 @@
           <w:t xml:space="preserve"> discipline </w:t>
         </w:r>
       </w:ins>
-      <w:ins w:id="124" w:author="Andreas Bayha" w:date="2023-02-08T16:25:00Z">
+      <w:ins w:id="126" w:author="Andreas Bayha" w:date="2023-02-08T16:25:00Z">
         <w:r>
           <w:rPr>
             <w:lang w:val="en-US"/>
@@ -3608,7 +3630,7 @@
           <w:t>to</w:t>
         </w:r>
       </w:ins>
-      <w:ins w:id="125" w:author="Andreas Bayha" w:date="2023-02-08T16:22:00Z">
+      <w:ins w:id="127" w:author="Andreas Bayha" w:date="2023-02-08T16:22:00Z">
         <w:r>
           <w:rPr>
             <w:lang w:val="en-US"/>
@@ -3616,7 +3638,7 @@
           <w:t xml:space="preserve"> which they </w:t>
         </w:r>
       </w:ins>
-      <w:ins w:id="126" w:author="Andreas Bayha" w:date="2023-02-08T16:46:00Z">
+      <w:ins w:id="128" w:author="Andreas Bayha" w:date="2023-02-08T16:46:00Z">
         <w:r>
           <w:rPr>
             <w:lang w:val="en-US"/>
@@ -3624,7 +3646,7 @@
           <w:t>relate</w:t>
         </w:r>
       </w:ins>
-      <w:ins w:id="127" w:author="Andreas Bayha" w:date="2023-02-08T16:22:00Z">
+      <w:ins w:id="129" w:author="Andreas Bayha" w:date="2023-02-08T16:22:00Z">
         <w:r>
           <w:rPr>
             <w:lang w:val="en-US"/>
@@ -3632,7 +3654,7 @@
           <w:t xml:space="preserve"> in the technical view using a dedi</w:t>
         </w:r>
       </w:ins>
-      <w:ins w:id="128" w:author="Andreas Bayha" w:date="2023-02-08T16:23:00Z">
+      <w:ins w:id="130" w:author="Andreas Bayha" w:date="2023-02-08T16:23:00Z">
         <w:r>
           <w:rPr>
             <w:lang w:val="en-US"/>
@@ -3640,7 +3662,7 @@
           <w:t>cated property</w:t>
         </w:r>
       </w:ins>
-      <w:ins w:id="129" w:author="Andreas Bayha" w:date="2023-02-08T16:25:00Z">
+      <w:ins w:id="131" w:author="Andreas Bayha" w:date="2023-02-08T16:25:00Z">
         <w:r>
           <w:rPr>
             <w:lang w:val="en-US"/>
@@ -3662,7 +3684,7 @@
           <w:t xml:space="preserve"> are </w:t>
         </w:r>
       </w:ins>
-      <w:ins w:id="130" w:author="Andreas Bayha" w:date="2023-02-08T16:26:00Z">
+      <w:ins w:id="132" w:author="Andreas Bayha" w:date="2023-02-08T16:26:00Z">
         <w:r>
           <w:rPr>
             <w:lang w:val="en-US"/>
@@ -3670,7 +3692,7 @@
           <w:t>*Software*, *Mechanical*, *Electronic* and *Mechatronic*</w:t>
         </w:r>
       </w:ins>
-      <w:ins w:id="131" w:author="Andreas Bayha" w:date="2023-02-08T16:27:00Z">
+      <w:ins w:id="133" w:author="Andreas Bayha" w:date="2023-02-08T16:27:00Z">
         <w:r>
           <w:rPr>
             <w:lang w:val="en-US"/>
@@ -3678,7 +3700,7 @@
           <w:t xml:space="preserve">, but </w:t>
         </w:r>
       </w:ins>
-      <w:ins w:id="132" w:author="Andreas Bayha" w:date="2023-02-08T16:36:00Z">
+      <w:ins w:id="134" w:author="Andreas Bayha" w:date="2023-02-08T16:36:00Z">
         <w:r>
           <w:rPr>
             <w:lang w:val="en-US"/>
@@ -3686,7 +3708,7 @@
           <w:t xml:space="preserve">in general </w:t>
         </w:r>
       </w:ins>
-      <w:ins w:id="133" w:author="Andreas Bayha" w:date="2023-02-08T16:27:00Z">
+      <w:ins w:id="135" w:author="Andreas Bayha" w:date="2023-02-08T16:27:00Z">
         <w:r>
           <w:rPr>
             <w:lang w:val="en-US"/>
@@ -3694,7 +3716,7 @@
           <w:t>als</w:t>
         </w:r>
       </w:ins>
-      <w:ins w:id="134" w:author="Andreas Bayha" w:date="2023-02-08T16:36:00Z">
+      <w:ins w:id="136" w:author="Andreas Bayha" w:date="2023-02-08T16:36:00Z">
         <w:r>
           <w:rPr>
             <w:lang w:val="en-US"/>
@@ -3702,7 +3724,7 @@
           <w:t>o</w:t>
         </w:r>
       </w:ins>
-      <w:ins w:id="135" w:author="Andreas Bayha" w:date="2023-02-08T16:27:00Z">
+      <w:ins w:id="137" w:author="Andreas Bayha" w:date="2023-02-08T16:27:00Z">
         <w:r>
           <w:rPr>
             <w:lang w:val="en-US"/>
@@ -3710,7 +3732,7 @@
           <w:t xml:space="preserve"> other disciplines which are distinguished in the technical view would be feasible</w:t>
         </w:r>
       </w:ins>
-      <w:ins w:id="136" w:author="Andreas Bayha" w:date="2023-02-08T16:26:00Z">
+      <w:ins w:id="138" w:author="Andreas Bayha" w:date="2023-02-08T16:26:00Z">
         <w:r>
           <w:rPr>
             <w:lang w:val="en-US"/>
@@ -3718,7 +3740,7 @@
           <w:t>.</w:t>
         </w:r>
       </w:ins>
-      <w:del w:id="137" w:author="Andreas Bayha" w:date="2023-02-08T16:26:00Z">
+      <w:del w:id="139" w:author="Andreas Bayha" w:date="2023-02-08T16:26:00Z">
         <w:r>
           <w:rPr>
             <w:lang w:val="en-US"/>
@@ -3737,11 +3759,11 @@
       <w:pPr>
         <w:ind w:left="708" w:hanging="708"/>
         <w:rPr>
-          <w:ins w:id="138" w:author="Andreas Bayha" w:date="2023-02-08T16:28:00Z"/>
-          <w:lang w:val="en-US"/>
-        </w:rPr>
-      </w:pPr>
-      <w:ins w:id="139" w:author="Andreas Bayha" w:date="2023-02-08T16:27:00Z">
+          <w:ins w:id="140" w:author="Andreas Bayha" w:date="2023-02-08T16:28:00Z"/>
+          <w:lang w:val="en-US"/>
+        </w:rPr>
+      </w:pPr>
+      <w:ins w:id="141" w:author="Andreas Bayha" w:date="2023-02-08T16:27:00Z">
         <w:r>
           <w:rPr>
             <w:lang w:val="en-US"/>
@@ -3750,7 +3772,7 @@
           <w:t xml:space="preserve">In case this </w:t>
         </w:r>
       </w:ins>
-      <w:ins w:id="140" w:author="Andreas Bayha" w:date="2023-02-08T16:29:00Z">
+      <w:ins w:id="142" w:author="Andreas Bayha" w:date="2023-02-08T16:29:00Z">
         <w:r>
           <w:rPr>
             <w:lang w:val="en-US"/>
@@ -3758,7 +3780,7 @@
           <w:t xml:space="preserve">distinct </w:t>
         </w:r>
       </w:ins>
-      <w:ins w:id="141" w:author="Andreas Bayha" w:date="2023-02-08T16:28:00Z">
+      <w:ins w:id="143" w:author="Andreas Bayha" w:date="2023-02-08T16:28:00Z">
         <w:r>
           <w:rPr>
             <w:lang w:val="en-US"/>
@@ -3766,7 +3788,7 @@
           <w:t>mapping to</w:t>
         </w:r>
       </w:ins>
-      <w:ins w:id="142" w:author="Andreas Bayha" w:date="2023-02-08T16:29:00Z">
+      <w:ins w:id="144" w:author="Andreas Bayha" w:date="2023-02-08T16:29:00Z">
         <w:r>
           <w:rPr>
             <w:lang w:val="en-US"/>
@@ -3774,7 +3796,7 @@
           <w:t xml:space="preserve"> a single</w:t>
         </w:r>
       </w:ins>
-      <w:ins w:id="143" w:author="Andreas Bayha" w:date="2023-02-08T16:28:00Z">
+      <w:ins w:id="145" w:author="Andreas Bayha" w:date="2023-02-08T16:28:00Z">
         <w:r>
           <w:rPr>
             <w:lang w:val="en-US"/>
@@ -3782,7 +3804,7 @@
           <w:t xml:space="preserve"> engineering discipline </w:t>
         </w:r>
       </w:ins>
-      <w:ins w:id="144" w:author="Andreas Bayha" w:date="2023-02-08T16:46:00Z">
+      <w:ins w:id="146" w:author="Andreas Bayha" w:date="2023-02-08T16:46:00Z">
         <w:r>
           <w:rPr>
             <w:lang w:val="en-US"/>
@@ -3790,7 +3812,7 @@
           <w:t>is</w:t>
         </w:r>
       </w:ins>
-      <w:ins w:id="145" w:author="Andreas Bayha" w:date="2023-02-08T16:28:00Z">
+      <w:ins w:id="147" w:author="Andreas Bayha" w:date="2023-02-08T16:28:00Z">
         <w:r>
           <w:rPr>
             <w:lang w:val="en-US"/>
@@ -3798,7 +3820,7 @@
           <w:t xml:space="preserve"> not </w:t>
         </w:r>
       </w:ins>
-      <w:ins w:id="146" w:author="Andreas Bayha" w:date="2023-02-08T16:37:00Z">
+      <w:ins w:id="148" w:author="Andreas Bayha" w:date="2023-02-08T16:37:00Z">
         <w:r>
           <w:rPr>
             <w:lang w:val="en-US"/>
@@ -3806,7 +3828,7 @@
           <w:t>possible</w:t>
         </w:r>
       </w:ins>
-      <w:ins w:id="147" w:author="Andreas Bayha" w:date="2023-02-08T16:29:00Z">
+      <w:ins w:id="149" w:author="Andreas Bayha" w:date="2023-02-08T16:29:00Z">
         <w:r>
           <w:rPr>
             <w:lang w:val="en-US"/>
@@ -3814,7 +3836,7 @@
           <w:t xml:space="preserve"> for a logical</w:t>
         </w:r>
       </w:ins>
-      <w:ins w:id="148" w:author="Andreas Bayha" w:date="2023-02-08T16:30:00Z">
+      <w:ins w:id="150" w:author="Andreas Bayha" w:date="2023-02-08T16:30:00Z">
         <w:r>
           <w:rPr>
             <w:lang w:val="en-US"/>
@@ -3822,7 +3844,7 @@
           <w:t xml:space="preserve"> component or sub-component, </w:t>
         </w:r>
       </w:ins>
-      <w:ins w:id="149" w:author="Andreas Bayha" w:date="2023-02-08T16:31:00Z">
+      <w:ins w:id="151" w:author="Andreas Bayha" w:date="2023-02-08T16:31:00Z">
         <w:r>
           <w:rPr>
             <w:lang w:val="en-US"/>
@@ -3830,7 +3852,7 @@
           <w:t>a clear tracing to a technical component</w:t>
         </w:r>
       </w:ins>
-      <w:ins w:id="150" w:author="Andreas Bayha" w:date="2023-02-08T16:37:00Z">
+      <w:ins w:id="152" w:author="Andreas Bayha" w:date="2023-02-08T16:37:00Z">
         <w:r>
           <w:rPr>
             <w:lang w:val="en-US"/>
@@ -3838,7 +3860,7 @@
           <w:t xml:space="preserve"> of </w:t>
         </w:r>
       </w:ins>
-      <w:ins w:id="151" w:author="Andreas Bayha" w:date="2023-02-08T16:39:00Z">
+      <w:ins w:id="153" w:author="Andreas Bayha" w:date="2023-02-08T16:39:00Z">
         <w:r>
           <w:rPr>
             <w:lang w:val="en-US"/>
@@ -3846,7 +3868,7 @@
           <w:t>a</w:t>
         </w:r>
       </w:ins>
-      <w:ins w:id="152" w:author="Andreas Bayha" w:date="2023-02-08T16:47:00Z">
+      <w:ins w:id="154" w:author="Andreas Bayha" w:date="2023-02-08T16:47:00Z">
         <w:r>
           <w:rPr>
             <w:lang w:val="en-US"/>
@@ -3854,7 +3876,7 @@
           <w:t xml:space="preserve"> single</w:t>
         </w:r>
       </w:ins>
-      <w:ins w:id="153" w:author="Andreas Bayha" w:date="2023-02-08T16:37:00Z">
+      <w:ins w:id="155" w:author="Andreas Bayha" w:date="2023-02-08T16:37:00Z">
         <w:r>
           <w:rPr>
             <w:lang w:val="en-US"/>
@@ -3862,7 +3884,7 @@
           <w:t xml:space="preserve"> engineering discipline</w:t>
         </w:r>
       </w:ins>
-      <w:ins w:id="154" w:author="Andreas Bayha" w:date="2023-02-08T16:31:00Z">
+      <w:ins w:id="156" w:author="Andreas Bayha" w:date="2023-02-08T16:31:00Z">
         <w:r>
           <w:rPr>
             <w:lang w:val="en-US"/>
@@ -3870,7 +3892,7 @@
           <w:t xml:space="preserve"> would not be possible</w:t>
         </w:r>
       </w:ins>
-      <w:ins w:id="155" w:author="Andreas Bayha" w:date="2023-02-08T16:37:00Z">
+      <w:ins w:id="157" w:author="Andreas Bayha" w:date="2023-02-08T16:37:00Z">
         <w:r>
           <w:rPr>
             <w:lang w:val="en-US"/>
@@ -3878,7 +3900,7 @@
           <w:t>, either</w:t>
         </w:r>
       </w:ins>
-      <w:ins w:id="156" w:author="Andreas Bayha" w:date="2023-02-08T16:31:00Z">
+      <w:ins w:id="158" w:author="Andreas Bayha" w:date="2023-02-08T16:31:00Z">
         <w:r>
           <w:rPr>
             <w:lang w:val="en-US"/>
@@ -3886,7 +3908,7 @@
           <w:t>. I</w:t>
         </w:r>
       </w:ins>
-      <w:ins w:id="157" w:author="Andreas Bayha" w:date="2023-02-08T16:32:00Z">
+      <w:ins w:id="159" w:author="Andreas Bayha" w:date="2023-02-08T16:32:00Z">
         <w:r>
           <w:rPr>
             <w:lang w:val="en-US"/>
@@ -3922,7 +3944,7 @@
           <w:t xml:space="preserve"> or regroup</w:t>
         </w:r>
       </w:ins>
-      <w:ins w:id="158" w:author="Andreas Bayha" w:date="2023-02-08T16:33:00Z">
+      <w:ins w:id="160" w:author="Andreas Bayha" w:date="2023-02-08T16:33:00Z">
         <w:r>
           <w:rPr>
             <w:lang w:val="en-US"/>
@@ -3930,7 +3952,7 @@
           <w:t xml:space="preserve"> the logical architecture such that a clear assignment</w:t>
         </w:r>
       </w:ins>
-      <w:ins w:id="159" w:author="Andreas Bayha" w:date="2023-02-08T16:40:00Z">
+      <w:ins w:id="161" w:author="Andreas Bayha" w:date="2023-02-08T16:40:00Z">
         <w:r>
           <w:rPr>
             <w:lang w:val="en-US"/>
@@ -3938,7 +3960,7 @@
           <w:t xml:space="preserve"> </w:t>
         </w:r>
       </w:ins>
-      <w:ins w:id="160" w:author="Andreas Bayha" w:date="2023-02-08T16:33:00Z">
+      <w:ins w:id="162" w:author="Andreas Bayha" w:date="2023-02-08T16:33:00Z">
         <w:r>
           <w:rPr>
             <w:lang w:val="en-US"/>
@@ -3946,7 +3968,7 @@
           <w:t>to engineering disciplines</w:t>
         </w:r>
       </w:ins>
-      <w:ins w:id="161" w:author="Andreas Bayha" w:date="2023-02-08T16:38:00Z">
+      <w:ins w:id="163" w:author="Andreas Bayha" w:date="2023-02-08T16:38:00Z">
         <w:r>
           <w:rPr>
             <w:lang w:val="en-US"/>
@@ -3954,7 +3976,7 @@
           <w:t xml:space="preserve"> and </w:t>
         </w:r>
       </w:ins>
-      <w:ins w:id="162" w:author="Andreas Bayha" w:date="2023-02-08T16:40:00Z">
+      <w:ins w:id="164" w:author="Andreas Bayha" w:date="2023-02-08T16:40:00Z">
         <w:r>
           <w:rPr>
             <w:lang w:val="en-US"/>
@@ -3962,7 +3984,7 @@
           <w:t>a clear tra</w:t>
         </w:r>
       </w:ins>
-      <w:ins w:id="163" w:author="Andreas Bayha" w:date="2023-02-08T16:41:00Z">
+      <w:ins w:id="165" w:author="Andreas Bayha" w:date="2023-02-08T16:41:00Z">
         <w:r>
           <w:rPr>
             <w:lang w:val="en-US"/>
@@ -3970,7 +3992,7 @@
           <w:t>cing to the respective</w:t>
         </w:r>
       </w:ins>
-      <w:ins w:id="164" w:author="Andreas Bayha" w:date="2023-02-08T16:38:00Z">
+      <w:ins w:id="166" w:author="Andreas Bayha" w:date="2023-02-08T16:38:00Z">
         <w:r>
           <w:rPr>
             <w:lang w:val="en-US"/>
@@ -3978,7 +4000,7 @@
           <w:t xml:space="preserve"> technical components is </w:t>
         </w:r>
       </w:ins>
-      <w:ins w:id="165" w:author="Andreas Bayha" w:date="2023-02-08T16:33:00Z">
+      <w:ins w:id="167" w:author="Andreas Bayha" w:date="2023-02-08T16:33:00Z">
         <w:r>
           <w:rPr>
             <w:lang w:val="en-US"/>
@@ -3986,7 +4008,7 @@
           <w:t>made possible</w:t>
         </w:r>
       </w:ins>
-      <w:ins w:id="166" w:author="Andreas Bayha" w:date="2023-02-08T16:38:00Z">
+      <w:ins w:id="168" w:author="Andreas Bayha" w:date="2023-02-08T16:38:00Z">
         <w:r>
           <w:rPr>
             <w:lang w:val="en-US"/>
@@ -4001,11 +4023,11 @@
         <w:rPr>
           <w:lang w:val="en-US"/>
         </w:rPr>
-        <w:pPrChange w:id="167" w:author="Andreas Bayha" w:date="2023-02-08T16:28:00Z">
+        <w:pPrChange w:id="169" w:author="Andreas Bayha" w:date="2023-02-08T16:28:00Z">
           <w:pPr/>
         </w:pPrChange>
       </w:pPr>
-      <w:ins w:id="168" w:author="Andreas Bayha" w:date="2023-02-08T16:28:00Z">
+      <w:ins w:id="170" w:author="Andreas Bayha" w:date="2023-02-08T16:28:00Z">
         <w:r>
           <w:rPr>
             <w:lang w:val="en-US"/>
@@ -4013,7 +4035,7 @@
           <w:t xml:space="preserve"> </w:t>
         </w:r>
       </w:ins>
-      <w:del w:id="169" w:author="Andreas Bayha" w:date="2023-02-08T16:41:00Z">
+      <w:del w:id="171" w:author="Andreas Bayha" w:date="2023-02-08T16:41:00Z">
         <w:r>
           <w:rPr>
             <w:lang w:val="en-US"/>
@@ -4028,7 +4050,7 @@
           <w:lang w:val="en-US"/>
         </w:rPr>
       </w:pPr>
-      <w:del w:id="170" w:author="Andreas Bayha" w:date="2023-01-24T17:46:00Z">
+      <w:del w:id="172" w:author="Andreas Bayha" w:date="2023-01-24T17:46:00Z">
         <w:r>
           <w:rPr>
             <w:lang w:val="en-US"/>
@@ -4042,7 +4064,7 @@
         </w:rPr>
         <w:t xml:space="preserve">Figures </w:t>
       </w:r>
-      <w:ins w:id="171" w:author="Andreas Bayha" w:date="2023-02-08T13:35:00Z">
+      <w:ins w:id="173" w:author="Andreas Bayha" w:date="2023-02-08T13:35:00Z">
         <w:r>
           <w:rPr>
             <w:lang w:val="en-US"/>
@@ -4050,7 +4072,7 @@
           <w:t>7</w:t>
         </w:r>
       </w:ins>
-      <w:del w:id="172" w:author="Andreas Bayha" w:date="2023-02-08T13:35:00Z">
+      <w:del w:id="174" w:author="Andreas Bayha" w:date="2023-02-08T13:35:00Z">
         <w:r>
           <w:rPr>
             <w:lang w:val="en-US"/>
@@ -4064,7 +4086,7 @@
         </w:rPr>
         <w:t xml:space="preserve"> and </w:t>
       </w:r>
-      <w:ins w:id="173" w:author="Andreas Bayha" w:date="2023-02-08T13:35:00Z">
+      <w:ins w:id="175" w:author="Andreas Bayha" w:date="2023-02-08T13:35:00Z">
         <w:r>
           <w:rPr>
             <w:lang w:val="en-US"/>
@@ -4072,7 +4094,7 @@
           <w:t>8</w:t>
         </w:r>
       </w:ins>
-      <w:del w:id="174" w:author="Andreas Bayha" w:date="2023-02-08T13:35:00Z">
+      <w:del w:id="176" w:author="Andreas Bayha" w:date="2023-02-08T13:35:00Z">
         <w:r>
           <w:rPr>
             <w:lang w:val="en-US"/>
@@ -4086,7 +4108,7 @@
         </w:rPr>
         <w:t xml:space="preserve"> </w:t>
       </w:r>
-      <w:del w:id="175" w:author="Andreas Bayha" w:date="2023-02-08T16:41:00Z">
+      <w:del w:id="177" w:author="Andreas Bayha" w:date="2023-02-08T16:41:00Z">
         <w:r>
           <w:rPr>
             <w:lang w:val="en-US"/>
@@ -4094,7 +4116,7 @@
           <w:delText xml:space="preserve">show </w:delText>
         </w:r>
       </w:del>
-      <w:ins w:id="176" w:author="Andreas Bayha" w:date="2023-02-08T16:41:00Z">
+      <w:ins w:id="178" w:author="Andreas Bayha" w:date="2023-02-08T16:41:00Z">
         <w:r>
           <w:rPr>
             <w:lang w:val="en-US"/>
@@ -4211,7 +4233,7 @@
         </w:rPr>
         <w:t xml:space="preserve">&lt;div align="center"&gt;&lt;b&gt;Figure </w:t>
       </w:r>
-      <w:del w:id="177" w:author="Andreas Bayha" w:date="2023-02-08T13:35:00Z">
+      <w:del w:id="179" w:author="Andreas Bayha" w:date="2023-02-08T13:35:00Z">
         <w:r>
           <w:rPr>
             <w:lang w:val="en-US"/>
@@ -4219,7 +4241,7 @@
           <w:delText>9</w:delText>
         </w:r>
       </w:del>
-      <w:ins w:id="178" w:author="Andreas Bayha" w:date="2023-02-08T13:35:00Z">
+      <w:ins w:id="180" w:author="Andreas Bayha" w:date="2023-02-08T13:35:00Z">
         <w:r>
           <w:rPr>
             <w:lang w:val="en-US"/>
@@ -4372,7 +4394,7 @@
         </w:rPr>
         <w:t xml:space="preserve">&lt;div align="center"&gt;&lt;b&gt;Figure </w:t>
       </w:r>
-      <w:del w:id="179" w:author="Andreas Bayha" w:date="2023-02-08T13:35:00Z">
+      <w:del w:id="181" w:author="Andreas Bayha" w:date="2023-02-08T13:35:00Z">
         <w:r>
           <w:rPr>
             <w:lang w:val="en-US"/>
@@ -4380,7 +4402,7 @@
           <w:delText>10</w:delText>
         </w:r>
       </w:del>
-      <w:ins w:id="180" w:author="Andreas Bayha" w:date="2023-02-08T13:35:00Z">
+      <w:ins w:id="182" w:author="Andreas Bayha" w:date="2023-02-08T13:35:00Z">
         <w:r>
           <w:rPr>
             <w:lang w:val="en-US"/>
@@ -4440,19 +4462,19 @@
     <w:p>
       <w:pPr>
         <w:rPr>
-          <w:del w:id="181" w:author="Andreas Bayha" w:date="2023-02-07T17:36:00Z"/>
-          <w:lang w:val="en-US"/>
-        </w:rPr>
-      </w:pPr>
-    </w:p>
-    <w:p>
-      <w:pPr>
-        <w:rPr>
-          <w:del w:id="182" w:author="Andreas Bayha" w:date="2023-02-07T17:36:00Z"/>
-          <w:lang w:val="en-US"/>
-        </w:rPr>
-      </w:pPr>
-      <w:del w:id="183" w:author="Andreas Bayha" w:date="2023-02-07T17:36:00Z">
+          <w:del w:id="183" w:author="Andreas Bayha" w:date="2023-02-07T17:36:00Z"/>
+          <w:lang w:val="en-US"/>
+        </w:rPr>
+      </w:pPr>
+    </w:p>
+    <w:p>
+      <w:pPr>
+        <w:rPr>
+          <w:del w:id="184" w:author="Andreas Bayha" w:date="2023-02-07T17:36:00Z"/>
+          <w:lang w:val="en-US"/>
+        </w:rPr>
+      </w:pPr>
+      <w:del w:id="185" w:author="Andreas Bayha" w:date="2023-02-07T17:36:00Z">
         <w:r>
           <w:rPr>
             <w:lang w:val="en-US"/>
@@ -4464,11 +4486,11 @@
     <w:p>
       <w:pPr>
         <w:rPr>
-          <w:del w:id="184" w:author="Andreas Bayha" w:date="2023-02-07T17:36:00Z"/>
-          <w:lang w:val="en-US"/>
-        </w:rPr>
-      </w:pPr>
-      <w:del w:id="185" w:author="Andreas Bayha" w:date="2023-02-07T17:36:00Z">
+          <w:del w:id="186" w:author="Andreas Bayha" w:date="2023-02-07T17:36:00Z"/>
+          <w:lang w:val="en-US"/>
+        </w:rPr>
+      </w:pPr>
+      <w:del w:id="187" w:author="Andreas Bayha" w:date="2023-02-07T17:36:00Z">
         <w:r>
           <w:rPr>
             <w:lang w:val="en-US"/>
@@ -4480,11 +4502,11 @@
     <w:p>
       <w:pPr>
         <w:rPr>
-          <w:del w:id="186" w:author="Andreas Bayha" w:date="2023-02-07T17:36:00Z"/>
-          <w:lang w:val="en-US"/>
-        </w:rPr>
-      </w:pPr>
-      <w:del w:id="187" w:author="Andreas Bayha" w:date="2023-02-07T17:36:00Z">
+          <w:del w:id="188" w:author="Andreas Bayha" w:date="2023-02-07T17:36:00Z"/>
+          <w:lang w:val="en-US"/>
+        </w:rPr>
+      </w:pPr>
+      <w:del w:id="189" w:author="Andreas Bayha" w:date="2023-02-07T17:36:00Z">
         <w:r>
           <w:rPr>
             <w:lang w:val="en-US"/>
@@ -4492,7 +4514,7 @@
           <w:delText>For the structural aspects and the syntactic interface modeling, this includes all WFRs of the universal interface model</w:delText>
         </w:r>
       </w:del>
-      <w:del w:id="188" w:author="Andreas Bayha" w:date="2023-01-24T17:37:00Z">
+      <w:del w:id="190" w:author="Andreas Bayha" w:date="2023-01-24T17:37:00Z">
         <w:r>
           <w:rPr>
             <w:lang w:val="en-US"/>
@@ -4500,7 +4522,7 @@
           <w:delText xml:space="preserve"> which are documented [here]</w:delText>
         </w:r>
       </w:del>
-      <w:del w:id="189" w:author="Andreas Bayha" w:date="2023-01-24T17:36:00Z">
+      <w:del w:id="191" w:author="Andreas Bayha" w:date="2023-01-24T17:36:00Z">
         <w:r>
           <w:rPr>
             <w:lang w:val="en-US"/>
@@ -4508,7 +4530,7 @@
           <w:delText>(https://spesml.github.io/concepts/modeling_framework/uim.html)</w:delText>
         </w:r>
       </w:del>
-      <w:del w:id="190" w:author="Andreas Bayha" w:date="2023-02-07T17:36:00Z">
+      <w:del w:id="192" w:author="Andreas Bayha" w:date="2023-02-07T17:36:00Z">
         <w:r>
           <w:rPr>
             <w:lang w:val="en-US"/>
@@ -4520,11 +4542,11 @@
     <w:p>
       <w:pPr>
         <w:rPr>
-          <w:del w:id="191" w:author="Andreas Bayha" w:date="2023-02-07T17:36:00Z"/>
-          <w:lang w:val="en-US"/>
-        </w:rPr>
-      </w:pPr>
-      <w:del w:id="192" w:author="Andreas Bayha" w:date="2023-02-07T17:36:00Z">
+          <w:del w:id="193" w:author="Andreas Bayha" w:date="2023-02-07T17:36:00Z"/>
+          <w:lang w:val="en-US"/>
+        </w:rPr>
+      </w:pPr>
+      <w:del w:id="194" w:author="Andreas Bayha" w:date="2023-02-07T17:36:00Z">
         <w:r>
           <w:rPr>
             <w:lang w:val="en-US"/>
@@ -4536,19 +4558,19 @@
     <w:p>
       <w:pPr>
         <w:rPr>
-          <w:del w:id="193" w:author="Andreas Bayha" w:date="2023-02-07T17:36:00Z"/>
-          <w:lang w:val="en-US"/>
-        </w:rPr>
-      </w:pPr>
-    </w:p>
-    <w:p>
-      <w:pPr>
-        <w:rPr>
-          <w:del w:id="194" w:author="Andreas Bayha" w:date="2023-02-07T17:36:00Z"/>
-          <w:lang w:val="en-US"/>
-        </w:rPr>
-      </w:pPr>
-      <w:del w:id="195" w:author="Andreas Bayha" w:date="2023-02-07T17:36:00Z">
+          <w:del w:id="195" w:author="Andreas Bayha" w:date="2023-02-07T17:36:00Z"/>
+          <w:lang w:val="en-US"/>
+        </w:rPr>
+      </w:pPr>
+    </w:p>
+    <w:p>
+      <w:pPr>
+        <w:rPr>
+          <w:del w:id="196" w:author="Andreas Bayha" w:date="2023-02-07T17:36:00Z"/>
+          <w:lang w:val="en-US"/>
+        </w:rPr>
+      </w:pPr>
+      <w:del w:id="197" w:author="Andreas Bayha" w:date="2023-02-07T17:36:00Z">
         <w:r>
           <w:rPr>
             <w:lang w:val="en-US"/>
@@ -4556,7 +4578,7 @@
           <w:delText>Besides this, there are no dedicated well-formedness rules which are specific for the logical viewpoint</w:delText>
         </w:r>
       </w:del>
-      <w:del w:id="196" w:author="Andreas Bayha" w:date="2023-01-24T17:38:00Z">
+      <w:del w:id="198" w:author="Andreas Bayha" w:date="2023-01-24T17:38:00Z">
         <w:r>
           <w:rPr>
             <w:lang w:val="en-US"/>
@@ -4564,7 +4586,7 @@
           <w:delText>. More details on wellformedness rules can be found [here</w:delText>
         </w:r>
       </w:del>
-      <w:del w:id="197" w:author="Andreas Bayha" w:date="2023-02-07T17:36:00Z">
+      <w:del w:id="199" w:author="Andreas Bayha" w:date="2023-02-07T17:36:00Z">
         <w:r>
           <w:rPr>
             <w:lang w:val="en-US"/>

</xml_diff>

<commit_message>
FIxecd figure numbers in the LVP documentation
</commit_message>
<xml_diff>
--- a/2_Concepts/3_ModelingFramework/05_logical_viewpoint_rev2.docx
+++ b/2_Concepts/3_ModelingFramework/05_logical_viewpoint_rev2.docx
@@ -2061,9 +2061,25 @@
         <w:rPr>
           <w:lang w:val="en-US"/>
         </w:rPr>
-        <w:t xml:space="preserve"> can be seen in Figures 4</w:t>
-      </w:r>
-      <w:del w:id="68" w:author="Andreas Bayha" w:date="2023-02-08T13:04:00Z">
+        <w:t xml:space="preserve"> can be seen in Figures </w:t>
+      </w:r>
+      <w:ins w:id="68" w:author="Andreas Bayha" w:date="2023-02-09T13:53:00Z">
+        <w:r>
+          <w:rPr>
+            <w:lang w:val="en-US"/>
+          </w:rPr>
+          <w:t>3</w:t>
+        </w:r>
+      </w:ins>
+      <w:del w:id="69" w:author="Andreas Bayha" w:date="2023-02-09T13:53:00Z">
+        <w:r>
+          <w:rPr>
+            <w:lang w:val="en-US"/>
+          </w:rPr>
+          <w:delText>4</w:delText>
+        </w:r>
+      </w:del>
+      <w:del w:id="70" w:author="Andreas Bayha" w:date="2023-02-08T13:04:00Z">
         <w:r>
           <w:rPr>
             <w:lang w:val="en-US"/>
@@ -2081,15 +2097,15 @@
     <w:p>
       <w:pPr>
         <w:rPr>
-          <w:del w:id="69" w:author="Andreas Bayha" w:date="2023-02-08T10:32:00Z"/>
-          <w:lang w:val="en-US"/>
-        </w:rPr>
-      </w:pPr>
-    </w:p>
-    <w:p>
-      <w:pPr>
-        <w:rPr>
-          <w:del w:id="70" w:author="Andreas Bayha" w:date="2023-02-08T10:32:00Z"/>
+          <w:del w:id="71" w:author="Andreas Bayha" w:date="2023-02-08T10:32:00Z"/>
+          <w:lang w:val="en-US"/>
+        </w:rPr>
+      </w:pPr>
+    </w:p>
+    <w:p>
+      <w:pPr>
+        <w:rPr>
+          <w:del w:id="72" w:author="Andreas Bayha" w:date="2023-02-08T10:32:00Z"/>
           <w:lang w:val="en-US"/>
         </w:rPr>
       </w:pPr>
@@ -2114,7 +2130,7 @@
         </w:rPr>
         <w:t>Logical Interface Type](/images/logical_viewpoint/logical-</w:t>
       </w:r>
-      <w:del w:id="71" w:author="Andreas Bayha" w:date="2023-02-08T13:02:00Z">
+      <w:del w:id="73" w:author="Andreas Bayha" w:date="2023-02-08T13:02:00Z">
         <w:r>
           <w:rPr>
             <w:lang w:val="en-US"/>
@@ -2122,7 +2138,7 @@
           <w:delText>intreface-type</w:delText>
         </w:r>
       </w:del>
-      <w:ins w:id="72" w:author="Andreas Bayha" w:date="2023-02-08T13:02:00Z">
+      <w:ins w:id="74" w:author="Andreas Bayha" w:date="2023-02-08T13:02:00Z">
         <w:r>
           <w:rPr>
             <w:lang w:val="en-US"/>
@@ -2136,7 +2152,7 @@
         </w:rPr>
         <w:t>.png){:width="</w:t>
       </w:r>
-      <w:del w:id="73" w:author="Andreas Bayha" w:date="2023-02-08T17:09:00Z">
+      <w:del w:id="75" w:author="Andreas Bayha" w:date="2023-02-08T17:09:00Z">
         <w:r>
           <w:rPr>
             <w:lang w:val="en-US"/>
@@ -2144,7 +2160,7 @@
           <w:delText>3</w:delText>
         </w:r>
       </w:del>
-      <w:ins w:id="74" w:author="Andreas Bayha" w:date="2023-02-08T17:09:00Z">
+      <w:ins w:id="76" w:author="Andreas Bayha" w:date="2023-02-08T17:09:00Z">
         <w:r>
           <w:rPr>
             <w:lang w:val="en-US"/>
@@ -2226,7 +2242,29 @@
           <w:lang w:val="en-US"/>
         </w:rPr>
         <w:lastRenderedPageBreak/>
-        <w:t>&lt;div align="center"&gt;&lt;b&gt;Figure 4: &lt;/b&gt;&lt;</w:t>
+        <w:t xml:space="preserve">&lt;div align="center"&gt;&lt;b&gt;Figure </w:t>
+      </w:r>
+      <w:ins w:id="77" w:author="Andreas Bayha" w:date="2023-02-09T13:53:00Z">
+        <w:r>
+          <w:rPr>
+            <w:lang w:val="en-US"/>
+          </w:rPr>
+          <w:t>3</w:t>
+        </w:r>
+      </w:ins>
+      <w:del w:id="78" w:author="Andreas Bayha" w:date="2023-02-09T13:53:00Z">
+        <w:r>
+          <w:rPr>
+            <w:lang w:val="en-US"/>
+          </w:rPr>
+          <w:delText>4</w:delText>
+        </w:r>
+      </w:del>
+      <w:r>
+        <w:rPr>
+          <w:lang w:val="en-US"/>
+        </w:rPr>
+        <w:t>: &lt;/b&gt;&lt;</w:t>
       </w:r>
       <w:proofErr w:type="spellStart"/>
       <w:r>
@@ -2242,7 +2280,7 @@
         </w:rPr>
         <w:t>&gt;</w:t>
       </w:r>
-      <w:del w:id="75" w:author="Andreas Bayha" w:date="2023-02-08T13:03:00Z">
+      <w:del w:id="79" w:author="Andreas Bayha" w:date="2023-02-08T13:03:00Z">
         <w:r>
           <w:rPr>
             <w:lang w:val="en-US"/>
@@ -2250,7 +2288,7 @@
           <w:delText>Exemplary definition of a SpesML logical interface type</w:delText>
         </w:r>
       </w:del>
-      <w:ins w:id="76" w:author="Andreas Bayha" w:date="2023-02-08T13:03:00Z">
+      <w:ins w:id="80" w:author="Andreas Bayha" w:date="2023-02-08T13:03:00Z">
         <w:r>
           <w:rPr>
             <w:lang w:val="en-US"/>
@@ -2296,19 +2334,19 @@
     <w:p>
       <w:pPr>
         <w:rPr>
-          <w:del w:id="77" w:author="Andreas Bayha" w:date="2023-02-08T10:32:00Z"/>
-          <w:lang w:val="en-US"/>
-        </w:rPr>
-      </w:pPr>
-    </w:p>
-    <w:p>
-      <w:pPr>
-        <w:rPr>
-          <w:del w:id="78" w:author="Andreas Bayha" w:date="2023-02-08T10:32:00Z"/>
-          <w:lang w:val="en-US"/>
-        </w:rPr>
-      </w:pPr>
-      <w:del w:id="79" w:author="Andreas Bayha" w:date="2023-02-08T10:32:00Z">
+          <w:del w:id="81" w:author="Andreas Bayha" w:date="2023-02-08T10:32:00Z"/>
+          <w:lang w:val="en-US"/>
+        </w:rPr>
+      </w:pPr>
+    </w:p>
+    <w:p>
+      <w:pPr>
+        <w:rPr>
+          <w:del w:id="82" w:author="Andreas Bayha" w:date="2023-02-08T10:32:00Z"/>
+          <w:lang w:val="en-US"/>
+        </w:rPr>
+      </w:pPr>
+      <w:del w:id="83" w:author="Andreas Bayha" w:date="2023-02-08T10:32:00Z">
         <w:r>
           <w:rPr>
             <w:lang w:val="en-US"/>
@@ -2320,11 +2358,11 @@
     <w:p>
       <w:pPr>
         <w:rPr>
-          <w:del w:id="80" w:author="Andreas Bayha" w:date="2023-02-08T10:32:00Z"/>
-          <w:lang w:val="en-US"/>
-        </w:rPr>
-      </w:pPr>
-      <w:del w:id="81" w:author="Andreas Bayha" w:date="2023-02-08T10:32:00Z">
+          <w:del w:id="84" w:author="Andreas Bayha" w:date="2023-02-08T10:32:00Z"/>
+          <w:lang w:val="en-US"/>
+        </w:rPr>
+      </w:pPr>
+      <w:del w:id="85" w:author="Andreas Bayha" w:date="2023-02-08T10:32:00Z">
         <w:r>
           <w:rPr>
             <w:lang w:val="en-US"/>
@@ -2352,7 +2390,7 @@
         </w:rPr>
         <w:t xml:space="preserve">The _semantical_ interface of logical components is modelled by means of state machines that operate based on the component’s input </w:t>
       </w:r>
-      <w:del w:id="82" w:author="Andreas Bayha" w:date="2023-02-07T16:25:00Z">
+      <w:del w:id="86" w:author="Andreas Bayha" w:date="2023-02-07T16:25:00Z">
         <w:r>
           <w:rPr>
             <w:lang w:val="en-US"/>
@@ -2360,7 +2398,7 @@
           <w:delText xml:space="preserve">streams </w:delText>
         </w:r>
       </w:del>
-      <w:ins w:id="83" w:author="Andreas Bayha" w:date="2023-02-07T16:25:00Z">
+      <w:ins w:id="87" w:author="Andreas Bayha" w:date="2023-02-07T16:25:00Z">
         <w:r>
           <w:rPr>
             <w:lang w:val="en-US"/>
@@ -2380,7 +2418,7 @@
         </w:rPr>
         <w:t xml:space="preserve">and produce the component's output </w:t>
       </w:r>
-      <w:del w:id="84" w:author="Andreas Bayha" w:date="2023-02-07T16:25:00Z">
+      <w:del w:id="88" w:author="Andreas Bayha" w:date="2023-02-07T16:25:00Z">
         <w:r>
           <w:rPr>
             <w:lang w:val="en-US"/>
@@ -2388,7 +2426,7 @@
           <w:delText>streams</w:delText>
         </w:r>
       </w:del>
-      <w:ins w:id="85" w:author="Andreas Bayha" w:date="2023-02-07T16:25:00Z">
+      <w:ins w:id="89" w:author="Andreas Bayha" w:date="2023-02-07T16:25:00Z">
         <w:r>
           <w:rPr>
             <w:lang w:val="en-US"/>
@@ -2483,7 +2521,7 @@
         </w:rPr>
         <w:t xml:space="preserve">Figure </w:t>
       </w:r>
-      <w:del w:id="86" w:author="Andreas Bayha" w:date="2023-02-08T13:34:00Z">
+      <w:del w:id="90" w:author="Andreas Bayha" w:date="2023-02-08T13:34:00Z">
         <w:r>
           <w:rPr>
             <w:lang w:val="en-US"/>
@@ -2491,7 +2529,402 @@
           <w:delText>6</w:delText>
         </w:r>
       </w:del>
-      <w:ins w:id="87" w:author="Andreas Bayha" w:date="2023-02-08T13:34:00Z">
+      <w:ins w:id="91" w:author="Andreas Bayha" w:date="2023-02-09T13:53:00Z">
+        <w:r>
+          <w:rPr>
+            <w:lang w:val="en-US"/>
+          </w:rPr>
+          <w:t>4</w:t>
+        </w:r>
+      </w:ins>
+      <w:r>
+        <w:rPr>
+          <w:lang w:val="en-US"/>
+        </w:rPr>
+        <w:t xml:space="preserve"> gives an example in the </w:t>
+      </w:r>
+      <w:proofErr w:type="spellStart"/>
+      <w:r>
+        <w:rPr>
+          <w:lang w:val="en-US"/>
+        </w:rPr>
+        <w:t>SpesML</w:t>
+      </w:r>
+      <w:proofErr w:type="spellEnd"/>
+      <w:r>
+        <w:rPr>
+          <w:lang w:val="en-US"/>
+        </w:rPr>
+        <w:t xml:space="preserve"> tool:</w:t>
+      </w:r>
+    </w:p>
+    <w:p>
+      <w:pPr>
+        <w:rPr>
+          <w:lang w:val="en-US"/>
+        </w:rPr>
+      </w:pPr>
+    </w:p>
+    <w:p>
+      <w:pPr>
+        <w:rPr>
+          <w:lang w:val="en-US"/>
+        </w:rPr>
+      </w:pPr>
+      <w:proofErr w:type="gramStart"/>
+      <w:r>
+        <w:rPr>
+          <w:lang w:val="en-US"/>
+        </w:rPr>
+        <w:t>![</w:t>
+      </w:r>
+      <w:proofErr w:type="gramEnd"/>
+      <w:r>
+        <w:rPr>
+          <w:lang w:val="en-US"/>
+        </w:rPr>
+        <w:t>State Machine](/images/logical_viewpoint/state-machine.png){:width="1000" :class="</w:t>
+      </w:r>
+      <w:proofErr w:type="spellStart"/>
+      <w:r>
+        <w:rPr>
+          <w:lang w:val="en-US"/>
+        </w:rPr>
+        <w:t>img</w:t>
+      </w:r>
+      <w:proofErr w:type="spellEnd"/>
+      <w:r>
+        <w:rPr>
+          <w:lang w:val="en-US"/>
+        </w:rPr>
+        <w:t>-responsive" style="</w:t>
+      </w:r>
+      <w:proofErr w:type="spellStart"/>
+      <w:r>
+        <w:rPr>
+          <w:lang w:val="en-US"/>
+        </w:rPr>
+        <w:t>display:block</w:t>
+      </w:r>
+      <w:proofErr w:type="spellEnd"/>
+      <w:r>
+        <w:rPr>
+          <w:lang w:val="en-US"/>
+        </w:rPr>
+        <w:t xml:space="preserve">; </w:t>
+      </w:r>
+      <w:proofErr w:type="spellStart"/>
+      <w:r>
+        <w:rPr>
+          <w:lang w:val="en-US"/>
+        </w:rPr>
+        <w:t>margin-left:auto</w:t>
+      </w:r>
+      <w:proofErr w:type="spellEnd"/>
+      <w:r>
+        <w:rPr>
+          <w:lang w:val="en-US"/>
+        </w:rPr>
+        <w:t xml:space="preserve">; </w:t>
+      </w:r>
+      <w:proofErr w:type="spellStart"/>
+      <w:r>
+        <w:rPr>
+          <w:lang w:val="en-US"/>
+        </w:rPr>
+        <w:t>margin-right:auto</w:t>
+      </w:r>
+      <w:proofErr w:type="spellEnd"/>
+      <w:r>
+        <w:rPr>
+          <w:lang w:val="en-US"/>
+        </w:rPr>
+        <w:t>"}</w:t>
+      </w:r>
+    </w:p>
+    <w:p>
+      <w:pPr>
+        <w:rPr>
+          <w:lang w:val="en-US"/>
+        </w:rPr>
+      </w:pPr>
+      <w:r>
+        <w:rPr>
+          <w:lang w:val="en-US"/>
+        </w:rPr>
+        <w:t xml:space="preserve">&lt;div align="center"&gt;&lt;b&gt;Figure </w:t>
+      </w:r>
+      <w:del w:id="92" w:author="Andreas Bayha" w:date="2023-02-08T13:34:00Z">
+        <w:r>
+          <w:rPr>
+            <w:lang w:val="en-US"/>
+          </w:rPr>
+          <w:delText>6</w:delText>
+        </w:r>
+      </w:del>
+      <w:ins w:id="93" w:author="Andreas Bayha" w:date="2023-02-09T13:53:00Z">
+        <w:r>
+          <w:rPr>
+            <w:lang w:val="en-US"/>
+          </w:rPr>
+          <w:t>4</w:t>
+        </w:r>
+      </w:ins>
+      <w:r>
+        <w:rPr>
+          <w:lang w:val="en-US"/>
+        </w:rPr>
+        <w:t>: &lt;/b&gt;&lt;</w:t>
+      </w:r>
+      <w:proofErr w:type="spellStart"/>
+      <w:r>
+        <w:rPr>
+          <w:lang w:val="en-US"/>
+        </w:rPr>
+        <w:t>em</w:t>
+      </w:r>
+      <w:proofErr w:type="spellEnd"/>
+      <w:r>
+        <w:rPr>
+          <w:lang w:val="en-US"/>
+        </w:rPr>
+        <w:t xml:space="preserve">&gt;An example for a </w:t>
+      </w:r>
+      <w:proofErr w:type="spellStart"/>
+      <w:r>
+        <w:rPr>
+          <w:lang w:val="en-US"/>
+        </w:rPr>
+        <w:t>SpesML</w:t>
+      </w:r>
+      <w:proofErr w:type="spellEnd"/>
+      <w:r>
+        <w:rPr>
+          <w:lang w:val="en-US"/>
+        </w:rPr>
+        <w:t xml:space="preserve"> state </w:t>
+      </w:r>
+      <w:proofErr w:type="gramStart"/>
+      <w:r>
+        <w:rPr>
+          <w:lang w:val="en-US"/>
+        </w:rPr>
+        <w:t>machine.&lt;</w:t>
+      </w:r>
+      <w:proofErr w:type="gramEnd"/>
+      <w:r>
+        <w:rPr>
+          <w:lang w:val="en-US"/>
+        </w:rPr>
+        <w:t>/</w:t>
+      </w:r>
+      <w:proofErr w:type="spellStart"/>
+      <w:r>
+        <w:rPr>
+          <w:lang w:val="en-US"/>
+        </w:rPr>
+        <w:t>em</w:t>
+      </w:r>
+      <w:proofErr w:type="spellEnd"/>
+      <w:r>
+        <w:rPr>
+          <w:lang w:val="en-US"/>
+        </w:rPr>
+        <w:t>&gt;&lt;/div&gt;</w:t>
+      </w:r>
+    </w:p>
+    <w:p>
+      <w:pPr>
+        <w:rPr>
+          <w:lang w:val="en-US"/>
+        </w:rPr>
+      </w:pPr>
+    </w:p>
+    <w:p>
+      <w:pPr>
+        <w:rPr>
+          <w:lang w:val="en-US"/>
+        </w:rPr>
+      </w:pPr>
+      <w:r>
+        <w:rPr>
+          <w:lang w:val="en-US"/>
+        </w:rPr>
+        <w:t># Decomposition of Logical Components</w:t>
+      </w:r>
+    </w:p>
+    <w:p>
+      <w:pPr>
+        <w:rPr>
+          <w:del w:id="94" w:author="Andreas Bayha" w:date="2023-01-24T17:29:00Z"/>
+          <w:lang w:val="en-US"/>
+        </w:rPr>
+      </w:pPr>
+      <w:r>
+        <w:rPr>
+          <w:lang w:val="en-US"/>
+        </w:rPr>
+        <w:t xml:space="preserve">To structure the logical system architecture and to reduce complexity, all logical components can be decomposed into sub-components. </w:t>
+      </w:r>
+    </w:p>
+    <w:p>
+      <w:pPr>
+        <w:rPr>
+          <w:lang w:val="en-US"/>
+        </w:rPr>
+      </w:pPr>
+      <w:del w:id="95" w:author="Andreas Bayha" w:date="2023-01-24T17:29:00Z">
+        <w:r>
+          <w:rPr>
+            <w:lang w:val="en-US"/>
+          </w:rPr>
+          <w:delText>Conceptually, t</w:delText>
+        </w:r>
+      </w:del>
+      <w:ins w:id="96" w:author="Andreas Bayha" w:date="2023-01-24T17:29:00Z">
+        <w:r>
+          <w:rPr>
+            <w:lang w:val="en-US"/>
+          </w:rPr>
+          <w:t>T</w:t>
+        </w:r>
+      </w:ins>
+      <w:r>
+        <w:rPr>
+          <w:lang w:val="en-US"/>
+        </w:rPr>
+        <w:t xml:space="preserve">his means that </w:t>
+      </w:r>
+      <w:ins w:id="97" w:author="Andreas Bayha" w:date="2023-01-24T17:28:00Z">
+        <w:r>
+          <w:rPr>
+            <w:lang w:val="en-US"/>
+          </w:rPr>
+          <w:t>the behavior of a decomp</w:t>
+        </w:r>
+      </w:ins>
+      <w:ins w:id="98" w:author="Andreas Bayha" w:date="2023-02-08T16:45:00Z">
+        <w:r>
+          <w:rPr>
+            <w:lang w:val="en-US"/>
+          </w:rPr>
+          <w:t>o</w:t>
+        </w:r>
+      </w:ins>
+      <w:ins w:id="99" w:author="Andreas Bayha" w:date="2023-01-24T17:28:00Z">
+        <w:r>
+          <w:rPr>
+            <w:lang w:val="en-US"/>
+          </w:rPr>
+          <w:t xml:space="preserve">sed component results from the </w:t>
+        </w:r>
+        <w:proofErr w:type="spellStart"/>
+        <w:r>
+          <w:rPr>
+            <w:lang w:val="en-US"/>
+          </w:rPr>
+          <w:t>the</w:t>
+        </w:r>
+        <w:proofErr w:type="spellEnd"/>
+        <w:r>
+          <w:rPr>
+            <w:lang w:val="en-US"/>
+          </w:rPr>
+          <w:t xml:space="preserve"> composed behavior of the sub-components</w:t>
+        </w:r>
+      </w:ins>
+      <w:del w:id="100" w:author="Andreas Bayha" w:date="2023-01-24T17:28:00Z">
+        <w:r>
+          <w:rPr>
+            <w:lang w:val="en-US"/>
+          </w:rPr>
+          <w:delText>a set of sub-components is modeled and connected in such a way, that their composed behavior results in the behavior of the decomposed component</w:delText>
+        </w:r>
+      </w:del>
+      <w:r>
+        <w:rPr>
+          <w:lang w:val="en-US"/>
+        </w:rPr>
+        <w:t xml:space="preserve">. </w:t>
+      </w:r>
+    </w:p>
+    <w:p>
+      <w:pPr>
+        <w:rPr>
+          <w:lang w:val="en-US"/>
+        </w:rPr>
+      </w:pPr>
+      <w:r>
+        <w:rPr>
+          <w:lang w:val="en-US"/>
+        </w:rPr>
+        <w:t xml:space="preserve">In the </w:t>
+      </w:r>
+      <w:proofErr w:type="spellStart"/>
+      <w:r>
+        <w:rPr>
+          <w:lang w:val="en-US"/>
+        </w:rPr>
+        <w:t>SpesML</w:t>
+      </w:r>
+      <w:proofErr w:type="spellEnd"/>
+      <w:r>
+        <w:rPr>
+          <w:lang w:val="en-US"/>
+        </w:rPr>
+        <w:t xml:space="preserve"> </w:t>
+      </w:r>
+      <w:proofErr w:type="spellStart"/>
+      <w:r>
+        <w:rPr>
+          <w:lang w:val="en-US"/>
+        </w:rPr>
+        <w:t>SysML</w:t>
+      </w:r>
+      <w:proofErr w:type="spellEnd"/>
+      <w:r>
+        <w:rPr>
+          <w:lang w:val="en-US"/>
+        </w:rPr>
+        <w:t>-profile and plugin, decomposition is modeled by means of dedicated `</w:t>
+      </w:r>
+      <w:proofErr w:type="spellStart"/>
+      <w:r>
+        <w:rPr>
+          <w:lang w:val="en-US"/>
+        </w:rPr>
+        <w:t>SysML</w:t>
+      </w:r>
+      <w:proofErr w:type="spellEnd"/>
+      <w:r>
+        <w:rPr>
+          <w:lang w:val="en-US"/>
+        </w:rPr>
+        <w:t xml:space="preserve"> Internal Block Diagrams (IBDs)` in which `</w:t>
+      </w:r>
+      <w:proofErr w:type="spellStart"/>
+      <w:r>
+        <w:rPr>
+          <w:lang w:val="en-US"/>
+        </w:rPr>
+        <w:t>SysML</w:t>
+      </w:r>
+      <w:proofErr w:type="spellEnd"/>
+      <w:r>
+        <w:rPr>
+          <w:lang w:val="en-US"/>
+        </w:rPr>
+        <w:t xml:space="preserve"> Parts` are instantiated and connected for the subcomponents as can be seen in Figure </w:t>
+      </w:r>
+      <w:del w:id="101" w:author="Andreas Bayha" w:date="2023-02-08T13:34:00Z">
+        <w:r>
+          <w:rPr>
+            <w:lang w:val="en-US"/>
+          </w:rPr>
+          <w:delText>7</w:delText>
+        </w:r>
+      </w:del>
+      <w:ins w:id="102" w:author="Andreas Bayha" w:date="2023-02-09T13:53:00Z">
         <w:r>
           <w:rPr>
             <w:lang w:val="en-US"/>
@@ -2503,21 +2936,7 @@
         <w:rPr>
           <w:lang w:val="en-US"/>
         </w:rPr>
-        <w:t xml:space="preserve"> gives an example in the </w:t>
-      </w:r>
-      <w:proofErr w:type="spellStart"/>
-      <w:r>
-        <w:rPr>
-          <w:lang w:val="en-US"/>
-        </w:rPr>
-        <w:t>SpesML</w:t>
-      </w:r>
-      <w:proofErr w:type="spellEnd"/>
-      <w:r>
-        <w:rPr>
-          <w:lang w:val="en-US"/>
-        </w:rPr>
-        <w:t xml:space="preserve"> tool:</w:t>
+        <w:t>:</w:t>
       </w:r>
     </w:p>
     <w:p>
@@ -2545,7 +2964,7 @@
         <w:rPr>
           <w:lang w:val="en-US"/>
         </w:rPr>
-        <w:t>State Machine](/images/logical_viewpoint/state-machine.png){:width="1000" :class="</w:t>
+        <w:t>Composition](/images/logical_viewpoint/decomposition.png){:width="1000" :class="</w:t>
       </w:r>
       <w:proofErr w:type="spellStart"/>
       <w:r>
@@ -2616,15 +3035,7 @@
         </w:rPr>
         <w:t xml:space="preserve">&lt;div align="center"&gt;&lt;b&gt;Figure </w:t>
       </w:r>
-      <w:del w:id="88" w:author="Andreas Bayha" w:date="2023-02-08T13:34:00Z">
-        <w:r>
-          <w:rPr>
-            <w:lang w:val="en-US"/>
-          </w:rPr>
-          <w:delText>6</w:delText>
-        </w:r>
-      </w:del>
-      <w:ins w:id="89" w:author="Andreas Bayha" w:date="2023-02-08T13:34:00Z">
+      <w:ins w:id="103" w:author="Andreas Bayha" w:date="2023-02-09T13:53:00Z">
         <w:r>
           <w:rPr>
             <w:lang w:val="en-US"/>
@@ -2632,380 +3043,7 @@
           <w:t>5</w:t>
         </w:r>
       </w:ins>
-      <w:r>
-        <w:rPr>
-          <w:lang w:val="en-US"/>
-        </w:rPr>
-        <w:t>: &lt;/b&gt;&lt;</w:t>
-      </w:r>
-      <w:proofErr w:type="spellStart"/>
-      <w:r>
-        <w:rPr>
-          <w:lang w:val="en-US"/>
-        </w:rPr>
-        <w:t>em</w:t>
-      </w:r>
-      <w:proofErr w:type="spellEnd"/>
-      <w:r>
-        <w:rPr>
-          <w:lang w:val="en-US"/>
-        </w:rPr>
-        <w:t xml:space="preserve">&gt;An example for a </w:t>
-      </w:r>
-      <w:proofErr w:type="spellStart"/>
-      <w:r>
-        <w:rPr>
-          <w:lang w:val="en-US"/>
-        </w:rPr>
-        <w:t>SpesML</w:t>
-      </w:r>
-      <w:proofErr w:type="spellEnd"/>
-      <w:r>
-        <w:rPr>
-          <w:lang w:val="en-US"/>
-        </w:rPr>
-        <w:t xml:space="preserve"> state </w:t>
-      </w:r>
-      <w:proofErr w:type="gramStart"/>
-      <w:r>
-        <w:rPr>
-          <w:lang w:val="en-US"/>
-        </w:rPr>
-        <w:t>machine.&lt;</w:t>
-      </w:r>
-      <w:proofErr w:type="gramEnd"/>
-      <w:r>
-        <w:rPr>
-          <w:lang w:val="en-US"/>
-        </w:rPr>
-        <w:t>/</w:t>
-      </w:r>
-      <w:proofErr w:type="spellStart"/>
-      <w:r>
-        <w:rPr>
-          <w:lang w:val="en-US"/>
-        </w:rPr>
-        <w:t>em</w:t>
-      </w:r>
-      <w:proofErr w:type="spellEnd"/>
-      <w:r>
-        <w:rPr>
-          <w:lang w:val="en-US"/>
-        </w:rPr>
-        <w:t>&gt;&lt;/div&gt;</w:t>
-      </w:r>
-    </w:p>
-    <w:p>
-      <w:pPr>
-        <w:rPr>
-          <w:lang w:val="en-US"/>
-        </w:rPr>
-      </w:pPr>
-    </w:p>
-    <w:p>
-      <w:pPr>
-        <w:rPr>
-          <w:lang w:val="en-US"/>
-        </w:rPr>
-      </w:pPr>
-      <w:r>
-        <w:rPr>
-          <w:lang w:val="en-US"/>
-        </w:rPr>
-        <w:t># Decomposition of Logical Components</w:t>
-      </w:r>
-    </w:p>
-    <w:p>
-      <w:pPr>
-        <w:rPr>
-          <w:del w:id="90" w:author="Andreas Bayha" w:date="2023-01-24T17:29:00Z"/>
-          <w:lang w:val="en-US"/>
-        </w:rPr>
-      </w:pPr>
-      <w:r>
-        <w:rPr>
-          <w:lang w:val="en-US"/>
-        </w:rPr>
-        <w:t xml:space="preserve">To structure the logical system architecture and to reduce complexity, all logical components can be decomposed into sub-components. </w:t>
-      </w:r>
-    </w:p>
-    <w:p>
-      <w:pPr>
-        <w:rPr>
-          <w:lang w:val="en-US"/>
-        </w:rPr>
-      </w:pPr>
-      <w:del w:id="91" w:author="Andreas Bayha" w:date="2023-01-24T17:29:00Z">
-        <w:r>
-          <w:rPr>
-            <w:lang w:val="en-US"/>
-          </w:rPr>
-          <w:delText>Conceptually, t</w:delText>
-        </w:r>
-      </w:del>
-      <w:ins w:id="92" w:author="Andreas Bayha" w:date="2023-01-24T17:29:00Z">
-        <w:r>
-          <w:rPr>
-            <w:lang w:val="en-US"/>
-          </w:rPr>
-          <w:t>T</w:t>
-        </w:r>
-      </w:ins>
-      <w:r>
-        <w:rPr>
-          <w:lang w:val="en-US"/>
-        </w:rPr>
-        <w:t xml:space="preserve">his means that </w:t>
-      </w:r>
-      <w:ins w:id="93" w:author="Andreas Bayha" w:date="2023-01-24T17:28:00Z">
-        <w:r>
-          <w:rPr>
-            <w:lang w:val="en-US"/>
-          </w:rPr>
-          <w:t>the behavior of a decomp</w:t>
-        </w:r>
-      </w:ins>
-      <w:ins w:id="94" w:author="Andreas Bayha" w:date="2023-02-08T16:45:00Z">
-        <w:r>
-          <w:rPr>
-            <w:lang w:val="en-US"/>
-          </w:rPr>
-          <w:t>o</w:t>
-        </w:r>
-      </w:ins>
-      <w:ins w:id="95" w:author="Andreas Bayha" w:date="2023-01-24T17:28:00Z">
-        <w:r>
-          <w:rPr>
-            <w:lang w:val="en-US"/>
-          </w:rPr>
-          <w:t xml:space="preserve">sed component results from the </w:t>
-        </w:r>
-        <w:proofErr w:type="spellStart"/>
-        <w:r>
-          <w:rPr>
-            <w:lang w:val="en-US"/>
-          </w:rPr>
-          <w:t>the</w:t>
-        </w:r>
-        <w:proofErr w:type="spellEnd"/>
-        <w:r>
-          <w:rPr>
-            <w:lang w:val="en-US"/>
-          </w:rPr>
-          <w:t xml:space="preserve"> composed behavior of the sub-components</w:t>
-        </w:r>
-      </w:ins>
-      <w:del w:id="96" w:author="Andreas Bayha" w:date="2023-01-24T17:28:00Z">
-        <w:r>
-          <w:rPr>
-            <w:lang w:val="en-US"/>
-          </w:rPr>
-          <w:delText>a set of sub-components is modeled and connected in such a way, that their composed behavior results in the behavior of the decomposed component</w:delText>
-        </w:r>
-      </w:del>
-      <w:r>
-        <w:rPr>
-          <w:lang w:val="en-US"/>
-        </w:rPr>
-        <w:t xml:space="preserve">. </w:t>
-      </w:r>
-    </w:p>
-    <w:p>
-      <w:pPr>
-        <w:rPr>
-          <w:lang w:val="en-US"/>
-        </w:rPr>
-      </w:pPr>
-      <w:r>
-        <w:rPr>
-          <w:lang w:val="en-US"/>
-        </w:rPr>
-        <w:t xml:space="preserve">In the </w:t>
-      </w:r>
-      <w:proofErr w:type="spellStart"/>
-      <w:r>
-        <w:rPr>
-          <w:lang w:val="en-US"/>
-        </w:rPr>
-        <w:t>SpesML</w:t>
-      </w:r>
-      <w:proofErr w:type="spellEnd"/>
-      <w:r>
-        <w:rPr>
-          <w:lang w:val="en-US"/>
-        </w:rPr>
-        <w:t xml:space="preserve"> </w:t>
-      </w:r>
-      <w:proofErr w:type="spellStart"/>
-      <w:r>
-        <w:rPr>
-          <w:lang w:val="en-US"/>
-        </w:rPr>
-        <w:t>SysML</w:t>
-      </w:r>
-      <w:proofErr w:type="spellEnd"/>
-      <w:r>
-        <w:rPr>
-          <w:lang w:val="en-US"/>
-        </w:rPr>
-        <w:t>-profile and plugin, decomposition is modeled by means of dedicated `</w:t>
-      </w:r>
-      <w:proofErr w:type="spellStart"/>
-      <w:r>
-        <w:rPr>
-          <w:lang w:val="en-US"/>
-        </w:rPr>
-        <w:t>SysML</w:t>
-      </w:r>
-      <w:proofErr w:type="spellEnd"/>
-      <w:r>
-        <w:rPr>
-          <w:lang w:val="en-US"/>
-        </w:rPr>
-        <w:t xml:space="preserve"> Internal Block Diagrams (IBDs)` in which `</w:t>
-      </w:r>
-      <w:proofErr w:type="spellStart"/>
-      <w:r>
-        <w:rPr>
-          <w:lang w:val="en-US"/>
-        </w:rPr>
-        <w:t>SysML</w:t>
-      </w:r>
-      <w:proofErr w:type="spellEnd"/>
-      <w:r>
-        <w:rPr>
-          <w:lang w:val="en-US"/>
-        </w:rPr>
-        <w:t xml:space="preserve"> Parts` are instantiated and connected for the subcomponents as can be seen in Figure </w:t>
-      </w:r>
-      <w:del w:id="97" w:author="Andreas Bayha" w:date="2023-02-08T13:34:00Z">
-        <w:r>
-          <w:rPr>
-            <w:lang w:val="en-US"/>
-          </w:rPr>
-          <w:delText>7</w:delText>
-        </w:r>
-      </w:del>
-      <w:ins w:id="98" w:author="Andreas Bayha" w:date="2023-02-08T13:34:00Z">
-        <w:r>
-          <w:rPr>
-            <w:lang w:val="en-US"/>
-          </w:rPr>
-          <w:t>6</w:t>
-        </w:r>
-      </w:ins>
-      <w:r>
-        <w:rPr>
-          <w:lang w:val="en-US"/>
-        </w:rPr>
-        <w:t>:</w:t>
-      </w:r>
-    </w:p>
-    <w:p>
-      <w:pPr>
-        <w:rPr>
-          <w:lang w:val="en-US"/>
-        </w:rPr>
-      </w:pPr>
-    </w:p>
-    <w:p>
-      <w:pPr>
-        <w:rPr>
-          <w:lang w:val="en-US"/>
-        </w:rPr>
-      </w:pPr>
-      <w:proofErr w:type="gramStart"/>
-      <w:r>
-        <w:rPr>
-          <w:lang w:val="en-US"/>
-        </w:rPr>
-        <w:t>![</w:t>
-      </w:r>
-      <w:proofErr w:type="gramEnd"/>
-      <w:r>
-        <w:rPr>
-          <w:lang w:val="en-US"/>
-        </w:rPr>
-        <w:t>Composition](/images/logical_viewpoint/decomposition.png){:width="1000" :class="</w:t>
-      </w:r>
-      <w:proofErr w:type="spellStart"/>
-      <w:r>
-        <w:rPr>
-          <w:lang w:val="en-US"/>
-        </w:rPr>
-        <w:t>img</w:t>
-      </w:r>
-      <w:proofErr w:type="spellEnd"/>
-      <w:r>
-        <w:rPr>
-          <w:lang w:val="en-US"/>
-        </w:rPr>
-        <w:t>-responsive" style="</w:t>
-      </w:r>
-      <w:proofErr w:type="spellStart"/>
-      <w:r>
-        <w:rPr>
-          <w:lang w:val="en-US"/>
-        </w:rPr>
-        <w:t>display:block</w:t>
-      </w:r>
-      <w:proofErr w:type="spellEnd"/>
-      <w:r>
-        <w:rPr>
-          <w:lang w:val="en-US"/>
-        </w:rPr>
-        <w:t xml:space="preserve">; </w:t>
-      </w:r>
-      <w:proofErr w:type="spellStart"/>
-      <w:r>
-        <w:rPr>
-          <w:lang w:val="en-US"/>
-        </w:rPr>
-        <w:t>margin-left:auto</w:t>
-      </w:r>
-      <w:proofErr w:type="spellEnd"/>
-      <w:r>
-        <w:rPr>
-          <w:lang w:val="en-US"/>
-        </w:rPr>
-        <w:t xml:space="preserve">; </w:t>
-      </w:r>
-      <w:proofErr w:type="spellStart"/>
-      <w:r>
-        <w:rPr>
-          <w:lang w:val="en-US"/>
-        </w:rPr>
-        <w:t>margin-right:auto</w:t>
-      </w:r>
-      <w:proofErr w:type="spellEnd"/>
-      <w:r>
-        <w:rPr>
-          <w:lang w:val="en-US"/>
-        </w:rPr>
-        <w:t>"}</w:t>
-      </w:r>
-    </w:p>
-    <w:p>
-      <w:pPr>
-        <w:rPr>
-          <w:lang w:val="en-US"/>
-        </w:rPr>
-      </w:pPr>
-      <w:r>
-        <w:rPr>
-          <w:lang w:val="en-US"/>
-        </w:rPr>
-        <w:t xml:space="preserve">&lt;div align="center"&gt;&lt;b&gt;Figure </w:t>
-      </w:r>
-      <w:ins w:id="99" w:author="Andreas Bayha" w:date="2023-02-08T13:34:00Z">
-        <w:r>
-          <w:rPr>
-            <w:lang w:val="en-US"/>
-          </w:rPr>
-          <w:t>6</w:t>
-        </w:r>
-      </w:ins>
-      <w:del w:id="100" w:author="Andreas Bayha" w:date="2023-02-08T13:34:00Z">
+      <w:del w:id="104" w:author="Andreas Bayha" w:date="2023-02-08T13:34:00Z">
         <w:r>
           <w:rPr>
             <w:lang w:val="en-US"/>
@@ -3210,7 +3248,7 @@
         </w:rPr>
         <w:t>-functions of the FV to exactly _one_ logical component</w:t>
       </w:r>
-      <w:del w:id="101" w:author="Andreas Bayha" w:date="2023-02-07T16:37:00Z">
+      <w:del w:id="105" w:author="Andreas Bayha" w:date="2023-02-07T16:37:00Z">
         <w:r>
           <w:rPr>
             <w:lang w:val="en-US"/>
@@ -3228,11 +3266,11 @@
     <w:p>
       <w:pPr>
         <w:rPr>
-          <w:del w:id="102" w:author="Andreas Bayha" w:date="2023-02-07T16:35:00Z"/>
-          <w:lang w:val="en-US"/>
-        </w:rPr>
-      </w:pPr>
-      <w:del w:id="103" w:author="Andreas Bayha" w:date="2023-02-07T16:35:00Z">
+          <w:del w:id="106" w:author="Andreas Bayha" w:date="2023-02-07T16:35:00Z"/>
+          <w:lang w:val="en-US"/>
+        </w:rPr>
+      </w:pPr>
+      <w:del w:id="107" w:author="Andreas Bayha" w:date="2023-02-07T16:35:00Z">
         <w:r>
           <w:rPr>
             <w:lang w:val="en-US"/>
@@ -3244,19 +3282,19 @@
     <w:p>
       <w:pPr>
         <w:rPr>
-          <w:del w:id="104" w:author="Andreas Bayha" w:date="2023-02-07T16:35:00Z"/>
-          <w:lang w:val="en-US"/>
-        </w:rPr>
-      </w:pPr>
-    </w:p>
-    <w:p>
-      <w:pPr>
-        <w:rPr>
-          <w:del w:id="105" w:author="Andreas Bayha" w:date="2023-02-07T16:35:00Z"/>
-          <w:lang w:val="en-US"/>
-        </w:rPr>
-      </w:pPr>
-      <w:del w:id="106" w:author="Andreas Bayha" w:date="2023-02-07T16:35:00Z">
+          <w:del w:id="108" w:author="Andreas Bayha" w:date="2023-02-07T16:35:00Z"/>
+          <w:lang w:val="en-US"/>
+        </w:rPr>
+      </w:pPr>
+    </w:p>
+    <w:p>
+      <w:pPr>
+        <w:rPr>
+          <w:del w:id="109" w:author="Andreas Bayha" w:date="2023-02-07T16:35:00Z"/>
+          <w:lang w:val="en-US"/>
+        </w:rPr>
+      </w:pPr>
+      <w:del w:id="110" w:author="Andreas Bayha" w:date="2023-02-07T16:35:00Z">
         <w:r>
           <w:rPr>
             <w:lang w:val="en-US"/>
@@ -3268,11 +3306,11 @@
     <w:p>
       <w:pPr>
         <w:rPr>
-          <w:del w:id="107" w:author="Andreas Bayha" w:date="2023-02-07T16:35:00Z"/>
-          <w:lang w:val="en-US"/>
-        </w:rPr>
-      </w:pPr>
-      <w:del w:id="108" w:author="Andreas Bayha" w:date="2023-02-07T16:35:00Z">
+          <w:del w:id="111" w:author="Andreas Bayha" w:date="2023-02-07T16:35:00Z"/>
+          <w:lang w:val="en-US"/>
+        </w:rPr>
+      </w:pPr>
+      <w:del w:id="112" w:author="Andreas Bayha" w:date="2023-02-07T16:35:00Z">
         <w:r>
           <w:rPr>
             <w:lang w:val="en-US"/>
@@ -3341,7 +3379,7 @@
         </w:rPr>
         <w:t xml:space="preserve"> every logical component to exactly one technical component</w:t>
       </w:r>
-      <w:del w:id="109" w:author="Andreas Bayha" w:date="2023-02-07T16:37:00Z">
+      <w:del w:id="113" w:author="Andreas Bayha" w:date="2023-02-07T16:37:00Z">
         <w:r>
           <w:rPr>
             <w:lang w:val="en-US"/>
@@ -3382,7 +3420,7 @@
         </w:rPr>
         <w:t xml:space="preserve"> can be found [</w:t>
       </w:r>
-      <w:del w:id="110" w:author="Andreas Bayha" w:date="2023-01-24T17:39:00Z">
+      <w:del w:id="114" w:author="Andreas Bayha" w:date="2023-01-24T17:39:00Z">
         <w:r>
           <w:rPr>
             <w:lang w:val="en-US"/>
@@ -3390,7 +3428,7 @@
           <w:delText>here</w:delText>
         </w:r>
       </w:del>
-      <w:ins w:id="111" w:author="Andreas Bayha" w:date="2023-01-24T17:39:00Z">
+      <w:ins w:id="115" w:author="Andreas Bayha" w:date="2023-01-24T17:39:00Z">
         <w:r>
           <w:rPr>
             <w:lang w:val="en-US"/>
@@ -3451,7 +3489,7 @@
         </w:rPr>
         <w:t>The logical view can also explicitly model certain aspects of the transition from the logical to the technical viewpoint, as is introduced [</w:t>
       </w:r>
-      <w:del w:id="112" w:author="Andreas Bayha" w:date="2023-01-24T17:35:00Z">
+      <w:del w:id="116" w:author="Andreas Bayha" w:date="2023-01-24T17:35:00Z">
         <w:r>
           <w:rPr>
             <w:lang w:val="en-US"/>
@@ -3459,7 +3497,7 @@
           <w:delText>here</w:delText>
         </w:r>
       </w:del>
-      <w:ins w:id="113" w:author="Andreas Bayha" w:date="2023-01-24T17:35:00Z">
+      <w:ins w:id="117" w:author="Andreas Bayha" w:date="2023-01-24T17:35:00Z">
         <w:r>
           <w:rPr>
             <w:lang w:val="en-US"/>
@@ -3467,7 +3505,7 @@
           <w:t>in the technical vi</w:t>
         </w:r>
       </w:ins>
-      <w:ins w:id="114" w:author="Andreas Bayha" w:date="2023-01-24T17:36:00Z">
+      <w:ins w:id="118" w:author="Andreas Bayha" w:date="2023-01-24T17:36:00Z">
         <w:r>
           <w:rPr>
             <w:lang w:val="en-US"/>
@@ -3495,7 +3533,7 @@
         </w:rPr>
         <w:t>https://spesml.github.io/concepts/modeling_framework/tracing.html#definition-of-software-components-in-the-logical-architecture) in more detail.</w:t>
       </w:r>
-      <w:del w:id="115" w:author="Andreas Bayha" w:date="2023-02-08T16:11:00Z">
+      <w:del w:id="119" w:author="Andreas Bayha" w:date="2023-02-08T16:11:00Z">
         <w:r>
           <w:rPr>
             <w:lang w:val="en-US"/>
@@ -3524,7 +3562,7 @@
         </w:rPr>
         <w:t xml:space="preserve"> identification of </w:t>
       </w:r>
-      <w:del w:id="116" w:author="Andreas Bayha" w:date="2023-01-24T17:45:00Z">
+      <w:del w:id="120" w:author="Andreas Bayha" w:date="2023-01-24T17:45:00Z">
         <w:r>
           <w:rPr>
             <w:lang w:val="en-US"/>
@@ -3532,7 +3570,7 @@
           <w:delText xml:space="preserve">future </w:delText>
         </w:r>
       </w:del>
-      <w:del w:id="117" w:author="Andreas Bayha" w:date="2023-02-08T16:12:00Z">
+      <w:del w:id="121" w:author="Andreas Bayha" w:date="2023-02-08T16:12:00Z">
         <w:r>
           <w:rPr>
             <w:lang w:val="en-US"/>
@@ -3546,7 +3584,7 @@
         </w:rPr>
         <w:t>sub-systems</w:t>
       </w:r>
-      <w:ins w:id="118" w:author="Andreas Bayha" w:date="2023-01-24T17:45:00Z">
+      <w:ins w:id="122" w:author="Andreas Bayha" w:date="2023-01-24T17:45:00Z">
         <w:r>
           <w:rPr>
             <w:lang w:val="en-US"/>
@@ -3560,7 +3598,7 @@
         </w:rPr>
         <w:t xml:space="preserve"> can be modelled here, by decomposing logical components into different sub-components</w:t>
       </w:r>
-      <w:ins w:id="119" w:author="Andreas Bayha" w:date="2023-02-08T16:13:00Z">
+      <w:ins w:id="123" w:author="Andreas Bayha" w:date="2023-02-08T16:13:00Z">
         <w:r>
           <w:rPr>
             <w:lang w:val="en-US"/>
@@ -3574,7 +3612,7 @@
         </w:rPr>
         <w:t xml:space="preserve"> </w:t>
       </w:r>
-      <w:ins w:id="120" w:author="Andreas Bayha" w:date="2023-02-08T16:16:00Z">
+      <w:ins w:id="124" w:author="Andreas Bayha" w:date="2023-02-08T16:16:00Z">
         <w:r>
           <w:rPr>
             <w:lang w:val="en-US"/>
@@ -3582,7 +3620,7 @@
           <w:t>Hereby, the</w:t>
         </w:r>
       </w:ins>
-      <w:ins w:id="121" w:author="Andreas Bayha" w:date="2023-02-08T16:24:00Z">
+      <w:ins w:id="125" w:author="Andreas Bayha" w:date="2023-02-08T16:24:00Z">
         <w:r>
           <w:rPr>
             <w:lang w:val="en-US"/>
@@ -3590,7 +3628,7 @@
           <w:t>se logical</w:t>
         </w:r>
       </w:ins>
-      <w:ins w:id="122" w:author="Andreas Bayha" w:date="2023-02-08T16:16:00Z">
+      <w:ins w:id="126" w:author="Andreas Bayha" w:date="2023-02-08T16:16:00Z">
         <w:r>
           <w:rPr>
             <w:lang w:val="en-US"/>
@@ -3598,7 +3636,7 @@
           <w:t xml:space="preserve"> sub-components </w:t>
         </w:r>
       </w:ins>
-      <w:ins w:id="123" w:author="Andreas Bayha" w:date="2023-02-08T16:21:00Z">
+      <w:ins w:id="127" w:author="Andreas Bayha" w:date="2023-02-08T16:21:00Z">
         <w:r>
           <w:rPr>
             <w:lang w:val="en-US"/>
@@ -3606,7 +3644,7 @@
           <w:t xml:space="preserve">can be annotated with the </w:t>
         </w:r>
       </w:ins>
-      <w:ins w:id="124" w:author="Andreas Bayha" w:date="2023-02-08T16:28:00Z">
+      <w:ins w:id="128" w:author="Andreas Bayha" w:date="2023-02-08T16:28:00Z">
         <w:r>
           <w:rPr>
             <w:lang w:val="en-US"/>
@@ -3614,7 +3652,7 @@
           <w:t>engineering</w:t>
         </w:r>
       </w:ins>
-      <w:ins w:id="125" w:author="Andreas Bayha" w:date="2023-02-08T16:22:00Z">
+      <w:ins w:id="129" w:author="Andreas Bayha" w:date="2023-02-08T16:22:00Z">
         <w:r>
           <w:rPr>
             <w:lang w:val="en-US"/>
@@ -3622,7 +3660,7 @@
           <w:t xml:space="preserve"> discipline </w:t>
         </w:r>
       </w:ins>
-      <w:ins w:id="126" w:author="Andreas Bayha" w:date="2023-02-08T16:25:00Z">
+      <w:ins w:id="130" w:author="Andreas Bayha" w:date="2023-02-08T16:25:00Z">
         <w:r>
           <w:rPr>
             <w:lang w:val="en-US"/>
@@ -3630,7 +3668,7 @@
           <w:t>to</w:t>
         </w:r>
       </w:ins>
-      <w:ins w:id="127" w:author="Andreas Bayha" w:date="2023-02-08T16:22:00Z">
+      <w:ins w:id="131" w:author="Andreas Bayha" w:date="2023-02-08T16:22:00Z">
         <w:r>
           <w:rPr>
             <w:lang w:val="en-US"/>
@@ -3638,7 +3676,7 @@
           <w:t xml:space="preserve"> which they </w:t>
         </w:r>
       </w:ins>
-      <w:ins w:id="128" w:author="Andreas Bayha" w:date="2023-02-08T16:46:00Z">
+      <w:ins w:id="132" w:author="Andreas Bayha" w:date="2023-02-08T16:46:00Z">
         <w:r>
           <w:rPr>
             <w:lang w:val="en-US"/>
@@ -3646,7 +3684,7 @@
           <w:t>relate</w:t>
         </w:r>
       </w:ins>
-      <w:ins w:id="129" w:author="Andreas Bayha" w:date="2023-02-08T16:22:00Z">
+      <w:ins w:id="133" w:author="Andreas Bayha" w:date="2023-02-08T16:22:00Z">
         <w:r>
           <w:rPr>
             <w:lang w:val="en-US"/>
@@ -3654,7 +3692,7 @@
           <w:t xml:space="preserve"> in the technical view using a dedi</w:t>
         </w:r>
       </w:ins>
-      <w:ins w:id="130" w:author="Andreas Bayha" w:date="2023-02-08T16:23:00Z">
+      <w:ins w:id="134" w:author="Andreas Bayha" w:date="2023-02-08T16:23:00Z">
         <w:r>
           <w:rPr>
             <w:lang w:val="en-US"/>
@@ -3662,7 +3700,7 @@
           <w:t>cated property</w:t>
         </w:r>
       </w:ins>
-      <w:ins w:id="131" w:author="Andreas Bayha" w:date="2023-02-08T16:25:00Z">
+      <w:ins w:id="135" w:author="Andreas Bayha" w:date="2023-02-08T16:25:00Z">
         <w:r>
           <w:rPr>
             <w:lang w:val="en-US"/>
@@ -3684,7 +3722,7 @@
           <w:t xml:space="preserve"> are </w:t>
         </w:r>
       </w:ins>
-      <w:ins w:id="132" w:author="Andreas Bayha" w:date="2023-02-08T16:26:00Z">
+      <w:ins w:id="136" w:author="Andreas Bayha" w:date="2023-02-08T16:26:00Z">
         <w:r>
           <w:rPr>
             <w:lang w:val="en-US"/>
@@ -3692,7 +3730,7 @@
           <w:t>*Software*, *Mechanical*, *Electronic* and *Mechatronic*</w:t>
         </w:r>
       </w:ins>
-      <w:ins w:id="133" w:author="Andreas Bayha" w:date="2023-02-08T16:27:00Z">
+      <w:ins w:id="137" w:author="Andreas Bayha" w:date="2023-02-08T16:27:00Z">
         <w:r>
           <w:rPr>
             <w:lang w:val="en-US"/>
@@ -3700,7 +3738,7 @@
           <w:t xml:space="preserve">, but </w:t>
         </w:r>
       </w:ins>
-      <w:ins w:id="134" w:author="Andreas Bayha" w:date="2023-02-08T16:36:00Z">
+      <w:ins w:id="138" w:author="Andreas Bayha" w:date="2023-02-08T16:36:00Z">
         <w:r>
           <w:rPr>
             <w:lang w:val="en-US"/>
@@ -3708,7 +3746,7 @@
           <w:t xml:space="preserve">in general </w:t>
         </w:r>
       </w:ins>
-      <w:ins w:id="135" w:author="Andreas Bayha" w:date="2023-02-08T16:27:00Z">
+      <w:ins w:id="139" w:author="Andreas Bayha" w:date="2023-02-08T16:27:00Z">
         <w:r>
           <w:rPr>
             <w:lang w:val="en-US"/>
@@ -3716,7 +3754,7 @@
           <w:t>als</w:t>
         </w:r>
       </w:ins>
-      <w:ins w:id="136" w:author="Andreas Bayha" w:date="2023-02-08T16:36:00Z">
+      <w:ins w:id="140" w:author="Andreas Bayha" w:date="2023-02-08T16:36:00Z">
         <w:r>
           <w:rPr>
             <w:lang w:val="en-US"/>
@@ -3724,7 +3762,7 @@
           <w:t>o</w:t>
         </w:r>
       </w:ins>
-      <w:ins w:id="137" w:author="Andreas Bayha" w:date="2023-02-08T16:27:00Z">
+      <w:ins w:id="141" w:author="Andreas Bayha" w:date="2023-02-08T16:27:00Z">
         <w:r>
           <w:rPr>
             <w:lang w:val="en-US"/>
@@ -3732,7 +3770,7 @@
           <w:t xml:space="preserve"> other disciplines which are distinguished in the technical view would be feasible</w:t>
         </w:r>
       </w:ins>
-      <w:ins w:id="138" w:author="Andreas Bayha" w:date="2023-02-08T16:26:00Z">
+      <w:ins w:id="142" w:author="Andreas Bayha" w:date="2023-02-08T16:26:00Z">
         <w:r>
           <w:rPr>
             <w:lang w:val="en-US"/>
@@ -3740,7 +3778,7 @@
           <w:t>.</w:t>
         </w:r>
       </w:ins>
-      <w:del w:id="139" w:author="Andreas Bayha" w:date="2023-02-08T16:26:00Z">
+      <w:del w:id="143" w:author="Andreas Bayha" w:date="2023-02-08T16:26:00Z">
         <w:r>
           <w:rPr>
             <w:lang w:val="en-US"/>
@@ -3759,11 +3797,11 @@
       <w:pPr>
         <w:ind w:left="708" w:hanging="708"/>
         <w:rPr>
-          <w:ins w:id="140" w:author="Andreas Bayha" w:date="2023-02-08T16:28:00Z"/>
-          <w:lang w:val="en-US"/>
-        </w:rPr>
-      </w:pPr>
-      <w:ins w:id="141" w:author="Andreas Bayha" w:date="2023-02-08T16:27:00Z">
+          <w:ins w:id="144" w:author="Andreas Bayha" w:date="2023-02-08T16:28:00Z"/>
+          <w:lang w:val="en-US"/>
+        </w:rPr>
+      </w:pPr>
+      <w:ins w:id="145" w:author="Andreas Bayha" w:date="2023-02-08T16:27:00Z">
         <w:r>
           <w:rPr>
             <w:lang w:val="en-US"/>
@@ -3772,7 +3810,7 @@
           <w:t xml:space="preserve">In case this </w:t>
         </w:r>
       </w:ins>
-      <w:ins w:id="142" w:author="Andreas Bayha" w:date="2023-02-08T16:29:00Z">
+      <w:ins w:id="146" w:author="Andreas Bayha" w:date="2023-02-08T16:29:00Z">
         <w:r>
           <w:rPr>
             <w:lang w:val="en-US"/>
@@ -3780,7 +3818,7 @@
           <w:t xml:space="preserve">distinct </w:t>
         </w:r>
       </w:ins>
-      <w:ins w:id="143" w:author="Andreas Bayha" w:date="2023-02-08T16:28:00Z">
+      <w:ins w:id="147" w:author="Andreas Bayha" w:date="2023-02-08T16:28:00Z">
         <w:r>
           <w:rPr>
             <w:lang w:val="en-US"/>
@@ -3788,7 +3826,7 @@
           <w:t>mapping to</w:t>
         </w:r>
       </w:ins>
-      <w:ins w:id="144" w:author="Andreas Bayha" w:date="2023-02-08T16:29:00Z">
+      <w:ins w:id="148" w:author="Andreas Bayha" w:date="2023-02-08T16:29:00Z">
         <w:r>
           <w:rPr>
             <w:lang w:val="en-US"/>
@@ -3796,7 +3834,7 @@
           <w:t xml:space="preserve"> a single</w:t>
         </w:r>
       </w:ins>
-      <w:ins w:id="145" w:author="Andreas Bayha" w:date="2023-02-08T16:28:00Z">
+      <w:ins w:id="149" w:author="Andreas Bayha" w:date="2023-02-08T16:28:00Z">
         <w:r>
           <w:rPr>
             <w:lang w:val="en-US"/>
@@ -3804,7 +3842,7 @@
           <w:t xml:space="preserve"> engineering discipline </w:t>
         </w:r>
       </w:ins>
-      <w:ins w:id="146" w:author="Andreas Bayha" w:date="2023-02-08T16:46:00Z">
+      <w:ins w:id="150" w:author="Andreas Bayha" w:date="2023-02-08T16:46:00Z">
         <w:r>
           <w:rPr>
             <w:lang w:val="en-US"/>
@@ -3812,7 +3850,7 @@
           <w:t>is</w:t>
         </w:r>
       </w:ins>
-      <w:ins w:id="147" w:author="Andreas Bayha" w:date="2023-02-08T16:28:00Z">
+      <w:ins w:id="151" w:author="Andreas Bayha" w:date="2023-02-08T16:28:00Z">
         <w:r>
           <w:rPr>
             <w:lang w:val="en-US"/>
@@ -3820,7 +3858,7 @@
           <w:t xml:space="preserve"> not </w:t>
         </w:r>
       </w:ins>
-      <w:ins w:id="148" w:author="Andreas Bayha" w:date="2023-02-08T16:37:00Z">
+      <w:ins w:id="152" w:author="Andreas Bayha" w:date="2023-02-08T16:37:00Z">
         <w:r>
           <w:rPr>
             <w:lang w:val="en-US"/>
@@ -3828,7 +3866,7 @@
           <w:t>possible</w:t>
         </w:r>
       </w:ins>
-      <w:ins w:id="149" w:author="Andreas Bayha" w:date="2023-02-08T16:29:00Z">
+      <w:ins w:id="153" w:author="Andreas Bayha" w:date="2023-02-08T16:29:00Z">
         <w:r>
           <w:rPr>
             <w:lang w:val="en-US"/>
@@ -3836,7 +3874,7 @@
           <w:t xml:space="preserve"> for a logical</w:t>
         </w:r>
       </w:ins>
-      <w:ins w:id="150" w:author="Andreas Bayha" w:date="2023-02-08T16:30:00Z">
+      <w:ins w:id="154" w:author="Andreas Bayha" w:date="2023-02-08T16:30:00Z">
         <w:r>
           <w:rPr>
             <w:lang w:val="en-US"/>
@@ -3844,7 +3882,7 @@
           <w:t xml:space="preserve"> component or sub-component, </w:t>
         </w:r>
       </w:ins>
-      <w:ins w:id="151" w:author="Andreas Bayha" w:date="2023-02-08T16:31:00Z">
+      <w:ins w:id="155" w:author="Andreas Bayha" w:date="2023-02-08T16:31:00Z">
         <w:r>
           <w:rPr>
             <w:lang w:val="en-US"/>
@@ -3852,7 +3890,7 @@
           <w:t>a clear tracing to a technical component</w:t>
         </w:r>
       </w:ins>
-      <w:ins w:id="152" w:author="Andreas Bayha" w:date="2023-02-08T16:37:00Z">
+      <w:ins w:id="156" w:author="Andreas Bayha" w:date="2023-02-08T16:37:00Z">
         <w:r>
           <w:rPr>
             <w:lang w:val="en-US"/>
@@ -3860,7 +3898,7 @@
           <w:t xml:space="preserve"> of </w:t>
         </w:r>
       </w:ins>
-      <w:ins w:id="153" w:author="Andreas Bayha" w:date="2023-02-08T16:39:00Z">
+      <w:ins w:id="157" w:author="Andreas Bayha" w:date="2023-02-08T16:39:00Z">
         <w:r>
           <w:rPr>
             <w:lang w:val="en-US"/>
@@ -3868,7 +3906,7 @@
           <w:t>a</w:t>
         </w:r>
       </w:ins>
-      <w:ins w:id="154" w:author="Andreas Bayha" w:date="2023-02-08T16:47:00Z">
+      <w:ins w:id="158" w:author="Andreas Bayha" w:date="2023-02-08T16:47:00Z">
         <w:r>
           <w:rPr>
             <w:lang w:val="en-US"/>
@@ -3876,7 +3914,7 @@
           <w:t xml:space="preserve"> single</w:t>
         </w:r>
       </w:ins>
-      <w:ins w:id="155" w:author="Andreas Bayha" w:date="2023-02-08T16:37:00Z">
+      <w:ins w:id="159" w:author="Andreas Bayha" w:date="2023-02-08T16:37:00Z">
         <w:r>
           <w:rPr>
             <w:lang w:val="en-US"/>
@@ -3884,7 +3922,7 @@
           <w:t xml:space="preserve"> engineering discipline</w:t>
         </w:r>
       </w:ins>
-      <w:ins w:id="156" w:author="Andreas Bayha" w:date="2023-02-08T16:31:00Z">
+      <w:ins w:id="160" w:author="Andreas Bayha" w:date="2023-02-08T16:31:00Z">
         <w:r>
           <w:rPr>
             <w:lang w:val="en-US"/>
@@ -3892,7 +3930,7 @@
           <w:t xml:space="preserve"> would not be possible</w:t>
         </w:r>
       </w:ins>
-      <w:ins w:id="157" w:author="Andreas Bayha" w:date="2023-02-08T16:37:00Z">
+      <w:ins w:id="161" w:author="Andreas Bayha" w:date="2023-02-08T16:37:00Z">
         <w:r>
           <w:rPr>
             <w:lang w:val="en-US"/>
@@ -3900,7 +3938,7 @@
           <w:t>, either</w:t>
         </w:r>
       </w:ins>
-      <w:ins w:id="158" w:author="Andreas Bayha" w:date="2023-02-08T16:31:00Z">
+      <w:ins w:id="162" w:author="Andreas Bayha" w:date="2023-02-08T16:31:00Z">
         <w:r>
           <w:rPr>
             <w:lang w:val="en-US"/>
@@ -3908,7 +3946,7 @@
           <w:t>. I</w:t>
         </w:r>
       </w:ins>
-      <w:ins w:id="159" w:author="Andreas Bayha" w:date="2023-02-08T16:32:00Z">
+      <w:ins w:id="163" w:author="Andreas Bayha" w:date="2023-02-08T16:32:00Z">
         <w:r>
           <w:rPr>
             <w:lang w:val="en-US"/>
@@ -3944,7 +3982,7 @@
           <w:t xml:space="preserve"> or regroup</w:t>
         </w:r>
       </w:ins>
-      <w:ins w:id="160" w:author="Andreas Bayha" w:date="2023-02-08T16:33:00Z">
+      <w:ins w:id="164" w:author="Andreas Bayha" w:date="2023-02-08T16:33:00Z">
         <w:r>
           <w:rPr>
             <w:lang w:val="en-US"/>
@@ -3952,7 +3990,7 @@
           <w:t xml:space="preserve"> the logical architecture such that a clear assignment</w:t>
         </w:r>
       </w:ins>
-      <w:ins w:id="161" w:author="Andreas Bayha" w:date="2023-02-08T16:40:00Z">
+      <w:ins w:id="165" w:author="Andreas Bayha" w:date="2023-02-08T16:40:00Z">
         <w:r>
           <w:rPr>
             <w:lang w:val="en-US"/>
@@ -3960,7 +3998,7 @@
           <w:t xml:space="preserve"> </w:t>
         </w:r>
       </w:ins>
-      <w:ins w:id="162" w:author="Andreas Bayha" w:date="2023-02-08T16:33:00Z">
+      <w:ins w:id="166" w:author="Andreas Bayha" w:date="2023-02-08T16:33:00Z">
         <w:r>
           <w:rPr>
             <w:lang w:val="en-US"/>
@@ -3968,7 +4006,7 @@
           <w:t>to engineering disciplines</w:t>
         </w:r>
       </w:ins>
-      <w:ins w:id="163" w:author="Andreas Bayha" w:date="2023-02-08T16:38:00Z">
+      <w:ins w:id="167" w:author="Andreas Bayha" w:date="2023-02-08T16:38:00Z">
         <w:r>
           <w:rPr>
             <w:lang w:val="en-US"/>
@@ -3976,7 +4014,7 @@
           <w:t xml:space="preserve"> and </w:t>
         </w:r>
       </w:ins>
-      <w:ins w:id="164" w:author="Andreas Bayha" w:date="2023-02-08T16:40:00Z">
+      <w:ins w:id="168" w:author="Andreas Bayha" w:date="2023-02-08T16:40:00Z">
         <w:r>
           <w:rPr>
             <w:lang w:val="en-US"/>
@@ -3984,7 +4022,7 @@
           <w:t>a clear tra</w:t>
         </w:r>
       </w:ins>
-      <w:ins w:id="165" w:author="Andreas Bayha" w:date="2023-02-08T16:41:00Z">
+      <w:ins w:id="169" w:author="Andreas Bayha" w:date="2023-02-08T16:41:00Z">
         <w:r>
           <w:rPr>
             <w:lang w:val="en-US"/>
@@ -3992,7 +4030,7 @@
           <w:t>cing to the respective</w:t>
         </w:r>
       </w:ins>
-      <w:ins w:id="166" w:author="Andreas Bayha" w:date="2023-02-08T16:38:00Z">
+      <w:ins w:id="170" w:author="Andreas Bayha" w:date="2023-02-08T16:38:00Z">
         <w:r>
           <w:rPr>
             <w:lang w:val="en-US"/>
@@ -4000,7 +4038,7 @@
           <w:t xml:space="preserve"> technical components is </w:t>
         </w:r>
       </w:ins>
-      <w:ins w:id="167" w:author="Andreas Bayha" w:date="2023-02-08T16:33:00Z">
+      <w:ins w:id="171" w:author="Andreas Bayha" w:date="2023-02-08T16:33:00Z">
         <w:r>
           <w:rPr>
             <w:lang w:val="en-US"/>
@@ -4008,7 +4046,7 @@
           <w:t>made possible</w:t>
         </w:r>
       </w:ins>
-      <w:ins w:id="168" w:author="Andreas Bayha" w:date="2023-02-08T16:38:00Z">
+      <w:ins w:id="172" w:author="Andreas Bayha" w:date="2023-02-08T16:38:00Z">
         <w:r>
           <w:rPr>
             <w:lang w:val="en-US"/>
@@ -4023,11 +4061,11 @@
         <w:rPr>
           <w:lang w:val="en-US"/>
         </w:rPr>
-        <w:pPrChange w:id="169" w:author="Andreas Bayha" w:date="2023-02-08T16:28:00Z">
+        <w:pPrChange w:id="173" w:author="Andreas Bayha" w:date="2023-02-08T16:28:00Z">
           <w:pPr/>
         </w:pPrChange>
       </w:pPr>
-      <w:ins w:id="170" w:author="Andreas Bayha" w:date="2023-02-08T16:28:00Z">
+      <w:ins w:id="174" w:author="Andreas Bayha" w:date="2023-02-08T16:28:00Z">
         <w:r>
           <w:rPr>
             <w:lang w:val="en-US"/>
@@ -4035,7 +4073,7 @@
           <w:t xml:space="preserve"> </w:t>
         </w:r>
       </w:ins>
-      <w:del w:id="171" w:author="Andreas Bayha" w:date="2023-02-08T16:41:00Z">
+      <w:del w:id="175" w:author="Andreas Bayha" w:date="2023-02-08T16:41:00Z">
         <w:r>
           <w:rPr>
             <w:lang w:val="en-US"/>
@@ -4050,7 +4088,7 @@
           <w:lang w:val="en-US"/>
         </w:rPr>
       </w:pPr>
-      <w:del w:id="172" w:author="Andreas Bayha" w:date="2023-01-24T17:46:00Z">
+      <w:del w:id="176" w:author="Andreas Bayha" w:date="2023-01-24T17:46:00Z">
         <w:r>
           <w:rPr>
             <w:lang w:val="en-US"/>
@@ -4064,7 +4102,29 @@
         </w:rPr>
         <w:t xml:space="preserve">Figures </w:t>
       </w:r>
-      <w:ins w:id="173" w:author="Andreas Bayha" w:date="2023-02-08T13:35:00Z">
+      <w:ins w:id="177" w:author="Andreas Bayha" w:date="2023-02-09T13:53:00Z">
+        <w:r>
+          <w:rPr>
+            <w:lang w:val="en-US"/>
+          </w:rPr>
+          <w:t>6</w:t>
+        </w:r>
+      </w:ins>
+      <w:del w:id="178" w:author="Andreas Bayha" w:date="2023-02-08T13:35:00Z">
+        <w:r>
+          <w:rPr>
+            <w:lang w:val="en-US"/>
+          </w:rPr>
+          <w:delText>9</w:delText>
+        </w:r>
+      </w:del>
+      <w:r>
+        <w:rPr>
+          <w:lang w:val="en-US"/>
+        </w:rPr>
+        <w:t xml:space="preserve"> and </w:t>
+      </w:r>
+      <w:ins w:id="179" w:author="Andreas Bayha" w:date="2023-02-09T13:53:00Z">
         <w:r>
           <w:rPr>
             <w:lang w:val="en-US"/>
@@ -4072,7 +4132,146 @@
           <w:t>7</w:t>
         </w:r>
       </w:ins>
-      <w:del w:id="174" w:author="Andreas Bayha" w:date="2023-02-08T13:35:00Z">
+      <w:del w:id="180" w:author="Andreas Bayha" w:date="2023-02-08T13:35:00Z">
+        <w:r>
+          <w:rPr>
+            <w:lang w:val="en-US"/>
+          </w:rPr>
+          <w:delText>10</w:delText>
+        </w:r>
+      </w:del>
+      <w:r>
+        <w:rPr>
+          <w:lang w:val="en-US"/>
+        </w:rPr>
+        <w:t xml:space="preserve"> </w:t>
+      </w:r>
+      <w:del w:id="181" w:author="Andreas Bayha" w:date="2023-02-08T16:41:00Z">
+        <w:r>
+          <w:rPr>
+            <w:lang w:val="en-US"/>
+          </w:rPr>
+          <w:delText xml:space="preserve">show </w:delText>
+        </w:r>
+      </w:del>
+      <w:ins w:id="182" w:author="Andreas Bayha" w:date="2023-02-08T16:41:00Z">
+        <w:r>
+          <w:rPr>
+            <w:lang w:val="en-US"/>
+          </w:rPr>
+          <w:t>give an example for</w:t>
+        </w:r>
+        <w:r>
+          <w:rPr>
+            <w:lang w:val="en-US"/>
+          </w:rPr>
+          <w:t xml:space="preserve"> </w:t>
+        </w:r>
+      </w:ins>
+      <w:r>
+        <w:rPr>
+          <w:lang w:val="en-US"/>
+        </w:rPr>
+        <w:t>how to model the transition to the technical view for software aspects:</w:t>
+      </w:r>
+    </w:p>
+    <w:p>
+      <w:pPr>
+        <w:rPr>
+          <w:lang w:val="en-US"/>
+        </w:rPr>
+      </w:pPr>
+    </w:p>
+    <w:p>
+      <w:pPr>
+        <w:rPr>
+          <w:lang w:val="en-US"/>
+        </w:rPr>
+      </w:pPr>
+      <w:proofErr w:type="gramStart"/>
+      <w:r>
+        <w:rPr>
+          <w:lang w:val="en-US"/>
+        </w:rPr>
+        <w:t>![</w:t>
+      </w:r>
+      <w:proofErr w:type="gramEnd"/>
+      <w:r>
+        <w:rPr>
+          <w:lang w:val="en-US"/>
+        </w:rPr>
+        <w:t>Specifying Software in the LV](/images/logical_viewpoint/specify_logical_software.png){:width="400" :class="</w:t>
+      </w:r>
+      <w:proofErr w:type="spellStart"/>
+      <w:r>
+        <w:rPr>
+          <w:lang w:val="en-US"/>
+        </w:rPr>
+        <w:t>img</w:t>
+      </w:r>
+      <w:proofErr w:type="spellEnd"/>
+      <w:r>
+        <w:rPr>
+          <w:lang w:val="en-US"/>
+        </w:rPr>
+        <w:t>-responsive" style="</w:t>
+      </w:r>
+      <w:proofErr w:type="spellStart"/>
+      <w:r>
+        <w:rPr>
+          <w:lang w:val="en-US"/>
+        </w:rPr>
+        <w:t>display:block</w:t>
+      </w:r>
+      <w:proofErr w:type="spellEnd"/>
+      <w:r>
+        <w:rPr>
+          <w:lang w:val="en-US"/>
+        </w:rPr>
+        <w:t xml:space="preserve">; </w:t>
+      </w:r>
+      <w:proofErr w:type="spellStart"/>
+      <w:r>
+        <w:rPr>
+          <w:lang w:val="en-US"/>
+        </w:rPr>
+        <w:t>margin-left:auto</w:t>
+      </w:r>
+      <w:proofErr w:type="spellEnd"/>
+      <w:r>
+        <w:rPr>
+          <w:lang w:val="en-US"/>
+        </w:rPr>
+        <w:t xml:space="preserve">; </w:t>
+      </w:r>
+      <w:proofErr w:type="spellStart"/>
+      <w:r>
+        <w:rPr>
+          <w:lang w:val="en-US"/>
+        </w:rPr>
+        <w:t>margin-right:auto</w:t>
+      </w:r>
+      <w:proofErr w:type="spellEnd"/>
+      <w:r>
+        <w:rPr>
+          <w:lang w:val="en-US"/>
+        </w:rPr>
+        <w:t>"}</w:t>
+      </w:r>
+    </w:p>
+    <w:p>
+      <w:pPr>
+        <w:rPr>
+          <w:lang w:val="en-US"/>
+        </w:rPr>
+      </w:pPr>
+      <w:r>
+        <w:rPr>
+          <w:lang w:val="en-US"/>
+        </w:rPr>
+        <w:t xml:space="preserve">&lt;div align="center"&gt;&lt;b&gt;Figure </w:t>
+      </w:r>
+      <w:del w:id="183" w:author="Andreas Bayha" w:date="2023-02-08T13:35:00Z">
         <w:r>
           <w:rPr>
             <w:lang w:val="en-US"/>
@@ -4080,21 +4279,160 @@
           <w:delText>9</w:delText>
         </w:r>
       </w:del>
-      <w:r>
-        <w:rPr>
-          <w:lang w:val="en-US"/>
-        </w:rPr>
-        <w:t xml:space="preserve"> and </w:t>
-      </w:r>
-      <w:ins w:id="175" w:author="Andreas Bayha" w:date="2023-02-08T13:35:00Z">
-        <w:r>
-          <w:rPr>
-            <w:lang w:val="en-US"/>
-          </w:rPr>
-          <w:t>8</w:t>
-        </w:r>
-      </w:ins>
-      <w:del w:id="176" w:author="Andreas Bayha" w:date="2023-02-08T13:35:00Z">
+      <w:ins w:id="184" w:author="Andreas Bayha" w:date="2023-02-09T13:53:00Z">
+        <w:r>
+          <w:rPr>
+            <w:lang w:val="en-US"/>
+          </w:rPr>
+          <w:t>6</w:t>
+        </w:r>
+      </w:ins>
+      <w:r>
+        <w:rPr>
+          <w:lang w:val="en-US"/>
+        </w:rPr>
+        <w:t>: &lt;/b&gt;&lt;</w:t>
+      </w:r>
+      <w:proofErr w:type="spellStart"/>
+      <w:r>
+        <w:rPr>
+          <w:lang w:val="en-US"/>
+        </w:rPr>
+        <w:t>em</w:t>
+      </w:r>
+      <w:proofErr w:type="spellEnd"/>
+      <w:r>
+        <w:rPr>
+          <w:lang w:val="en-US"/>
+        </w:rPr>
+        <w:t xml:space="preserve">&gt;To model the transition from logical to technical viewpoint, logical components can be declared to become software in the technical </w:t>
+      </w:r>
+      <w:proofErr w:type="gramStart"/>
+      <w:r>
+        <w:rPr>
+          <w:lang w:val="en-US"/>
+        </w:rPr>
+        <w:t>view.&lt;</w:t>
+      </w:r>
+      <w:proofErr w:type="gramEnd"/>
+      <w:r>
+        <w:rPr>
+          <w:lang w:val="en-US"/>
+        </w:rPr>
+        <w:t>/</w:t>
+      </w:r>
+      <w:proofErr w:type="spellStart"/>
+      <w:r>
+        <w:rPr>
+          <w:lang w:val="en-US"/>
+        </w:rPr>
+        <w:t>em</w:t>
+      </w:r>
+      <w:proofErr w:type="spellEnd"/>
+      <w:r>
+        <w:rPr>
+          <w:lang w:val="en-US"/>
+        </w:rPr>
+        <w:t>&gt;&lt;/div&gt;</w:t>
+      </w:r>
+    </w:p>
+    <w:p>
+      <w:pPr>
+        <w:rPr>
+          <w:lang w:val="en-US"/>
+        </w:rPr>
+      </w:pPr>
+    </w:p>
+    <w:p>
+      <w:pPr>
+        <w:rPr>
+          <w:lang w:val="en-US"/>
+        </w:rPr>
+      </w:pPr>
+      <w:proofErr w:type="gramStart"/>
+      <w:r>
+        <w:rPr>
+          <w:lang w:val="en-US"/>
+        </w:rPr>
+        <w:t>![</w:t>
+      </w:r>
+      <w:proofErr w:type="gramEnd"/>
+      <w:r>
+        <w:rPr>
+          <w:lang w:val="en-US"/>
+        </w:rPr>
+        <w:t>Software in the LV](/images/logical_viewpoint/logical-software-diagram.png){:width="800" :class="</w:t>
+      </w:r>
+      <w:proofErr w:type="spellStart"/>
+      <w:r>
+        <w:rPr>
+          <w:lang w:val="en-US"/>
+        </w:rPr>
+        <w:t>img</w:t>
+      </w:r>
+      <w:proofErr w:type="spellEnd"/>
+      <w:r>
+        <w:rPr>
+          <w:lang w:val="en-US"/>
+        </w:rPr>
+        <w:t>-responsive" style="</w:t>
+      </w:r>
+      <w:proofErr w:type="spellStart"/>
+      <w:r>
+        <w:rPr>
+          <w:lang w:val="en-US"/>
+        </w:rPr>
+        <w:t>display:block</w:t>
+      </w:r>
+      <w:proofErr w:type="spellEnd"/>
+      <w:r>
+        <w:rPr>
+          <w:lang w:val="en-US"/>
+        </w:rPr>
+        <w:t xml:space="preserve">; </w:t>
+      </w:r>
+      <w:proofErr w:type="spellStart"/>
+      <w:r>
+        <w:rPr>
+          <w:lang w:val="en-US"/>
+        </w:rPr>
+        <w:t>margin-left:auto</w:t>
+      </w:r>
+      <w:proofErr w:type="spellEnd"/>
+      <w:r>
+        <w:rPr>
+          <w:lang w:val="en-US"/>
+        </w:rPr>
+        <w:t xml:space="preserve">; </w:t>
+      </w:r>
+      <w:proofErr w:type="spellStart"/>
+      <w:r>
+        <w:rPr>
+          <w:lang w:val="en-US"/>
+        </w:rPr>
+        <w:t>margin-right:auto</w:t>
+      </w:r>
+      <w:proofErr w:type="spellEnd"/>
+      <w:r>
+        <w:rPr>
+          <w:lang w:val="en-US"/>
+        </w:rPr>
+        <w:t>"}</w:t>
+      </w:r>
+    </w:p>
+    <w:p>
+      <w:pPr>
+        <w:rPr>
+          <w:lang w:val="en-US"/>
+        </w:rPr>
+      </w:pPr>
+      <w:r>
+        <w:rPr>
+          <w:lang w:val="en-US"/>
+        </w:rPr>
+        <w:t xml:space="preserve">&lt;div align="center"&gt;&lt;b&gt;Figure </w:t>
+      </w:r>
+      <w:del w:id="185" w:author="Andreas Bayha" w:date="2023-02-08T13:35:00Z">
         <w:r>
           <w:rPr>
             <w:lang w:val="en-US"/>
@@ -4102,158 +4440,47 @@
           <w:delText>10</w:delText>
         </w:r>
       </w:del>
-      <w:r>
-        <w:rPr>
-          <w:lang w:val="en-US"/>
-        </w:rPr>
-        <w:t xml:space="preserve"> </w:t>
-      </w:r>
-      <w:del w:id="177" w:author="Andreas Bayha" w:date="2023-02-08T16:41:00Z">
-        <w:r>
-          <w:rPr>
-            <w:lang w:val="en-US"/>
-          </w:rPr>
-          <w:delText xml:space="preserve">show </w:delText>
-        </w:r>
-      </w:del>
-      <w:ins w:id="178" w:author="Andreas Bayha" w:date="2023-02-08T16:41:00Z">
-        <w:r>
-          <w:rPr>
-            <w:lang w:val="en-US"/>
-          </w:rPr>
-          <w:t>give an example for</w:t>
-        </w:r>
-        <w:r>
-          <w:rPr>
-            <w:lang w:val="en-US"/>
-          </w:rPr>
-          <w:t xml:space="preserve"> </w:t>
-        </w:r>
-      </w:ins>
-      <w:r>
-        <w:rPr>
-          <w:lang w:val="en-US"/>
-        </w:rPr>
-        <w:t>how to model the transition to the technical view for software aspects:</w:t>
-      </w:r>
-    </w:p>
-    <w:p>
-      <w:pPr>
-        <w:rPr>
-          <w:lang w:val="en-US"/>
-        </w:rPr>
-      </w:pPr>
-    </w:p>
-    <w:p>
-      <w:pPr>
-        <w:rPr>
-          <w:lang w:val="en-US"/>
-        </w:rPr>
-      </w:pPr>
+      <w:ins w:id="186" w:author="Andreas Bayha" w:date="2023-02-09T13:54:00Z">
+        <w:r>
+          <w:rPr>
+            <w:lang w:val="en-US"/>
+          </w:rPr>
+          <w:t>7</w:t>
+        </w:r>
+      </w:ins>
+      <w:r>
+        <w:rPr>
+          <w:lang w:val="en-US"/>
+        </w:rPr>
+        <w:t>: &lt;/b&gt;&lt;</w:t>
+      </w:r>
+      <w:proofErr w:type="spellStart"/>
+      <w:r>
+        <w:rPr>
+          <w:lang w:val="en-US"/>
+        </w:rPr>
+        <w:t>em</w:t>
+      </w:r>
+      <w:proofErr w:type="spellEnd"/>
+      <w:r>
+        <w:rPr>
+          <w:lang w:val="en-US"/>
+        </w:rPr>
+        <w:t xml:space="preserve">&gt;Logical components which will become software in the technical view are indicated in diagrams with a yellow </w:t>
+      </w:r>
       <w:proofErr w:type="gramStart"/>
       <w:r>
         <w:rPr>
           <w:lang w:val="en-US"/>
         </w:rPr>
-        <w:t>![</w:t>
+        <w:t>color.&lt;</w:t>
       </w:r>
       <w:proofErr w:type="gramEnd"/>
       <w:r>
         <w:rPr>
           <w:lang w:val="en-US"/>
         </w:rPr>
-        <w:t>Specifying Software in the LV](/images/logical_viewpoint/specify_logical_software.png){:width="400" :class="</w:t>
-      </w:r>
-      <w:proofErr w:type="spellStart"/>
-      <w:r>
-        <w:rPr>
-          <w:lang w:val="en-US"/>
-        </w:rPr>
-        <w:t>img</w:t>
-      </w:r>
-      <w:proofErr w:type="spellEnd"/>
-      <w:r>
-        <w:rPr>
-          <w:lang w:val="en-US"/>
-        </w:rPr>
-        <w:t>-responsive" style="</w:t>
-      </w:r>
-      <w:proofErr w:type="spellStart"/>
-      <w:r>
-        <w:rPr>
-          <w:lang w:val="en-US"/>
-        </w:rPr>
-        <w:t>display:block</w:t>
-      </w:r>
-      <w:proofErr w:type="spellEnd"/>
-      <w:r>
-        <w:rPr>
-          <w:lang w:val="en-US"/>
-        </w:rPr>
-        <w:t xml:space="preserve">; </w:t>
-      </w:r>
-      <w:proofErr w:type="spellStart"/>
-      <w:r>
-        <w:rPr>
-          <w:lang w:val="en-US"/>
-        </w:rPr>
-        <w:t>margin-left:auto</w:t>
-      </w:r>
-      <w:proofErr w:type="spellEnd"/>
-      <w:r>
-        <w:rPr>
-          <w:lang w:val="en-US"/>
-        </w:rPr>
-        <w:t xml:space="preserve">; </w:t>
-      </w:r>
-      <w:proofErr w:type="spellStart"/>
-      <w:r>
-        <w:rPr>
-          <w:lang w:val="en-US"/>
-        </w:rPr>
-        <w:t>margin-right:auto</w:t>
-      </w:r>
-      <w:proofErr w:type="spellEnd"/>
-      <w:r>
-        <w:rPr>
-          <w:lang w:val="en-US"/>
-        </w:rPr>
-        <w:t>"}</w:t>
-      </w:r>
-    </w:p>
-    <w:p>
-      <w:pPr>
-        <w:rPr>
-          <w:lang w:val="en-US"/>
-        </w:rPr>
-      </w:pPr>
-      <w:r>
-        <w:rPr>
-          <w:lang w:val="en-US"/>
-        </w:rPr>
-        <w:t xml:space="preserve">&lt;div align="center"&gt;&lt;b&gt;Figure </w:t>
-      </w:r>
-      <w:del w:id="179" w:author="Andreas Bayha" w:date="2023-02-08T13:35:00Z">
-        <w:r>
-          <w:rPr>
-            <w:lang w:val="en-US"/>
-          </w:rPr>
-          <w:delText>9</w:delText>
-        </w:r>
-      </w:del>
-      <w:ins w:id="180" w:author="Andreas Bayha" w:date="2023-02-08T13:35:00Z">
-        <w:r>
-          <w:rPr>
-            <w:lang w:val="en-US"/>
-          </w:rPr>
-          <w:t>7</w:t>
-        </w:r>
-      </w:ins>
-      <w:r>
-        <w:rPr>
-          <w:lang w:val="en-US"/>
-        </w:rPr>
-        <w:t>: &lt;/b&gt;&lt;</w:t>
+        <w:t>/</w:t>
       </w:r>
       <w:proofErr w:type="spellStart"/>
       <w:r>
@@ -4267,214 +4494,25 @@
         <w:rPr>
           <w:lang w:val="en-US"/>
         </w:rPr>
-        <w:t xml:space="preserve">&gt;To model the transition from logical to technical viewpoint, logical components can be declared to become software in the technical </w:t>
-      </w:r>
-      <w:proofErr w:type="gramStart"/>
-      <w:r>
-        <w:rPr>
-          <w:lang w:val="en-US"/>
-        </w:rPr>
-        <w:t>view.&lt;</w:t>
-      </w:r>
-      <w:proofErr w:type="gramEnd"/>
-      <w:r>
-        <w:rPr>
-          <w:lang w:val="en-US"/>
-        </w:rPr>
-        <w:t>/</w:t>
-      </w:r>
-      <w:proofErr w:type="spellStart"/>
-      <w:r>
-        <w:rPr>
-          <w:lang w:val="en-US"/>
-        </w:rPr>
-        <w:t>em</w:t>
-      </w:r>
-      <w:proofErr w:type="spellEnd"/>
-      <w:r>
-        <w:rPr>
-          <w:lang w:val="en-US"/>
-        </w:rPr>
         <w:t>&gt;&lt;/div&gt;</w:t>
       </w:r>
     </w:p>
     <w:p>
       <w:pPr>
         <w:rPr>
-          <w:lang w:val="en-US"/>
-        </w:rPr>
-      </w:pPr>
-    </w:p>
-    <w:p>
-      <w:pPr>
-        <w:rPr>
-          <w:lang w:val="en-US"/>
-        </w:rPr>
-      </w:pPr>
-      <w:proofErr w:type="gramStart"/>
-      <w:r>
-        <w:rPr>
-          <w:lang w:val="en-US"/>
-        </w:rPr>
-        <w:t>![</w:t>
-      </w:r>
-      <w:proofErr w:type="gramEnd"/>
-      <w:r>
-        <w:rPr>
-          <w:lang w:val="en-US"/>
-        </w:rPr>
-        <w:t>Software in the LV](/images/logical_viewpoint/logical-software-diagram.png){:width="800" :class="</w:t>
-      </w:r>
-      <w:proofErr w:type="spellStart"/>
-      <w:r>
-        <w:rPr>
-          <w:lang w:val="en-US"/>
-        </w:rPr>
-        <w:t>img</w:t>
-      </w:r>
-      <w:proofErr w:type="spellEnd"/>
-      <w:r>
-        <w:rPr>
-          <w:lang w:val="en-US"/>
-        </w:rPr>
-        <w:t>-responsive" style="</w:t>
-      </w:r>
-      <w:proofErr w:type="spellStart"/>
-      <w:r>
-        <w:rPr>
-          <w:lang w:val="en-US"/>
-        </w:rPr>
-        <w:t>display:block</w:t>
-      </w:r>
-      <w:proofErr w:type="spellEnd"/>
-      <w:r>
-        <w:rPr>
-          <w:lang w:val="en-US"/>
-        </w:rPr>
-        <w:t xml:space="preserve">; </w:t>
-      </w:r>
-      <w:proofErr w:type="spellStart"/>
-      <w:r>
-        <w:rPr>
-          <w:lang w:val="en-US"/>
-        </w:rPr>
-        <w:t>margin-left:auto</w:t>
-      </w:r>
-      <w:proofErr w:type="spellEnd"/>
-      <w:r>
-        <w:rPr>
-          <w:lang w:val="en-US"/>
-        </w:rPr>
-        <w:t xml:space="preserve">; </w:t>
-      </w:r>
-      <w:proofErr w:type="spellStart"/>
-      <w:r>
-        <w:rPr>
-          <w:lang w:val="en-US"/>
-        </w:rPr>
-        <w:t>margin-right:auto</w:t>
-      </w:r>
-      <w:proofErr w:type="spellEnd"/>
-      <w:r>
-        <w:rPr>
-          <w:lang w:val="en-US"/>
-        </w:rPr>
-        <w:t>"}</w:t>
-      </w:r>
-    </w:p>
-    <w:p>
-      <w:pPr>
-        <w:rPr>
-          <w:lang w:val="en-US"/>
-        </w:rPr>
-      </w:pPr>
-      <w:r>
-        <w:rPr>
-          <w:lang w:val="en-US"/>
-        </w:rPr>
-        <w:t xml:space="preserve">&lt;div align="center"&gt;&lt;b&gt;Figure </w:t>
-      </w:r>
-      <w:del w:id="181" w:author="Andreas Bayha" w:date="2023-02-08T13:35:00Z">
-        <w:r>
-          <w:rPr>
-            <w:lang w:val="en-US"/>
-          </w:rPr>
-          <w:delText>10</w:delText>
-        </w:r>
-      </w:del>
-      <w:ins w:id="182" w:author="Andreas Bayha" w:date="2023-02-08T13:35:00Z">
-        <w:r>
-          <w:rPr>
-            <w:lang w:val="en-US"/>
-          </w:rPr>
-          <w:t>8</w:t>
-        </w:r>
-      </w:ins>
-      <w:r>
-        <w:rPr>
-          <w:lang w:val="en-US"/>
-        </w:rPr>
-        <w:t>: &lt;/b&gt;&lt;</w:t>
-      </w:r>
-      <w:proofErr w:type="spellStart"/>
-      <w:r>
-        <w:rPr>
-          <w:lang w:val="en-US"/>
-        </w:rPr>
-        <w:t>em</w:t>
-      </w:r>
-      <w:proofErr w:type="spellEnd"/>
-      <w:r>
-        <w:rPr>
-          <w:lang w:val="en-US"/>
-        </w:rPr>
-        <w:t xml:space="preserve">&gt;Logical components which will become software in the technical view are indicated in diagrams with a yellow </w:t>
-      </w:r>
-      <w:proofErr w:type="gramStart"/>
-      <w:r>
-        <w:rPr>
-          <w:lang w:val="en-US"/>
-        </w:rPr>
-        <w:t>color.&lt;</w:t>
-      </w:r>
-      <w:proofErr w:type="gramEnd"/>
-      <w:r>
-        <w:rPr>
-          <w:lang w:val="en-US"/>
-        </w:rPr>
-        <w:t>/</w:t>
-      </w:r>
-      <w:proofErr w:type="spellStart"/>
-      <w:r>
-        <w:rPr>
-          <w:lang w:val="en-US"/>
-        </w:rPr>
-        <w:t>em</w:t>
-      </w:r>
-      <w:proofErr w:type="spellEnd"/>
-      <w:r>
-        <w:rPr>
-          <w:lang w:val="en-US"/>
-        </w:rPr>
-        <w:t>&gt;&lt;/div&gt;</w:t>
-      </w:r>
-    </w:p>
-    <w:p>
-      <w:pPr>
-        <w:rPr>
-          <w:del w:id="183" w:author="Andreas Bayha" w:date="2023-02-07T17:36:00Z"/>
-          <w:lang w:val="en-US"/>
-        </w:rPr>
-      </w:pPr>
-    </w:p>
-    <w:p>
-      <w:pPr>
-        <w:rPr>
-          <w:del w:id="184" w:author="Andreas Bayha" w:date="2023-02-07T17:36:00Z"/>
-          <w:lang w:val="en-US"/>
-        </w:rPr>
-      </w:pPr>
-      <w:del w:id="185" w:author="Andreas Bayha" w:date="2023-02-07T17:36:00Z">
+          <w:del w:id="187" w:author="Andreas Bayha" w:date="2023-02-07T17:36:00Z"/>
+          <w:lang w:val="en-US"/>
+        </w:rPr>
+      </w:pPr>
+    </w:p>
+    <w:p>
+      <w:pPr>
+        <w:rPr>
+          <w:del w:id="188" w:author="Andreas Bayha" w:date="2023-02-07T17:36:00Z"/>
+          <w:lang w:val="en-US"/>
+        </w:rPr>
+      </w:pPr>
+      <w:del w:id="189" w:author="Andreas Bayha" w:date="2023-02-07T17:36:00Z">
         <w:r>
           <w:rPr>
             <w:lang w:val="en-US"/>
@@ -4486,11 +4524,11 @@
     <w:p>
       <w:pPr>
         <w:rPr>
-          <w:del w:id="186" w:author="Andreas Bayha" w:date="2023-02-07T17:36:00Z"/>
-          <w:lang w:val="en-US"/>
-        </w:rPr>
-      </w:pPr>
-      <w:del w:id="187" w:author="Andreas Bayha" w:date="2023-02-07T17:36:00Z">
+          <w:del w:id="190" w:author="Andreas Bayha" w:date="2023-02-07T17:36:00Z"/>
+          <w:lang w:val="en-US"/>
+        </w:rPr>
+      </w:pPr>
+      <w:del w:id="191" w:author="Andreas Bayha" w:date="2023-02-07T17:36:00Z">
         <w:r>
           <w:rPr>
             <w:lang w:val="en-US"/>
@@ -4502,11 +4540,11 @@
     <w:p>
       <w:pPr>
         <w:rPr>
-          <w:del w:id="188" w:author="Andreas Bayha" w:date="2023-02-07T17:36:00Z"/>
-          <w:lang w:val="en-US"/>
-        </w:rPr>
-      </w:pPr>
-      <w:del w:id="189" w:author="Andreas Bayha" w:date="2023-02-07T17:36:00Z">
+          <w:del w:id="192" w:author="Andreas Bayha" w:date="2023-02-07T17:36:00Z"/>
+          <w:lang w:val="en-US"/>
+        </w:rPr>
+      </w:pPr>
+      <w:del w:id="193" w:author="Andreas Bayha" w:date="2023-02-07T17:36:00Z">
         <w:r>
           <w:rPr>
             <w:lang w:val="en-US"/>
@@ -4514,7 +4552,7 @@
           <w:delText>For the structural aspects and the syntactic interface modeling, this includes all WFRs of the universal interface model</w:delText>
         </w:r>
       </w:del>
-      <w:del w:id="190" w:author="Andreas Bayha" w:date="2023-01-24T17:37:00Z">
+      <w:del w:id="194" w:author="Andreas Bayha" w:date="2023-01-24T17:37:00Z">
         <w:r>
           <w:rPr>
             <w:lang w:val="en-US"/>
@@ -4522,7 +4560,7 @@
           <w:delText xml:space="preserve"> which are documented [here]</w:delText>
         </w:r>
       </w:del>
-      <w:del w:id="191" w:author="Andreas Bayha" w:date="2023-01-24T17:36:00Z">
+      <w:del w:id="195" w:author="Andreas Bayha" w:date="2023-01-24T17:36:00Z">
         <w:r>
           <w:rPr>
             <w:lang w:val="en-US"/>
@@ -4530,7 +4568,7 @@
           <w:delText>(https://spesml.github.io/concepts/modeling_framework/uim.html)</w:delText>
         </w:r>
       </w:del>
-      <w:del w:id="192" w:author="Andreas Bayha" w:date="2023-02-07T17:36:00Z">
+      <w:del w:id="196" w:author="Andreas Bayha" w:date="2023-02-07T17:36:00Z">
         <w:r>
           <w:rPr>
             <w:lang w:val="en-US"/>
@@ -4542,11 +4580,11 @@
     <w:p>
       <w:pPr>
         <w:rPr>
-          <w:del w:id="193" w:author="Andreas Bayha" w:date="2023-02-07T17:36:00Z"/>
-          <w:lang w:val="en-US"/>
-        </w:rPr>
-      </w:pPr>
-      <w:del w:id="194" w:author="Andreas Bayha" w:date="2023-02-07T17:36:00Z">
+          <w:del w:id="197" w:author="Andreas Bayha" w:date="2023-02-07T17:36:00Z"/>
+          <w:lang w:val="en-US"/>
+        </w:rPr>
+      </w:pPr>
+      <w:del w:id="198" w:author="Andreas Bayha" w:date="2023-02-07T17:36:00Z">
         <w:r>
           <w:rPr>
             <w:lang w:val="en-US"/>
@@ -4558,19 +4596,19 @@
     <w:p>
       <w:pPr>
         <w:rPr>
-          <w:del w:id="195" w:author="Andreas Bayha" w:date="2023-02-07T17:36:00Z"/>
-          <w:lang w:val="en-US"/>
-        </w:rPr>
-      </w:pPr>
-    </w:p>
-    <w:p>
-      <w:pPr>
-        <w:rPr>
-          <w:del w:id="196" w:author="Andreas Bayha" w:date="2023-02-07T17:36:00Z"/>
-          <w:lang w:val="en-US"/>
-        </w:rPr>
-      </w:pPr>
-      <w:del w:id="197" w:author="Andreas Bayha" w:date="2023-02-07T17:36:00Z">
+          <w:del w:id="199" w:author="Andreas Bayha" w:date="2023-02-07T17:36:00Z"/>
+          <w:lang w:val="en-US"/>
+        </w:rPr>
+      </w:pPr>
+    </w:p>
+    <w:p>
+      <w:pPr>
+        <w:rPr>
+          <w:del w:id="200" w:author="Andreas Bayha" w:date="2023-02-07T17:36:00Z"/>
+          <w:lang w:val="en-US"/>
+        </w:rPr>
+      </w:pPr>
+      <w:del w:id="201" w:author="Andreas Bayha" w:date="2023-02-07T17:36:00Z">
         <w:r>
           <w:rPr>
             <w:lang w:val="en-US"/>
@@ -4578,7 +4616,7 @@
           <w:delText>Besides this, there are no dedicated well-formedness rules which are specific for the logical viewpoint</w:delText>
         </w:r>
       </w:del>
-      <w:del w:id="198" w:author="Andreas Bayha" w:date="2023-01-24T17:38:00Z">
+      <w:del w:id="202" w:author="Andreas Bayha" w:date="2023-01-24T17:38:00Z">
         <w:r>
           <w:rPr>
             <w:lang w:val="en-US"/>
@@ -4586,7 +4624,7 @@
           <w:delText>. More details on wellformedness rules can be found [here</w:delText>
         </w:r>
       </w:del>
-      <w:del w:id="199" w:author="Andreas Bayha" w:date="2023-02-07T17:36:00Z">
+      <w:del w:id="203" w:author="Andreas Bayha" w:date="2023-02-07T17:36:00Z">
         <w:r>
           <w:rPr>
             <w:lang w:val="en-US"/>

</xml_diff>